<commit_message>
Respuesta a los casos en el doc
</commit_message>
<xml_diff>
--- a/III Examen Parcial IC6821 Patrones de Comportamiento IS2019.docx
+++ b/III Examen Parcial IC6821 Patrones de Comportamiento IS2019.docx
@@ -1434,8 +1434,6 @@
         </w:rPr>
         <w:t>MEDIATOR</w:t>
       </w:r>
-      <w:bookmarkStart w:id="1" w:name="_GoBack"/>
-      <w:bookmarkEnd w:id="1"/>
       <w:r>
         <w:rPr>
           <w:rFonts w:ascii="Arial" w:hAnsi="Arial" w:cs="Arial"/>
@@ -2735,7 +2733,17 @@
                 <w:sz w:val="22"/>
                 <w:highlight w:val="white"/>
               </w:rPr>
-              <w:t xml:space="preserve">en un objeto que contiene toda la información acerca este. Esto permite que se puedan parametrizar métodos con diferentes pedidos </w:t>
+              <w:t>en un objeto que contiene toda la información acerca este. Esto permite que se puedan parametrizar métodos con diferentes pedidos</w:t>
+            </w:r>
+            <w:r>
+              <w:rPr>
+                <w:rFonts w:ascii="Arial" w:hAnsi="Arial" w:cs="Arial"/>
+                <w:bCs/>
+                <w:color w:val="000000"/>
+                <w:sz w:val="22"/>
+                <w:highlight w:val="white"/>
+              </w:rPr>
+              <w:t>, haciendo así que los objetos sean independientes de quien los realiza.</w:t>
             </w:r>
           </w:p>
           <w:p>
@@ -3102,7 +3110,7 @@
         <w:ind w:left="1440"/>
         <w:jc w:val="both"/>
       </w:pPr>
-      <w:bookmarkStart w:id="2" w:name="__DdeLink__1347_2905128370"/>
+      <w:bookmarkStart w:id="1" w:name="__DdeLink__1347_2905128370"/>
       <w:r>
         <w:rPr>
           <w:rFonts w:ascii="Arial" w:hAnsi="Arial" w:cs="Arial"/>
@@ -3150,7 +3158,7 @@
         </w:rPr>
         <w:t xml:space="preserve"> (donde Patron es el nombre del patrón propuesto)   </w:t>
       </w:r>
-      <w:bookmarkEnd w:id="2"/>
+      <w:bookmarkEnd w:id="1"/>
     </w:p>
     <w:p>
       <w:pPr>
@@ -3172,50 +3180,8 @@
         <w:jc w:val="both"/>
         <w:rPr>
           <w:rFonts w:ascii="Arial" w:hAnsi="Arial" w:cs="Arial"/>
-          <w:color w:val="000000"/>
-          <w:sz w:val="22"/>
-          <w:highlight w:val="white"/>
-        </w:rPr>
-      </w:pPr>
-      <w:r>
-        <w:rPr>
-          <w:rFonts w:ascii="Arial" w:hAnsi="Arial" w:cs="Arial"/>
-          <w:color w:val="000000"/>
-          <w:sz w:val="22"/>
-          <w:highlight w:val="white"/>
-        </w:rPr>
-        <w:tab/>
-        <w:t>Forma de atender las diferentes cosas que le puede pasar a una publicación</w:t>
-      </w:r>
-    </w:p>
-    <w:p>
-      <w:pPr>
-        <w:spacing w:line="360" w:lineRule="auto"/>
-        <w:jc w:val="both"/>
-        <w:rPr>
-          <w:rFonts w:ascii="Arial" w:hAnsi="Arial" w:cs="Arial"/>
-          <w:color w:val="000000"/>
-          <w:sz w:val="22"/>
-          <w:highlight w:val="white"/>
-        </w:rPr>
-      </w:pPr>
-      <w:r>
-        <w:rPr>
-          <w:rFonts w:ascii="Arial" w:hAnsi="Arial" w:cs="Arial"/>
-          <w:color w:val="000000"/>
-          <w:sz w:val="22"/>
-          <w:highlight w:val="white"/>
-        </w:rPr>
-        <w:tab/>
-        <w:t>Como manejar todo lo que esa publicación tiene que atender</w:t>
-      </w:r>
-    </w:p>
-    <w:p>
-      <w:pPr>
-        <w:spacing w:line="360" w:lineRule="auto"/>
-        <w:jc w:val="both"/>
-        <w:rPr>
-          <w:rFonts w:ascii="Arial" w:hAnsi="Arial" w:cs="Arial"/>
+          <w:i/>
+          <w:iCs/>
           <w:color w:val="000000"/>
           <w:sz w:val="22"/>
           <w:highlight w:val="white"/>
@@ -3290,14 +3256,18 @@
               <w:ind w:left="0"/>
               <w:rPr>
                 <w:rFonts w:ascii="Arial" w:hAnsi="Arial" w:cs="Arial"/>
-                <w:color w:val="000000"/>
-                <w:sz w:val="22"/>
-                <w:highlight w:val="white"/>
-              </w:rPr>
-            </w:pPr>
-            <w:r>
-              <w:rPr>
-                <w:rFonts w:ascii="Arial" w:hAnsi="Arial" w:cs="Arial"/>
+                <w:b/>
+                <w:bCs/>
+                <w:color w:val="000000"/>
+                <w:sz w:val="22"/>
+                <w:highlight w:val="white"/>
+              </w:rPr>
+            </w:pPr>
+            <w:r>
+              <w:rPr>
+                <w:rFonts w:ascii="Arial" w:hAnsi="Arial" w:cs="Arial"/>
+                <w:b/>
+                <w:bCs/>
                 <w:color w:val="000000"/>
                 <w:sz w:val="22"/>
                 <w:highlight w:val="white"/>
@@ -3352,7 +3322,34 @@
                 <w:sz w:val="22"/>
                 <w:highlight w:val="white"/>
               </w:rPr>
-              <w:t>Como el primer párrafo de la pregunta indica, hay múltiples acciones que pueden llevarse a cabo en este portal, y se necesita mantener un control de estas dependencias entre si.</w:t>
+              <w:t xml:space="preserve">Como el primer párrafo de la pregunta indica, hay múltiples acciones que pueden llevarse a cabo en este portal, y se necesita mantener un control de estas dependencias entre </w:t>
+            </w:r>
+            <w:r>
+              <w:rPr>
+                <w:rFonts w:ascii="Arial" w:hAnsi="Arial" w:cs="Arial"/>
+                <w:color w:val="000000"/>
+                <w:sz w:val="22"/>
+                <w:highlight w:val="white"/>
+              </w:rPr>
+              <w:t>sí</w:t>
+            </w:r>
+            <w:r>
+              <w:rPr>
+                <w:rFonts w:ascii="Arial" w:hAnsi="Arial" w:cs="Arial"/>
+                <w:color w:val="000000"/>
+                <w:sz w:val="22"/>
+                <w:highlight w:val="white"/>
+              </w:rPr>
+              <w:t>.</w:t>
+            </w:r>
+            <w:r>
+              <w:rPr>
+                <w:rFonts w:ascii="Arial" w:hAnsi="Arial" w:cs="Arial"/>
+                <w:color w:val="000000"/>
+                <w:sz w:val="22"/>
+                <w:highlight w:val="white"/>
+              </w:rPr>
+              <w:t xml:space="preserve"> Las acciones siempre son entre usuarios, ya sea una comunicación directa o generalizada por medio de una publicación.</w:t>
             </w:r>
           </w:p>
           <w:p>
@@ -3412,6 +3409,49 @@
                 <w:highlight w:val="white"/>
               </w:rPr>
             </w:pPr>
+            <w:r>
+              <w:rPr>
+                <w:rFonts w:ascii="Arial" w:hAnsi="Arial" w:cs="Arial"/>
+                <w:color w:val="000000"/>
+                <w:sz w:val="22"/>
+              </w:rPr>
+              <w:lastRenderedPageBreak/>
+              <w:drawing>
+                <wp:inline distT="0" distB="0" distL="0" distR="0" wp14:anchorId="3FB21E38" wp14:editId="6207BDBB">
+                  <wp:extent cx="5888889" cy="4381500"/>
+                  <wp:effectExtent l="0" t="0" r="0" b="0"/>
+                  <wp:docPr id="2" name="Picture 2"/>
+                  <wp:cNvGraphicFramePr>
+                    <a:graphicFrameLocks xmlns:a="http://schemas.openxmlformats.org/drawingml/2006/main" noChangeAspect="1"/>
+                  </wp:cNvGraphicFramePr>
+                  <a:graphic xmlns:a="http://schemas.openxmlformats.org/drawingml/2006/main">
+                    <a:graphicData uri="http://schemas.openxmlformats.org/drawingml/2006/picture">
+                      <pic:pic xmlns:pic="http://schemas.openxmlformats.org/drawingml/2006/picture">
+                        <pic:nvPicPr>
+                          <pic:cNvPr id="1" name=""/>
+                          <pic:cNvPicPr/>
+                        </pic:nvPicPr>
+                        <pic:blipFill>
+                          <a:blip r:embed="rId7"/>
+                          <a:stretch>
+                            <a:fillRect/>
+                          </a:stretch>
+                        </pic:blipFill>
+                        <pic:spPr>
+                          <a:xfrm>
+                            <a:off x="0" y="0"/>
+                            <a:ext cx="5894779" cy="4385882"/>
+                          </a:xfrm>
+                          <a:prstGeom prst="rect">
+                            <a:avLst/>
+                          </a:prstGeom>
+                        </pic:spPr>
+                      </pic:pic>
+                    </a:graphicData>
+                  </a:graphic>
+                </wp:inline>
+              </w:drawing>
+            </w:r>
           </w:p>
           <w:p>
             <w:pPr>
@@ -3471,6 +3511,7 @@
                 <w:sz w:val="22"/>
                 <w:shd w:val="clear" w:color="auto" w:fill="F6F7F8"/>
               </w:rPr>
+              <w:lastRenderedPageBreak/>
               <w:t>Screenshoots del código generado y muestras de funcionamiento adecuado del patrón. (5 puntos)</w:t>
             </w:r>
           </w:p>
@@ -3554,7 +3595,6 @@
           <w:sz w:val="22"/>
           <w:highlight w:val="white"/>
         </w:rPr>
-        <w:lastRenderedPageBreak/>
         <w:t xml:space="preserve">Considere un simulador orientado a eventos genérico, es decir un simulador esqueleto que simula un rango amplio de sistemas. El simulador contiene una cola de eventos y una variable que indica la hora de simulación (contador). Cada evento tiene grabado el tiempo que indica el momento en que éste debe ocurrir. La cola contiene eventos, los cuales son almacenados en orden ascendente respecto al tiempo en que el evento ocurre. El simulador orientado a eventos genérico ejecuta el siguiente ciclo infinito en el método </w:t>
       </w:r>
       <w:r>
@@ -3588,6 +3628,7 @@
         <w:rPr>
           <w:noProof/>
         </w:rPr>
+        <w:lastRenderedPageBreak/>
         <w:drawing>
           <wp:inline distT="0" distB="0" distL="0" distR="0" wp14:anchorId="6288433E" wp14:editId="20889E5B">
             <wp:extent cx="4238625" cy="2929255"/>
@@ -3606,7 +3647,7 @@
                     </pic:cNvPicPr>
                   </pic:nvPicPr>
                   <pic:blipFill>
-                    <a:blip r:embed="rId7"/>
+                    <a:blip r:embed="rId8"/>
                     <a:stretch>
                       <a:fillRect/>
                     </a:stretch>
@@ -3666,16 +3707,6 @@
     </w:p>
     <w:p>
       <w:pPr>
-        <w:spacing w:after="0" w:line="360" w:lineRule="auto"/>
-        <w:ind w:left="1800"/>
-        <w:jc w:val="both"/>
-      </w:pPr>
-      <w:r>
-        <w:t>Lo que se requiere es poder implementar el SimuladorGenerico, pero el simulador actual no se presenta de la mejor manera, por lo tanto, se necesita poder tener la facilidad de poder implementar un simulador a base de este simulador genérico. Para este tipo de tareas se utiliza el Strategy, que nos permite implementar una familia de algoritmos utilizando una clase para cada uno. En este caso cada algoritmo seria una posible implementación simular</w:t>
-      </w:r>
-    </w:p>
-    <w:p>
-      <w:pPr>
         <w:pStyle w:val="ListParagraph"/>
         <w:numPr>
           <w:ilvl w:val="3"/>
@@ -3697,61 +3728,22 @@
     <w:p>
       <w:pPr>
         <w:pStyle w:val="ListParagraph"/>
+        <w:numPr>
+          <w:ilvl w:val="3"/>
+          <w:numId w:val="4"/>
+        </w:numPr>
         <w:spacing w:after="0" w:line="360" w:lineRule="auto"/>
-        <w:ind w:left="1800"/>
         <w:jc w:val="both"/>
-        <w:rPr>
-          <w:rFonts w:ascii="Arial" w:hAnsi="Arial" w:cs="Arial"/>
-          <w:color w:val="000000"/>
-          <w:sz w:val="22"/>
-          <w:shd w:val="clear" w:color="auto" w:fill="F6F7F8"/>
-        </w:rPr>
-      </w:pPr>
-      <w:r>
-        <w:rPr>
-          <w:rFonts w:ascii="Arial" w:hAnsi="Arial" w:cs="Arial"/>
-          <w:color w:val="000000"/>
-          <w:sz w:val="22"/>
-          <w:shd w:val="clear" w:color="auto" w:fill="F6F7F8"/>
-        </w:rPr>
-        <w:t>Para esto, se necesitaría una interfaz que tenga i</w:t>
-      </w:r>
-    </w:p>
-    <w:p>
-      <w:pPr>
-        <w:pStyle w:val="ListParagraph"/>
-        <w:spacing w:after="0" w:line="360" w:lineRule="auto"/>
-        <w:ind w:left="1800"/>
-        <w:jc w:val="both"/>
-        <w:rPr>
-          <w:rFonts w:ascii="Arial" w:hAnsi="Arial" w:cs="Arial"/>
-          <w:color w:val="000000"/>
-          <w:sz w:val="22"/>
-          <w:shd w:val="clear" w:color="auto" w:fill="F6F7F8"/>
-        </w:rPr>
-      </w:pPr>
-    </w:p>
-    <w:p>
-      <w:pPr>
-        <w:pStyle w:val="ListParagraph"/>
-        <w:spacing w:after="0" w:line="360" w:lineRule="auto"/>
-        <w:ind w:left="1800"/>
-        <w:jc w:val="both"/>
-        <w:rPr>
-          <w:rFonts w:ascii="Arial" w:hAnsi="Arial" w:cs="Arial"/>
-          <w:color w:val="000000"/>
-          <w:sz w:val="22"/>
-          <w:shd w:val="clear" w:color="auto" w:fill="F6F7F8"/>
-        </w:rPr>
-      </w:pPr>
-    </w:p>
-    <w:p>
-      <w:pPr>
-        <w:pStyle w:val="ListParagraph"/>
-        <w:spacing w:after="0" w:line="360" w:lineRule="auto"/>
-        <w:ind w:left="1800"/>
-        <w:jc w:val="both"/>
-      </w:pPr>
+      </w:pPr>
+      <w:r>
+        <w:rPr>
+          <w:rFonts w:ascii="Arial" w:hAnsi="Arial" w:cs="Arial"/>
+          <w:color w:val="000000"/>
+          <w:sz w:val="22"/>
+          <w:shd w:val="clear" w:color="auto" w:fill="F6F7F8"/>
+        </w:rPr>
+        <w:t>Muestre el diagrama del patrón sugerido usando la notación UML 2.0</w:t>
+      </w:r>
     </w:p>
     <w:p>
       <w:pPr>
@@ -3770,18 +3762,386 @@
           <w:sz w:val="22"/>
           <w:shd w:val="clear" w:color="auto" w:fill="F6F7F8"/>
         </w:rPr>
-        <w:lastRenderedPageBreak/>
-        <w:t>Muestre el diagrama del patrón sugerido usando la notación UML 2.0</w:t>
-      </w:r>
-    </w:p>
-    <w:p>
-      <w:pPr>
-        <w:pStyle w:val="ListParagraph"/>
+        <w:t xml:space="preserve">Programe el funcionamiento de su propuesta de solución en un proyecto usando el lenguaje de programación Java en un paquete llamado </w:t>
+      </w:r>
+      <w:r>
+        <w:rPr>
+          <w:rFonts w:ascii="Arial" w:hAnsi="Arial" w:cs="Arial"/>
+          <w:b/>
+          <w:bCs/>
+          <w:color w:val="000000"/>
+          <w:sz w:val="22"/>
+          <w:shd w:val="clear" w:color="auto" w:fill="F6F7F8"/>
+        </w:rPr>
+        <w:t xml:space="preserve">CasoB_Simulador_Patron </w:t>
+      </w:r>
+      <w:r>
+        <w:rPr>
+          <w:rFonts w:ascii="Arial" w:hAnsi="Arial" w:cs="Arial"/>
+          <w:color w:val="000000"/>
+          <w:sz w:val="22"/>
+          <w:shd w:val="clear" w:color="auto" w:fill="F6F7F8"/>
+        </w:rPr>
+        <w:t xml:space="preserve">(donde Patron es el nombre del patrón propuesto). Aporte muestras visuales (screenshoots) del nuevo código según su propuesta y muestras de funcionamiento que solucionan esta inquietud </w:t>
+      </w:r>
+    </w:p>
+    <w:p>
+      <w:pPr>
+        <w:spacing w:line="360" w:lineRule="auto"/>
+        <w:jc w:val="both"/>
+        <w:rPr>
+          <w:rFonts w:ascii="Arial" w:hAnsi="Arial" w:cs="Arial"/>
+          <w:color w:val="707070"/>
+          <w:sz w:val="22"/>
+          <w:highlight w:val="white"/>
+        </w:rPr>
+      </w:pPr>
+    </w:p>
+    <w:tbl>
+      <w:tblPr>
+        <w:tblStyle w:val="TableGrid"/>
+        <w:tblW w:w="9736" w:type="dxa"/>
+        <w:tblInd w:w="720" w:type="dxa"/>
+        <w:tblLook w:val="04A0" w:firstRow="1" w:lastRow="0" w:firstColumn="1" w:lastColumn="0" w:noHBand="0" w:noVBand="1"/>
+      </w:tblPr>
+      <w:tblGrid>
+        <w:gridCol w:w="3415"/>
+        <w:gridCol w:w="6321"/>
+      </w:tblGrid>
+      <w:tr>
+        <w:tc>
+          <w:tcPr>
+            <w:tcW w:w="3415" w:type="dxa"/>
+            <w:shd w:val="clear" w:color="auto" w:fill="auto"/>
+          </w:tcPr>
+          <w:p>
+            <w:pPr>
+              <w:pStyle w:val="ListParagraph"/>
+              <w:spacing w:after="0" w:line="360" w:lineRule="auto"/>
+              <w:ind w:left="0"/>
+              <w:rPr>
+                <w:rFonts w:ascii="Arial" w:hAnsi="Arial" w:cs="Arial"/>
+                <w:color w:val="000000"/>
+                <w:sz w:val="22"/>
+              </w:rPr>
+            </w:pPr>
+            <w:r>
+              <w:rPr>
+                <w:rFonts w:ascii="Arial" w:hAnsi="Arial" w:cs="Arial"/>
+                <w:color w:val="000000"/>
+                <w:sz w:val="22"/>
+                <w:highlight w:val="white"/>
+              </w:rPr>
+              <w:t>Patrón seleccionado (1 puntos)</w:t>
+            </w:r>
+          </w:p>
+          <w:p>
+            <w:pPr>
+              <w:pStyle w:val="ListParagraph"/>
+              <w:spacing w:after="0" w:line="360" w:lineRule="auto"/>
+              <w:ind w:left="0"/>
+              <w:rPr>
+                <w:b/>
+                <w:bCs/>
+              </w:rPr>
+            </w:pPr>
+            <w:r>
+              <w:rPr>
+                <w:b/>
+                <w:bCs/>
+              </w:rPr>
+              <w:t>Strategy</w:t>
+            </w:r>
+          </w:p>
+        </w:tc>
+        <w:tc>
+          <w:tcPr>
+            <w:tcW w:w="6321" w:type="dxa"/>
+            <w:shd w:val="clear" w:color="auto" w:fill="auto"/>
+          </w:tcPr>
+          <w:p>
+            <w:pPr>
+              <w:pStyle w:val="ListParagraph"/>
+              <w:spacing w:after="0" w:line="360" w:lineRule="auto"/>
+              <w:ind w:left="0"/>
+            </w:pPr>
+            <w:r>
+              <w:rPr>
+                <w:rFonts w:ascii="Arial" w:hAnsi="Arial" w:cs="Arial"/>
+                <w:color w:val="000000"/>
+                <w:sz w:val="22"/>
+                <w:highlight w:val="white"/>
+              </w:rPr>
+              <w:t>Justificación (2 puntos)</w:t>
+            </w:r>
+          </w:p>
+          <w:p>
+            <w:pPr>
+              <w:spacing w:after="0" w:line="360" w:lineRule="auto"/>
+              <w:jc w:val="both"/>
+            </w:pPr>
+            <w:r>
+              <w:t xml:space="preserve">Lo que se requiere es poder </w:t>
+            </w:r>
+            <w:r>
+              <w:t>reordenar</w:t>
+            </w:r>
+            <w:r>
+              <w:t xml:space="preserve"> el SimuladorGenerico</w:t>
+            </w:r>
+            <w:r>
+              <w:t xml:space="preserve"> (actual)</w:t>
+            </w:r>
+            <w:r>
+              <w:t xml:space="preserve">, </w:t>
+            </w:r>
+            <w:r>
+              <w:t>para permitir implementar y utilizar diferentes simuladores (como por ejemplo uno que trabaje con cola y otro que trabaje con pila).</w:t>
+            </w:r>
+            <w:r>
+              <w:t xml:space="preserve"> </w:t>
+            </w:r>
+            <w:r>
+              <w:t>P</w:t>
+            </w:r>
+            <w:r>
+              <w:t xml:space="preserve">or lo tanto, se necesita </w:t>
+            </w:r>
+            <w:r>
+              <w:t xml:space="preserve">abstraer las funcionalidades de un simulador, para </w:t>
+            </w:r>
+            <w:r>
+              <w:t>poder</w:t>
+            </w:r>
+            <w:r>
+              <w:t xml:space="preserve"> ser capaz de cambiar su funcionalidad interna</w:t>
+            </w:r>
+            <w:r>
+              <w:t xml:space="preserve">. Para este tipo de tareas se utiliza el Strategy, que nos permite implementar una familia de </w:t>
+            </w:r>
+            <w:r>
+              <w:lastRenderedPageBreak/>
+              <w:t xml:space="preserve">algoritmos utilizando una clase para cada uno. En este caso cada algoritmo </w:t>
+            </w:r>
+            <w:r>
+              <w:t>sería</w:t>
+            </w:r>
+            <w:r>
+              <w:t xml:space="preserve"> una posible implementación </w:t>
+            </w:r>
+            <w:r>
+              <w:t>del un simulador.</w:t>
+            </w:r>
+          </w:p>
+          <w:p>
+            <w:pPr>
+              <w:pStyle w:val="ListParagraph"/>
+              <w:spacing w:after="0" w:line="360" w:lineRule="auto"/>
+              <w:rPr>
+                <w:rFonts w:ascii="Arial" w:hAnsi="Arial" w:cs="Arial"/>
+                <w:color w:val="000000"/>
+                <w:sz w:val="22"/>
+                <w:highlight w:val="white"/>
+              </w:rPr>
+            </w:pPr>
+          </w:p>
+        </w:tc>
+      </w:tr>
+      <w:tr>
+        <w:tc>
+          <w:tcPr>
+            <w:tcW w:w="9736" w:type="dxa"/>
+            <w:gridSpan w:val="2"/>
+            <w:shd w:val="clear" w:color="auto" w:fill="auto"/>
+          </w:tcPr>
+          <w:p>
+            <w:pPr>
+              <w:pStyle w:val="ListParagraph"/>
+              <w:spacing w:after="0" w:line="360" w:lineRule="auto"/>
+              <w:ind w:left="0"/>
+              <w:jc w:val="both"/>
+            </w:pPr>
+            <w:r>
+              <w:rPr>
+                <w:rFonts w:ascii="Arial" w:hAnsi="Arial" w:cs="Arial"/>
+                <w:color w:val="000000"/>
+                <w:sz w:val="22"/>
+                <w:highlight w:val="white"/>
+              </w:rPr>
+              <w:lastRenderedPageBreak/>
+              <w:t>Modelo UML 2.0 de implementación propuesta (3 puntos)</w:t>
+            </w:r>
+          </w:p>
+          <w:p>
+            <w:pPr>
+              <w:pStyle w:val="ListParagraph"/>
+              <w:spacing w:after="0" w:line="360" w:lineRule="auto"/>
+              <w:ind w:left="1440"/>
+              <w:rPr>
+                <w:rFonts w:ascii="Arial" w:hAnsi="Arial" w:cs="Arial"/>
+                <w:color w:val="000000"/>
+                <w:sz w:val="22"/>
+                <w:highlight w:val="white"/>
+              </w:rPr>
+            </w:pPr>
+            <w:r>
+              <w:rPr>
+                <w:rFonts w:ascii="Arial" w:hAnsi="Arial" w:cs="Arial"/>
+                <w:color w:val="000000"/>
+                <w:sz w:val="22"/>
+              </w:rPr>
+              <w:drawing>
+                <wp:inline distT="0" distB="0" distL="0" distR="0" wp14:anchorId="349CBBB7" wp14:editId="7BDA2C53">
+                  <wp:extent cx="4115374" cy="3543795"/>
+                  <wp:effectExtent l="0" t="0" r="0" b="0"/>
+                  <wp:docPr id="3" name="Picture 3"/>
+                  <wp:cNvGraphicFramePr>
+                    <a:graphicFrameLocks xmlns:a="http://schemas.openxmlformats.org/drawingml/2006/main" noChangeAspect="1"/>
+                  </wp:cNvGraphicFramePr>
+                  <a:graphic xmlns:a="http://schemas.openxmlformats.org/drawingml/2006/main">
+                    <a:graphicData uri="http://schemas.openxmlformats.org/drawingml/2006/picture">
+                      <pic:pic xmlns:pic="http://schemas.openxmlformats.org/drawingml/2006/picture">
+                        <pic:nvPicPr>
+                          <pic:cNvPr id="1" name=""/>
+                          <pic:cNvPicPr/>
+                        </pic:nvPicPr>
+                        <pic:blipFill>
+                          <a:blip r:embed="rId9"/>
+                          <a:stretch>
+                            <a:fillRect/>
+                          </a:stretch>
+                        </pic:blipFill>
+                        <pic:spPr>
+                          <a:xfrm>
+                            <a:off x="0" y="0"/>
+                            <a:ext cx="4115374" cy="3543795"/>
+                          </a:xfrm>
+                          <a:prstGeom prst="rect">
+                            <a:avLst/>
+                          </a:prstGeom>
+                        </pic:spPr>
+                      </pic:pic>
+                    </a:graphicData>
+                  </a:graphic>
+                </wp:inline>
+              </w:drawing>
+            </w:r>
+          </w:p>
+          <w:p>
+            <w:pPr>
+              <w:pStyle w:val="ListParagraph"/>
+              <w:spacing w:after="0" w:line="360" w:lineRule="auto"/>
+              <w:rPr>
+                <w:rFonts w:ascii="Arial" w:hAnsi="Arial" w:cs="Arial"/>
+                <w:color w:val="000000"/>
+                <w:sz w:val="22"/>
+                <w:highlight w:val="white"/>
+              </w:rPr>
+            </w:pPr>
+          </w:p>
+          <w:p>
+            <w:pPr>
+              <w:pStyle w:val="ListParagraph"/>
+              <w:spacing w:after="0" w:line="360" w:lineRule="auto"/>
+              <w:rPr>
+                <w:rFonts w:ascii="Arial" w:hAnsi="Arial" w:cs="Arial"/>
+                <w:color w:val="000000"/>
+                <w:sz w:val="22"/>
+                <w:highlight w:val="white"/>
+              </w:rPr>
+            </w:pPr>
+          </w:p>
+          <w:p>
+            <w:pPr>
+              <w:pStyle w:val="ListParagraph"/>
+              <w:spacing w:after="0" w:line="360" w:lineRule="auto"/>
+              <w:rPr>
+                <w:rFonts w:ascii="Arial" w:hAnsi="Arial" w:cs="Arial"/>
+                <w:color w:val="000000"/>
+                <w:sz w:val="22"/>
+                <w:highlight w:val="white"/>
+              </w:rPr>
+            </w:pPr>
+          </w:p>
+        </w:tc>
+      </w:tr>
+      <w:tr>
+        <w:tc>
+          <w:tcPr>
+            <w:tcW w:w="9736" w:type="dxa"/>
+            <w:gridSpan w:val="2"/>
+            <w:tcBorders>
+              <w:top w:val="nil"/>
+            </w:tcBorders>
+            <w:shd w:val="clear" w:color="auto" w:fill="auto"/>
+          </w:tcPr>
+          <w:p>
+            <w:pPr>
+              <w:pStyle w:val="ListParagraph"/>
+              <w:spacing w:after="0" w:line="360" w:lineRule="auto"/>
+              <w:ind w:left="0"/>
+              <w:jc w:val="both"/>
+            </w:pPr>
+            <w:r>
+              <w:rPr>
+                <w:rFonts w:ascii="Arial" w:hAnsi="Arial" w:cs="Arial"/>
+                <w:color w:val="000000"/>
+                <w:sz w:val="22"/>
+                <w:shd w:val="clear" w:color="auto" w:fill="F6F7F8"/>
+              </w:rPr>
+              <w:t>Screenshoots del código generado y muestras de funcionamiento adecuado del patrón. (5 puntos)</w:t>
+            </w:r>
+          </w:p>
+          <w:p>
+            <w:pPr>
+              <w:pStyle w:val="ListParagraph"/>
+              <w:spacing w:after="0" w:line="360" w:lineRule="auto"/>
+              <w:jc w:val="both"/>
+              <w:rPr>
+                <w:rFonts w:ascii="Arial" w:hAnsi="Arial" w:cs="Arial"/>
+                <w:color w:val="000000"/>
+                <w:sz w:val="22"/>
+                <w:highlight w:val="white"/>
+              </w:rPr>
+            </w:pPr>
+          </w:p>
+          <w:p>
+            <w:pPr>
+              <w:pStyle w:val="ListParagraph"/>
+              <w:spacing w:after="0" w:line="360" w:lineRule="auto"/>
+              <w:jc w:val="both"/>
+              <w:rPr>
+                <w:rFonts w:ascii="Arial" w:hAnsi="Arial" w:cs="Arial"/>
+                <w:color w:val="000000"/>
+                <w:sz w:val="22"/>
+                <w:highlight w:val="white"/>
+              </w:rPr>
+            </w:pPr>
+          </w:p>
+          <w:p>
+            <w:pPr>
+              <w:pStyle w:val="ListParagraph"/>
+              <w:spacing w:after="0" w:line="360" w:lineRule="auto"/>
+              <w:jc w:val="both"/>
+              <w:rPr>
+                <w:rFonts w:ascii="Arial" w:hAnsi="Arial" w:cs="Arial"/>
+                <w:color w:val="000000"/>
+                <w:sz w:val="22"/>
+                <w:highlight w:val="white"/>
+              </w:rPr>
+            </w:pPr>
+          </w:p>
+        </w:tc>
+      </w:tr>
+    </w:tbl>
+    <w:p>
+      <w:pPr>
         <w:numPr>
-          <w:ilvl w:val="3"/>
-          <w:numId w:val="4"/>
+          <w:ilvl w:val="0"/>
+          <w:numId w:val="5"/>
         </w:numPr>
         <w:spacing w:after="0" w:line="360" w:lineRule="auto"/>
+        <w:contextualSpacing/>
         <w:jc w:val="both"/>
       </w:pPr>
       <w:r>
@@ -3791,7 +4151,7 @@
           <w:sz w:val="22"/>
           <w:shd w:val="clear" w:color="auto" w:fill="F6F7F8"/>
         </w:rPr>
-        <w:t xml:space="preserve">Programe el funcionamiento de su propuesta de solución en un proyecto usando el lenguaje de programación Java en un paquete llamado </w:t>
+        <w:t xml:space="preserve">Dentro de sus metas a corto plazo está volverse ingeniero en computación en un plazo </w:t>
       </w:r>
       <w:r>
         <w:rPr>
@@ -3802,27 +4162,110 @@
           <w:sz w:val="22"/>
           <w:shd w:val="clear" w:color="auto" w:fill="F6F7F8"/>
         </w:rPr>
-        <w:t xml:space="preserve">CasoB_Simulador_Patron </w:t>
-      </w:r>
-      <w:r>
-        <w:rPr>
-          <w:rFonts w:ascii="Arial" w:hAnsi="Arial" w:cs="Arial"/>
-          <w:color w:val="000000"/>
-          <w:sz w:val="22"/>
-          <w:shd w:val="clear" w:color="auto" w:fill="F6F7F8"/>
-        </w:rPr>
-        <w:t xml:space="preserve">(donde Patron es el nombre del patrón propuesto). Aporte muestras visuales (screenshoots) del nuevo código según su propuesta y muestras de funcionamiento que solucionan esta inquietud </w:t>
-      </w:r>
-    </w:p>
-    <w:p>
-      <w:pPr>
-        <w:spacing w:line="360" w:lineRule="auto"/>
+        <w:t>no mayor</w:t>
+      </w:r>
+      <w:r>
+        <w:rPr>
+          <w:rFonts w:ascii="Arial" w:hAnsi="Arial" w:cs="Arial"/>
+          <w:color w:val="000000"/>
+          <w:sz w:val="22"/>
+          <w:shd w:val="clear" w:color="auto" w:fill="F6F7F8"/>
+        </w:rPr>
+        <w:t xml:space="preserve"> a dos años, por lo cual, usted ya tiene planes de comprar un automóvil en el primer año de graduado y debe acondicionar su casa de habitación (o negociar con sus familiares) para hacer la remodelación necesaria y contar con un nuevo garaje en el que pueda guardar su vehículo. Como parte del plan, ha decidido poner en práctica todos su conocimientos e implementar un dispositivo que le permita tener acceso a este sitio, y aprovechando, desarrollar otras características que le ofrezcan una serie de beneficios, pues es un hecho que va a pasar bastante tiempo admirando y cuidando su próxima adquisición.</w:t>
+      </w:r>
+    </w:p>
+    <w:p>
+      <w:pPr>
+        <w:spacing w:after="0" w:line="360" w:lineRule="auto"/>
+        <w:ind w:left="720"/>
+        <w:contextualSpacing/>
         <w:jc w:val="both"/>
         <w:rPr>
           <w:rFonts w:ascii="Arial" w:hAnsi="Arial" w:cs="Arial"/>
-          <w:color w:val="707070"/>
-          <w:sz w:val="22"/>
-          <w:highlight w:val="white"/>
+          <w:color w:val="000000"/>
+          <w:sz w:val="22"/>
+          <w:highlight w:val="white"/>
+        </w:rPr>
+      </w:pPr>
+    </w:p>
+    <w:p>
+      <w:pPr>
+        <w:spacing w:after="0" w:line="360" w:lineRule="auto"/>
+        <w:ind w:left="720"/>
+        <w:contextualSpacing/>
+        <w:jc w:val="both"/>
+      </w:pPr>
+      <w:r>
+        <w:rPr>
+          <w:rFonts w:ascii="Arial" w:hAnsi="Arial" w:cs="Arial"/>
+          <w:color w:val="000000"/>
+          <w:sz w:val="22"/>
+          <w:shd w:val="clear" w:color="auto" w:fill="F6F7F8"/>
+        </w:rPr>
+        <w:t>Por lo que ha incluirá en el nuevo garaje un sistema de ventilación (podría ser unos ventiladores o talvez un sistema de AC, talvez ambos), juegos de luces adicionales a la estándar por si debe revisar algo del vehículo con detenimiento por ejemplo en la parte inferior del vehículo, un estéreo que pueda hacer sonar la música que esté sonando en el radio interno del vehículo o bien habilitar otro dispositivo para escuchar  música, entre otros y por supuesto, el sistema de manejo de la puerta del garaje que le permita ingresar a él o salir sin abandonar su vehículo. Ya ha hecho los contactos con quien se requiera para el diseño físico de este dispositivo que le permitirá vía programación configurar los servicios que se dispondrán y el mecanismo para activar o desactivar cada uno de ellos considerando que en ciertos servicios se debe manipular o graduar las intensidades de funcionamiento de dicho servicio, por ejemplo, subir o bajar el volumen del estéreo, la intensidad de las luces, la temperatura del AC o la velocidad del ventilador, por ejemplo.</w:t>
+      </w:r>
+    </w:p>
+    <w:p>
+      <w:pPr>
+        <w:spacing w:after="0" w:line="360" w:lineRule="auto"/>
+        <w:ind w:left="720"/>
+        <w:contextualSpacing/>
+        <w:jc w:val="both"/>
+        <w:rPr>
+          <w:rFonts w:ascii="Arial" w:hAnsi="Arial" w:cs="Arial"/>
+          <w:color w:val="000000"/>
+          <w:sz w:val="22"/>
+          <w:highlight w:val="white"/>
+        </w:rPr>
+      </w:pPr>
+    </w:p>
+    <w:p>
+      <w:pPr>
+        <w:spacing w:after="0" w:line="360" w:lineRule="auto"/>
+        <w:ind w:left="720"/>
+        <w:contextualSpacing/>
+        <w:jc w:val="both"/>
+      </w:pPr>
+      <w:r>
+        <w:rPr>
+          <w:rFonts w:ascii="Arial" w:hAnsi="Arial" w:cs="Arial"/>
+          <w:color w:val="000000"/>
+          <w:sz w:val="22"/>
+          <w:highlight w:val="white"/>
+        </w:rPr>
+        <w:t xml:space="preserve">Proponga la utilización de un patrón adecuado que maneje esta situación, justifique su respuesta, construya el modelo en notación UML 2.0 que soporte esta necesidad  y programe el funcionamiento de su propuesta de solución en un proyecto usando el lenguaje de programación Java en un paquete llamado </w:t>
+      </w:r>
+      <w:r>
+        <w:rPr>
+          <w:rFonts w:ascii="Arial" w:hAnsi="Arial" w:cs="Arial"/>
+          <w:b/>
+          <w:bCs/>
+          <w:color w:val="000000"/>
+          <w:sz w:val="22"/>
+          <w:highlight w:val="white"/>
+        </w:rPr>
+        <w:t xml:space="preserve">CasoC_MiGarage_Patron </w:t>
+      </w:r>
+      <w:r>
+        <w:rPr>
+          <w:rFonts w:ascii="Arial" w:hAnsi="Arial" w:cs="Arial"/>
+          <w:color w:val="000000"/>
+          <w:sz w:val="22"/>
+          <w:highlight w:val="white"/>
+        </w:rPr>
+        <w:t xml:space="preserve">(donde Patron es el nombre del patrón propuesto)   </w:t>
+      </w:r>
+    </w:p>
+    <w:p>
+      <w:pPr>
+        <w:pStyle w:val="ListParagraph"/>
+        <w:spacing w:after="0" w:line="360" w:lineRule="auto"/>
+        <w:ind w:left="1440"/>
+        <w:jc w:val="both"/>
+        <w:rPr>
+          <w:b/>
+          <w:bCs/>
+          <w:color w:val="ED1C24"/>
         </w:rPr>
       </w:pPr>
     </w:p>
@@ -3869,9 +4312,17 @@
               <w:pStyle w:val="ListParagraph"/>
               <w:spacing w:after="0" w:line="360" w:lineRule="auto"/>
               <w:ind w:left="0"/>
-            </w:pPr>
-            <w:r>
-              <w:t>Strategy</w:t>
+              <w:rPr>
+                <w:b/>
+                <w:bCs/>
+              </w:rPr>
+            </w:pPr>
+            <w:r>
+              <w:rPr>
+                <w:b/>
+                <w:bCs/>
+              </w:rPr>
+              <w:t>Command</w:t>
             </w:r>
           </w:p>
         </w:tc>
@@ -3898,15 +4349,25 @@
           </w:p>
           <w:p>
             <w:pPr>
-              <w:pStyle w:val="ListParagraph"/>
-              <w:spacing w:after="0" w:line="360" w:lineRule="auto"/>
-              <w:rPr>
-                <w:rFonts w:ascii="Arial" w:hAnsi="Arial" w:cs="Arial"/>
-                <w:color w:val="000000"/>
-                <w:sz w:val="22"/>
-                <w:highlight w:val="white"/>
-              </w:rPr>
-            </w:pPr>
+              <w:spacing w:after="0" w:line="360" w:lineRule="auto"/>
+              <w:rPr>
+                <w:rFonts w:ascii="Arial" w:hAnsi="Arial" w:cs="Arial"/>
+                <w:color w:val="000000"/>
+                <w:sz w:val="22"/>
+                <w:highlight w:val="white"/>
+              </w:rPr>
+            </w:pPr>
+            <w:r>
+              <w:rPr>
+                <w:rFonts w:ascii="Arial" w:hAnsi="Arial" w:cs="Arial"/>
+                <w:color w:val="000000"/>
+                <w:sz w:val="22"/>
+                <w:highlight w:val="white"/>
+              </w:rPr>
+              <w:t>La razón para utilizar command es porque se necesita crear una separación de los comandos a realizar con las acciones de quien los realiza. Por ejemplo, “encender” debería ser independiente de si se realiza en el AC, en el ventilador o en el stereo.</w:t>
+            </w:r>
+            <w:bookmarkStart w:id="2" w:name="_GoBack"/>
+            <w:bookmarkEnd w:id="2"/>
           </w:p>
         </w:tc>
       </w:tr>
@@ -3949,27 +4410,52 @@
           </w:p>
           <w:p>
             <w:pPr>
-              <w:pStyle w:val="ListParagraph"/>
-              <w:spacing w:after="0" w:line="360" w:lineRule="auto"/>
-              <w:rPr>
-                <w:rFonts w:ascii="Arial" w:hAnsi="Arial" w:cs="Arial"/>
-                <w:color w:val="000000"/>
-                <w:sz w:val="22"/>
-                <w:highlight w:val="white"/>
-              </w:rPr>
-            </w:pPr>
-          </w:p>
-          <w:p>
-            <w:pPr>
-              <w:pStyle w:val="ListParagraph"/>
-              <w:spacing w:after="0" w:line="360" w:lineRule="auto"/>
-              <w:rPr>
-                <w:rFonts w:ascii="Arial" w:hAnsi="Arial" w:cs="Arial"/>
-                <w:color w:val="000000"/>
-                <w:sz w:val="22"/>
-                <w:highlight w:val="white"/>
-              </w:rPr>
-            </w:pPr>
+              <w:spacing w:after="0" w:line="360" w:lineRule="auto"/>
+              <w:rPr>
+                <w:rFonts w:ascii="Arial" w:hAnsi="Arial" w:cs="Arial"/>
+                <w:color w:val="000000"/>
+                <w:sz w:val="22"/>
+                <w:highlight w:val="white"/>
+              </w:rPr>
+            </w:pPr>
+            <w:r>
+              <w:lastRenderedPageBreak/>
+              <w:drawing>
+                <wp:inline distT="0" distB="0" distL="0" distR="0" wp14:anchorId="4C15FBCF" wp14:editId="357E0BCD">
+                  <wp:extent cx="5943600" cy="5391604"/>
+                  <wp:effectExtent l="0" t="0" r="0" b="0"/>
+                  <wp:docPr id="5" name="Picture 5"/>
+                  <wp:cNvGraphicFramePr>
+                    <a:graphicFrameLocks xmlns:a="http://schemas.openxmlformats.org/drawingml/2006/main" noChangeAspect="1"/>
+                  </wp:cNvGraphicFramePr>
+                  <a:graphic xmlns:a="http://schemas.openxmlformats.org/drawingml/2006/main">
+                    <a:graphicData uri="http://schemas.openxmlformats.org/drawingml/2006/picture">
+                      <pic:pic xmlns:pic="http://schemas.openxmlformats.org/drawingml/2006/picture">
+                        <pic:nvPicPr>
+                          <pic:cNvPr id="1" name=""/>
+                          <pic:cNvPicPr/>
+                        </pic:nvPicPr>
+                        <pic:blipFill>
+                          <a:blip r:embed="rId10"/>
+                          <a:stretch>
+                            <a:fillRect/>
+                          </a:stretch>
+                        </pic:blipFill>
+                        <pic:spPr>
+                          <a:xfrm>
+                            <a:off x="0" y="0"/>
+                            <a:ext cx="5974897" cy="5419994"/>
+                          </a:xfrm>
+                          <a:prstGeom prst="rect">
+                            <a:avLst/>
+                          </a:prstGeom>
+                        </pic:spPr>
+                      </pic:pic>
+                    </a:graphicData>
+                  </a:graphic>
+                </wp:inline>
+              </w:drawing>
+            </w:r>
           </w:p>
           <w:p>
             <w:pPr>
@@ -4009,21 +4495,9 @@
                 <w:sz w:val="22"/>
                 <w:shd w:val="clear" w:color="auto" w:fill="F6F7F8"/>
               </w:rPr>
+              <w:lastRenderedPageBreak/>
               <w:t>Screenshoots del código generado y muestras de funcionamiento adecuado del patrón. (5 puntos)</w:t>
             </w:r>
-          </w:p>
-          <w:p>
-            <w:pPr>
-              <w:pStyle w:val="ListParagraph"/>
-              <w:spacing w:after="0" w:line="360" w:lineRule="auto"/>
-              <w:jc w:val="both"/>
-              <w:rPr>
-                <w:rFonts w:ascii="Arial" w:hAnsi="Arial" w:cs="Arial"/>
-                <w:color w:val="000000"/>
-                <w:sz w:val="22"/>
-                <w:highlight w:val="white"/>
-              </w:rPr>
-            </w:pPr>
           </w:p>
           <w:p>
             <w:pPr>
@@ -4056,356 +4530,8 @@
     </w:tbl>
     <w:p>
       <w:pPr>
-        <w:numPr>
-          <w:ilvl w:val="0"/>
-          <w:numId w:val="5"/>
-        </w:numPr>
-        <w:spacing w:after="0" w:line="360" w:lineRule="auto"/>
-        <w:contextualSpacing/>
-        <w:jc w:val="both"/>
-      </w:pPr>
-      <w:r>
-        <w:rPr>
-          <w:rFonts w:ascii="Arial" w:hAnsi="Arial" w:cs="Arial"/>
-          <w:color w:val="000000"/>
-          <w:sz w:val="22"/>
-          <w:shd w:val="clear" w:color="auto" w:fill="F6F7F8"/>
-        </w:rPr>
-        <w:t xml:space="preserve">Dentro de sus metas a corto plazo está volverse ingeniero en computación en un plazo </w:t>
-      </w:r>
-      <w:r>
-        <w:rPr>
-          <w:rFonts w:ascii="Arial" w:hAnsi="Arial" w:cs="Arial"/>
-          <w:b/>
-          <w:bCs/>
-          <w:color w:val="000000"/>
-          <w:sz w:val="22"/>
-          <w:shd w:val="clear" w:color="auto" w:fill="F6F7F8"/>
-        </w:rPr>
-        <w:t>no mayor</w:t>
-      </w:r>
-      <w:r>
-        <w:rPr>
-          <w:rFonts w:ascii="Arial" w:hAnsi="Arial" w:cs="Arial"/>
-          <w:color w:val="000000"/>
-          <w:sz w:val="22"/>
-          <w:shd w:val="clear" w:color="auto" w:fill="F6F7F8"/>
-        </w:rPr>
-        <w:t xml:space="preserve"> a dos años, por lo cual, usted ya tiene planes de comprar un automóvil en el primer año de graduado y debe acondicionar su casa de habitación (o negociar con sus familiares) para hacer la remodelación necesaria y contar con un nuevo garaje en el que pueda guardar su vehículo. Como parte del plan, ha decidido poner en práctica todos su conocimientos e implementar un dispositivo que le permita tener acceso a este sitio, y aprovechando, desarrollar otras características que le ofrezcan una serie de beneficios, pues es un hecho que va a pasar bastante tiempo admirando y cuidando su próxima adquisición.</w:t>
-      </w:r>
-    </w:p>
-    <w:p>
-      <w:pPr>
-        <w:spacing w:after="0" w:line="360" w:lineRule="auto"/>
-        <w:ind w:left="720"/>
-        <w:contextualSpacing/>
-        <w:jc w:val="both"/>
-        <w:rPr>
-          <w:rFonts w:ascii="Arial" w:hAnsi="Arial" w:cs="Arial"/>
-          <w:color w:val="000000"/>
-          <w:sz w:val="22"/>
-          <w:highlight w:val="white"/>
-        </w:rPr>
-      </w:pPr>
-    </w:p>
-    <w:p>
-      <w:pPr>
-        <w:spacing w:after="0" w:line="360" w:lineRule="auto"/>
-        <w:ind w:left="720"/>
-        <w:contextualSpacing/>
-        <w:jc w:val="both"/>
-      </w:pPr>
-      <w:r>
-        <w:rPr>
-          <w:rFonts w:ascii="Arial" w:hAnsi="Arial" w:cs="Arial"/>
-          <w:color w:val="000000"/>
-          <w:sz w:val="22"/>
-          <w:shd w:val="clear" w:color="auto" w:fill="F6F7F8"/>
-        </w:rPr>
-        <w:t xml:space="preserve">Por lo que ha incluirá en el nuevo garaje un sistema de ventilación (podría ser unos ventiladores o talvez un sistema de AC, talvez ambos), juegos de luces adicionales a la estándar por si debe revisar algo del vehículo con detenimiento por ejemplo en la parte inferior del vehículo, un estéreo que pueda hacer sonar la música que esté sonando en el radio interno del vehículo o bien habilitar otro dispositivo para escuchar  música, entre otros y por supuesto, el sistema de manejo de la puerta del garaje que le permita ingresar a él o salir sin abandonar su vehículo. Ya ha hecho los contactos con quien se requiera para el diseño físico de este dispositivo que le permitirá vía programación configurar </w:t>
-      </w:r>
-      <w:r>
-        <w:rPr>
-          <w:rFonts w:ascii="Arial" w:hAnsi="Arial" w:cs="Arial"/>
-          <w:color w:val="000000"/>
-          <w:sz w:val="22"/>
-          <w:shd w:val="clear" w:color="auto" w:fill="F6F7F8"/>
-        </w:rPr>
-        <w:lastRenderedPageBreak/>
-        <w:t>los servicios que se dispondrán y el mecanismo para activar o desactivar cada uno de ellos considerando que en ciertos servicios se debe manipular o graduar las intensidades de funcionamiento de dicho servicio, por ejemplo, subir o bajar el volumen del estéreo, la intensidad de las luces, la temperatura del AC o la velocidad del ventilador, por ejemplo.</w:t>
-      </w:r>
-    </w:p>
-    <w:p>
-      <w:pPr>
-        <w:spacing w:after="0" w:line="360" w:lineRule="auto"/>
-        <w:ind w:left="720"/>
-        <w:contextualSpacing/>
-        <w:jc w:val="both"/>
-        <w:rPr>
-          <w:rFonts w:ascii="Arial" w:hAnsi="Arial" w:cs="Arial"/>
-          <w:color w:val="000000"/>
-          <w:sz w:val="22"/>
-          <w:highlight w:val="white"/>
-        </w:rPr>
-      </w:pPr>
-    </w:p>
-    <w:p>
-      <w:pPr>
-        <w:spacing w:after="0" w:line="360" w:lineRule="auto"/>
-        <w:ind w:left="720"/>
-        <w:contextualSpacing/>
-        <w:jc w:val="both"/>
-      </w:pPr>
-      <w:r>
-        <w:rPr>
-          <w:rFonts w:ascii="Arial" w:hAnsi="Arial" w:cs="Arial"/>
-          <w:color w:val="000000"/>
-          <w:sz w:val="22"/>
-          <w:highlight w:val="white"/>
-        </w:rPr>
-        <w:t xml:space="preserve">Proponga la utilización de un patrón adecuado que maneje esta situación, justifique su respuesta, construya el modelo en notación UML 2.0 que soporte esta necesidad  y programe el funcionamiento de su propuesta de solución en un proyecto usando el lenguaje de programación Java en un paquete llamado </w:t>
-      </w:r>
-      <w:r>
-        <w:rPr>
-          <w:rFonts w:ascii="Arial" w:hAnsi="Arial" w:cs="Arial"/>
-          <w:b/>
-          <w:bCs/>
-          <w:color w:val="000000"/>
-          <w:sz w:val="22"/>
-          <w:highlight w:val="white"/>
-        </w:rPr>
-        <w:t xml:space="preserve">CasoC_MiGarage_Patron </w:t>
-      </w:r>
-      <w:r>
-        <w:rPr>
-          <w:rFonts w:ascii="Arial" w:hAnsi="Arial" w:cs="Arial"/>
-          <w:color w:val="000000"/>
-          <w:sz w:val="22"/>
-          <w:highlight w:val="white"/>
-        </w:rPr>
-        <w:t xml:space="preserve">(donde Patron es el nombre del patrón propuesto)   </w:t>
-      </w:r>
-    </w:p>
-    <w:p>
-      <w:pPr>
-        <w:pStyle w:val="ListParagraph"/>
-        <w:spacing w:after="0" w:line="360" w:lineRule="auto"/>
-        <w:ind w:left="1440"/>
-        <w:jc w:val="both"/>
-        <w:rPr>
-          <w:b/>
-          <w:bCs/>
-          <w:color w:val="ED1C24"/>
-        </w:rPr>
-      </w:pPr>
-    </w:p>
-    <w:tbl>
-      <w:tblPr>
-        <w:tblStyle w:val="TableGrid"/>
-        <w:tblW w:w="9736" w:type="dxa"/>
-        <w:tblInd w:w="720" w:type="dxa"/>
-        <w:tblLook w:val="04A0" w:firstRow="1" w:lastRow="0" w:firstColumn="1" w:lastColumn="0" w:noHBand="0" w:noVBand="1"/>
-      </w:tblPr>
-      <w:tblGrid>
-        <w:gridCol w:w="4871"/>
-        <w:gridCol w:w="4865"/>
-      </w:tblGrid>
-      <w:tr>
-        <w:tc>
-          <w:tcPr>
-            <w:tcW w:w="4870" w:type="dxa"/>
-            <w:shd w:val="clear" w:color="auto" w:fill="auto"/>
-          </w:tcPr>
-          <w:p>
-            <w:pPr>
-              <w:pStyle w:val="ListParagraph"/>
-              <w:spacing w:after="0" w:line="360" w:lineRule="auto"/>
-              <w:ind w:left="0"/>
-              <w:rPr>
-                <w:rFonts w:ascii="Arial" w:hAnsi="Arial" w:cs="Arial"/>
-                <w:color w:val="000000"/>
-                <w:sz w:val="22"/>
-              </w:rPr>
-            </w:pPr>
-            <w:r>
-              <w:rPr>
-                <w:rFonts w:ascii="Arial" w:hAnsi="Arial" w:cs="Arial"/>
-                <w:color w:val="000000"/>
-                <w:sz w:val="22"/>
-                <w:highlight w:val="white"/>
-              </w:rPr>
-              <w:t>Patrón seleccionado (1 puntos)</w:t>
-            </w:r>
-          </w:p>
-          <w:p>
-            <w:pPr>
-              <w:pStyle w:val="ListParagraph"/>
-              <w:spacing w:after="0" w:line="360" w:lineRule="auto"/>
-              <w:ind w:left="0"/>
-            </w:pPr>
-            <w:r>
-              <w:t>Command</w:t>
-            </w:r>
-          </w:p>
-        </w:tc>
-        <w:tc>
-          <w:tcPr>
-            <w:tcW w:w="4865" w:type="dxa"/>
-            <w:shd w:val="clear" w:color="auto" w:fill="auto"/>
-          </w:tcPr>
-          <w:p>
-            <w:pPr>
-              <w:pStyle w:val="ListParagraph"/>
-              <w:spacing w:after="0" w:line="360" w:lineRule="auto"/>
-              <w:ind w:left="0"/>
-            </w:pPr>
-            <w:r>
-              <w:rPr>
-                <w:rFonts w:ascii="Arial" w:hAnsi="Arial" w:cs="Arial"/>
-                <w:color w:val="000000"/>
-                <w:sz w:val="22"/>
-                <w:highlight w:val="white"/>
-              </w:rPr>
-              <w:t>Justificación (2 puntos)</w:t>
-            </w:r>
-          </w:p>
-          <w:p>
-            <w:pPr>
-              <w:pStyle w:val="ListParagraph"/>
-              <w:spacing w:after="0" w:line="360" w:lineRule="auto"/>
-              <w:rPr>
-                <w:rFonts w:ascii="Arial" w:hAnsi="Arial" w:cs="Arial"/>
-                <w:color w:val="000000"/>
-                <w:sz w:val="22"/>
-                <w:highlight w:val="white"/>
-              </w:rPr>
-            </w:pPr>
-          </w:p>
-        </w:tc>
-      </w:tr>
-      <w:tr>
-        <w:tc>
-          <w:tcPr>
-            <w:tcW w:w="9735" w:type="dxa"/>
-            <w:gridSpan w:val="2"/>
-            <w:shd w:val="clear" w:color="auto" w:fill="auto"/>
-          </w:tcPr>
-          <w:p>
-            <w:pPr>
-              <w:pStyle w:val="ListParagraph"/>
-              <w:spacing w:after="0" w:line="360" w:lineRule="auto"/>
-              <w:ind w:left="0"/>
-              <w:jc w:val="both"/>
-            </w:pPr>
-            <w:r>
-              <w:rPr>
-                <w:rFonts w:ascii="Arial" w:hAnsi="Arial" w:cs="Arial"/>
-                <w:color w:val="000000"/>
-                <w:sz w:val="22"/>
-                <w:highlight w:val="white"/>
-              </w:rPr>
-              <w:t>Modelo UML 2.0 de implementación propuesta (3 puntos)</w:t>
-            </w:r>
-          </w:p>
-          <w:p>
-            <w:pPr>
-              <w:pStyle w:val="ListParagraph"/>
-              <w:spacing w:after="0" w:line="360" w:lineRule="auto"/>
-              <w:ind w:left="1440"/>
-              <w:rPr>
-                <w:rFonts w:ascii="Arial" w:hAnsi="Arial" w:cs="Arial"/>
-                <w:color w:val="000000"/>
-                <w:sz w:val="22"/>
-                <w:highlight w:val="white"/>
-              </w:rPr>
-            </w:pPr>
-          </w:p>
-          <w:p>
-            <w:pPr>
-              <w:pStyle w:val="ListParagraph"/>
-              <w:spacing w:after="0" w:line="360" w:lineRule="auto"/>
-              <w:rPr>
-                <w:rFonts w:ascii="Arial" w:hAnsi="Arial" w:cs="Arial"/>
-                <w:color w:val="000000"/>
-                <w:sz w:val="22"/>
-                <w:highlight w:val="white"/>
-              </w:rPr>
-            </w:pPr>
-          </w:p>
-          <w:p>
-            <w:pPr>
-              <w:pStyle w:val="ListParagraph"/>
-              <w:spacing w:after="0" w:line="360" w:lineRule="auto"/>
-              <w:rPr>
-                <w:rFonts w:ascii="Arial" w:hAnsi="Arial" w:cs="Arial"/>
-                <w:color w:val="000000"/>
-                <w:sz w:val="22"/>
-                <w:highlight w:val="white"/>
-              </w:rPr>
-            </w:pPr>
-          </w:p>
-        </w:tc>
-      </w:tr>
-      <w:tr>
-        <w:tc>
-          <w:tcPr>
-            <w:tcW w:w="9735" w:type="dxa"/>
-            <w:gridSpan w:val="2"/>
-            <w:tcBorders>
-              <w:top w:val="nil"/>
-            </w:tcBorders>
-            <w:shd w:val="clear" w:color="auto" w:fill="auto"/>
-          </w:tcPr>
-          <w:p>
-            <w:pPr>
-              <w:pStyle w:val="ListParagraph"/>
-              <w:spacing w:after="0" w:line="360" w:lineRule="auto"/>
-              <w:ind w:left="0"/>
-              <w:jc w:val="both"/>
-            </w:pPr>
-            <w:r>
-              <w:rPr>
-                <w:rFonts w:ascii="Arial" w:hAnsi="Arial" w:cs="Arial"/>
-                <w:color w:val="000000"/>
-                <w:sz w:val="22"/>
-                <w:shd w:val="clear" w:color="auto" w:fill="F6F7F8"/>
-              </w:rPr>
-              <w:t>Screenshoots del código generado y muestras de funcionamiento adecuado del patrón. (5 puntos)</w:t>
-            </w:r>
-          </w:p>
-          <w:p>
-            <w:pPr>
-              <w:pStyle w:val="ListParagraph"/>
-              <w:spacing w:after="0" w:line="360" w:lineRule="auto"/>
-              <w:jc w:val="both"/>
-              <w:rPr>
-                <w:rFonts w:ascii="Arial" w:hAnsi="Arial" w:cs="Arial"/>
-                <w:color w:val="000000"/>
-                <w:sz w:val="22"/>
-                <w:highlight w:val="white"/>
-              </w:rPr>
-            </w:pPr>
-          </w:p>
-          <w:p>
-            <w:pPr>
-              <w:pStyle w:val="ListParagraph"/>
-              <w:spacing w:after="0" w:line="360" w:lineRule="auto"/>
-              <w:jc w:val="both"/>
-              <w:rPr>
-                <w:rFonts w:ascii="Arial" w:hAnsi="Arial" w:cs="Arial"/>
-                <w:color w:val="000000"/>
-                <w:sz w:val="22"/>
-                <w:highlight w:val="white"/>
-              </w:rPr>
-            </w:pPr>
-          </w:p>
-        </w:tc>
-      </w:tr>
-    </w:tbl>
-    <w:p>
-      <w:pPr>
         <w:sectPr>
-          <w:headerReference w:type="default" r:id="rId8"/>
+          <w:headerReference w:type="default" r:id="rId11"/>
           <w:pgSz w:w="11906" w:h="16838"/>
           <w:pgMar w:top="1940" w:right="900" w:bottom="1417" w:left="540" w:header="1417" w:footer="0" w:gutter="0"/>
           <w:cols w:space="720"/>
@@ -4416,7 +4542,7 @@
     </w:p>
     <w:p/>
     <w:sectPr>
-      <w:headerReference w:type="default" r:id="rId9"/>
+      <w:headerReference w:type="default" r:id="rId12"/>
       <w:pgSz w:w="11906" w:h="16838"/>
       <w:pgMar w:top="1417" w:right="900" w:bottom="1417" w:left="540" w:header="0" w:footer="0" w:gutter="0"/>
       <w:cols w:space="720"/>

</xml_diff>

<commit_message>
Update al caso C y creación del proyecto
</commit_message>
<xml_diff>
--- a/III Examen Parcial IC6821 Patrones de Comportamiento IS2019.docx
+++ b/III Examen Parcial IC6821 Patrones de Comportamiento IS2019.docx
@@ -21,7 +21,27 @@
           <w:sz w:val="22"/>
           <w:shd w:val="clear" w:color="auto" w:fill="F6F7F8"/>
         </w:rPr>
-        <w:t xml:space="preserve">Profesora: Ing.Ericka Solano Fernández                                                     </w:t>
+        <w:t xml:space="preserve">Profesora: </w:t>
+      </w:r>
+      <w:proofErr w:type="spellStart"/>
+      <w:r>
+        <w:rPr>
+          <w:rFonts w:ascii="Arial" w:hAnsi="Arial" w:cs="Arial"/>
+          <w:color w:val="707070"/>
+          <w:sz w:val="22"/>
+          <w:shd w:val="clear" w:color="auto" w:fill="F6F7F8"/>
+        </w:rPr>
+        <w:t>Ing.Ericka</w:t>
+      </w:r>
+      <w:proofErr w:type="spellEnd"/>
+      <w:r>
+        <w:rPr>
+          <w:rFonts w:ascii="Arial" w:hAnsi="Arial" w:cs="Arial"/>
+          <w:color w:val="707070"/>
+          <w:sz w:val="22"/>
+          <w:shd w:val="clear" w:color="auto" w:fill="F6F7F8"/>
+        </w:rPr>
+        <w:t xml:space="preserve"> Solano Fernández                                                     </w:t>
       </w:r>
       <w:r>
         <w:rPr>
@@ -47,7 +67,27 @@
           <w:sz w:val="22"/>
           <w:shd w:val="clear" w:color="auto" w:fill="F6F7F8"/>
         </w:rPr>
-        <w:t>Valor de la prueba : 15%                                                                                            Puntos de la prueba: 50</w:t>
+        <w:t xml:space="preserve">Valor de la </w:t>
+      </w:r>
+      <w:proofErr w:type="gramStart"/>
+      <w:r>
+        <w:rPr>
+          <w:rFonts w:ascii="Arial" w:hAnsi="Arial" w:cs="Arial"/>
+          <w:color w:val="707070"/>
+          <w:sz w:val="22"/>
+          <w:shd w:val="clear" w:color="auto" w:fill="F6F7F8"/>
+        </w:rPr>
+        <w:t>prueba :</w:t>
+      </w:r>
+      <w:proofErr w:type="gramEnd"/>
+      <w:r>
+        <w:rPr>
+          <w:rFonts w:ascii="Arial" w:hAnsi="Arial" w:cs="Arial"/>
+          <w:color w:val="707070"/>
+          <w:sz w:val="22"/>
+          <w:shd w:val="clear" w:color="auto" w:fill="F6F7F8"/>
+        </w:rPr>
+        <w:t xml:space="preserve"> 15%                                                                                            Puntos de la prueba: 50</w:t>
       </w:r>
     </w:p>
     <w:p>
@@ -233,7 +273,27 @@
           <w:sz w:val="22"/>
           <w:shd w:val="clear" w:color="auto" w:fill="F6F7F8"/>
         </w:rPr>
-        <w:t xml:space="preserve">La prueba se libera el día domingo 02 de junio al final de la tarde y se entrega el martes 04 de junio al final del día. Puede ser desarrollada en forma individual o en PAREJAS. </w:t>
+        <w:t xml:space="preserve">La prueba se libera el </w:t>
+      </w:r>
+      <w:proofErr w:type="gramStart"/>
+      <w:r>
+        <w:rPr>
+          <w:rFonts w:ascii="Arial" w:hAnsi="Arial" w:cs="Arial"/>
+          <w:color w:val="000000"/>
+          <w:sz w:val="22"/>
+          <w:shd w:val="clear" w:color="auto" w:fill="F6F7F8"/>
+        </w:rPr>
+        <w:t>día domingo</w:t>
+      </w:r>
+      <w:proofErr w:type="gramEnd"/>
+      <w:r>
+        <w:rPr>
+          <w:rFonts w:ascii="Arial" w:hAnsi="Arial" w:cs="Arial"/>
+          <w:color w:val="000000"/>
+          <w:sz w:val="22"/>
+          <w:shd w:val="clear" w:color="auto" w:fill="F6F7F8"/>
+        </w:rPr>
+        <w:t xml:space="preserve"> 02 de junio al final de la tarde y se entrega el martes 04 de junio al final del día. Puede ser desarrollada en forma individual o en PAREJAS. </w:t>
       </w:r>
     </w:p>
     <w:p>
@@ -254,7 +314,17 @@
           <w:sz w:val="22"/>
           <w:highlight w:val="white"/>
         </w:rPr>
-        <w:t xml:space="preserve">Debe ser respondida en este documento y ser entregada en formato PDF. El documento debe llamarse  </w:t>
+        <w:t xml:space="preserve">Debe ser respondida en este documento y ser entregada en formato PDF. El documento debe </w:t>
+      </w:r>
+      <w:proofErr w:type="gramStart"/>
+      <w:r>
+        <w:rPr>
+          <w:rFonts w:ascii="Arial" w:hAnsi="Arial" w:cs="Arial"/>
+          <w:color w:val="000000"/>
+          <w:sz w:val="22"/>
+          <w:highlight w:val="white"/>
+        </w:rPr>
+        <w:t xml:space="preserve">llamarse  </w:t>
       </w:r>
       <w:r>
         <w:rPr>
@@ -267,6 +337,7 @@
         </w:rPr>
         <w:t>IIIPARCIAL_SusNombre.PDF</w:t>
       </w:r>
+      <w:proofErr w:type="gramEnd"/>
       <w:r>
         <w:rPr>
           <w:rFonts w:ascii="Arial" w:hAnsi="Arial" w:cs="Arial"/>
@@ -285,7 +356,31 @@
           <w:sz w:val="22"/>
           <w:highlight w:val="white"/>
         </w:rPr>
-        <w:t xml:space="preserve"> Evaluaciones&gt;IIIParcial.</w:t>
+        <w:t xml:space="preserve"> Evaluaciones&gt;</w:t>
+      </w:r>
+      <w:proofErr w:type="spellStart"/>
+      <w:r>
+        <w:rPr>
+          <w:rFonts w:ascii="Arial" w:hAnsi="Arial" w:cs="Arial"/>
+          <w:b/>
+          <w:bCs/>
+          <w:color w:val="000000"/>
+          <w:sz w:val="22"/>
+          <w:highlight w:val="white"/>
+        </w:rPr>
+        <w:t>IIIParcial</w:t>
+      </w:r>
+      <w:proofErr w:type="spellEnd"/>
+      <w:r>
+        <w:rPr>
+          <w:rFonts w:ascii="Arial" w:hAnsi="Arial" w:cs="Arial"/>
+          <w:b/>
+          <w:bCs/>
+          <w:color w:val="000000"/>
+          <w:sz w:val="22"/>
+          <w:highlight w:val="white"/>
+        </w:rPr>
+        <w:t>.</w:t>
       </w:r>
       <w:r>
         <w:rPr>
@@ -480,8 +575,22 @@
                 <w:szCs w:val="20"/>
                 <w:shd w:val="clear" w:color="auto" w:fill="F6F7F8"/>
               </w:rPr>
-              <w:t>Selección Unica</w:t>
-            </w:r>
+              <w:t xml:space="preserve">Selección </w:t>
+            </w:r>
+            <w:proofErr w:type="spellStart"/>
+            <w:r>
+              <w:rPr>
+                <w:rFonts w:ascii="Arial" w:hAnsi="Arial" w:cs="Arial"/>
+                <w:b/>
+                <w:bCs/>
+                <w:color w:val="000000"/>
+                <w:sz w:val="20"/>
+                <w:szCs w:val="20"/>
+                <w:shd w:val="clear" w:color="auto" w:fill="F6F7F8"/>
+              </w:rPr>
+              <w:t>Unica</w:t>
+            </w:r>
+            <w:proofErr w:type="spellEnd"/>
           </w:p>
           <w:p>
             <w:pPr>
@@ -545,6 +654,7 @@
                 <w:highlight w:val="white"/>
               </w:rPr>
             </w:pPr>
+            <w:proofErr w:type="spellStart"/>
             <w:r>
               <w:rPr>
                 <w:rFonts w:ascii="Arial" w:hAnsi="Arial" w:cs="Arial"/>
@@ -557,6 +667,7 @@
               </w:rPr>
               <w:t>Desarollo</w:t>
             </w:r>
+            <w:proofErr w:type="spellEnd"/>
           </w:p>
         </w:tc>
         <w:tc>
@@ -1226,6 +1337,7 @@
                 <w:sz w:val="22"/>
               </w:rPr>
             </w:pPr>
+            <w:proofErr w:type="spellStart"/>
             <w:r>
               <w:rPr>
                 <w:rFonts w:ascii="Arial" w:hAnsi="Arial" w:cs="Arial"/>
@@ -1234,6 +1346,7 @@
               </w:rPr>
               <w:t>Command</w:t>
             </w:r>
+            <w:proofErr w:type="spellEnd"/>
           </w:p>
         </w:tc>
         <w:tc>
@@ -1266,6 +1379,7 @@
                 <w:sz w:val="22"/>
               </w:rPr>
             </w:pPr>
+            <w:proofErr w:type="spellStart"/>
             <w:r>
               <w:rPr>
                 <w:rFonts w:ascii="Arial" w:hAnsi="Arial" w:cs="Arial"/>
@@ -1274,6 +1388,7 @@
               </w:rPr>
               <w:t>Strategy</w:t>
             </w:r>
+            <w:proofErr w:type="spellEnd"/>
           </w:p>
         </w:tc>
         <w:tc>
@@ -1302,6 +1417,7 @@
                 <w:sz w:val="22"/>
               </w:rPr>
             </w:pPr>
+            <w:proofErr w:type="spellStart"/>
             <w:r>
               <w:rPr>
                 <w:rFonts w:ascii="Arial" w:hAnsi="Arial" w:cs="Arial"/>
@@ -1310,6 +1426,7 @@
               </w:rPr>
               <w:t>Interpreter</w:t>
             </w:r>
+            <w:proofErr w:type="spellEnd"/>
           </w:p>
           <w:p>
             <w:pPr>
@@ -1355,7 +1472,27 @@
           <w:sz w:val="22"/>
           <w:shd w:val="clear" w:color="auto" w:fill="F6F7F8"/>
         </w:rPr>
-        <w:t xml:space="preserve">Permite definir un objeto que pueda encapsular la forma en que interactúan un conjunto de objetos asociados, por lo que al provocar bajo acoplamiento, la interacción entre ellos podría variar de manera independiente.                        </w:t>
+        <w:t xml:space="preserve">Permite definir un objeto que pueda encapsular la forma en que interactúan un conjunto de objetos asociados, por lo </w:t>
+      </w:r>
+      <w:proofErr w:type="gramStart"/>
+      <w:r>
+        <w:rPr>
+          <w:rFonts w:ascii="Arial" w:hAnsi="Arial" w:cs="Arial"/>
+          <w:color w:val="000000"/>
+          <w:sz w:val="22"/>
+          <w:shd w:val="clear" w:color="auto" w:fill="F6F7F8"/>
+        </w:rPr>
+        <w:t>que</w:t>
+      </w:r>
+      <w:proofErr w:type="gramEnd"/>
+      <w:r>
+        <w:rPr>
+          <w:rFonts w:ascii="Arial" w:hAnsi="Arial" w:cs="Arial"/>
+          <w:color w:val="000000"/>
+          <w:sz w:val="22"/>
+          <w:shd w:val="clear" w:color="auto" w:fill="F6F7F8"/>
+        </w:rPr>
+        <w:t xml:space="preserve"> al provocar bajo acoplamiento, la interacción entre ellos podría variar de manera independiente.                        </w:t>
       </w:r>
       <w:r>
         <w:rPr>
@@ -1796,7 +1933,27 @@
           <w:sz w:val="22"/>
           <w:highlight w:val="white"/>
         </w:rPr>
-        <w:t xml:space="preserve">Se puede considerar un caso particular de patrón Composite, pero dedicado específicamente a labores de parsing.                                                </w:t>
+        <w:t xml:space="preserve">Se puede considerar un caso particular de patrón Composite, pero dedicado específicamente a labores de </w:t>
+      </w:r>
+      <w:proofErr w:type="spellStart"/>
+      <w:r>
+        <w:rPr>
+          <w:rFonts w:ascii="Arial" w:hAnsi="Arial" w:cs="Arial"/>
+          <w:color w:val="000000"/>
+          <w:sz w:val="22"/>
+          <w:highlight w:val="white"/>
+        </w:rPr>
+        <w:t>parsing</w:t>
+      </w:r>
+      <w:proofErr w:type="spellEnd"/>
+      <w:r>
+        <w:rPr>
+          <w:rFonts w:ascii="Arial" w:hAnsi="Arial" w:cs="Arial"/>
+          <w:color w:val="000000"/>
+          <w:sz w:val="22"/>
+          <w:highlight w:val="white"/>
+        </w:rPr>
+        <w:t xml:space="preserve">.                                                </w:t>
       </w:r>
       <w:r>
         <w:rPr>
@@ -2298,7 +2455,103 @@
           <w:sz w:val="22"/>
           <w:highlight w:val="white"/>
         </w:rPr>
-        <w:t xml:space="preserve">Mediator, Command y Chain of Responsibility </w:t>
+        <w:t xml:space="preserve">Mediator, </w:t>
+      </w:r>
+      <w:proofErr w:type="spellStart"/>
+      <w:r>
+        <w:rPr>
+          <w:rFonts w:ascii="Arial" w:hAnsi="Arial" w:cs="Arial"/>
+          <w:b/>
+          <w:bCs/>
+          <w:color w:val="000000"/>
+          <w:sz w:val="22"/>
+          <w:highlight w:val="white"/>
+        </w:rPr>
+        <w:t>Command</w:t>
+      </w:r>
+      <w:proofErr w:type="spellEnd"/>
+      <w:r>
+        <w:rPr>
+          <w:rFonts w:ascii="Arial" w:hAnsi="Arial" w:cs="Arial"/>
+          <w:b/>
+          <w:bCs/>
+          <w:color w:val="000000"/>
+          <w:sz w:val="22"/>
+          <w:highlight w:val="white"/>
+        </w:rPr>
+        <w:t xml:space="preserve"> y </w:t>
+      </w:r>
+      <w:proofErr w:type="spellStart"/>
+      <w:r>
+        <w:rPr>
+          <w:rFonts w:ascii="Arial" w:hAnsi="Arial" w:cs="Arial"/>
+          <w:b/>
+          <w:bCs/>
+          <w:color w:val="000000"/>
+          <w:sz w:val="22"/>
+          <w:highlight w:val="white"/>
+        </w:rPr>
+        <w:t>Chain</w:t>
+      </w:r>
+      <w:proofErr w:type="spellEnd"/>
+      <w:r>
+        <w:rPr>
+          <w:rFonts w:ascii="Arial" w:hAnsi="Arial" w:cs="Arial"/>
+          <w:b/>
+          <w:bCs/>
+          <w:color w:val="000000"/>
+          <w:sz w:val="22"/>
+          <w:highlight w:val="white"/>
+        </w:rPr>
+        <w:t xml:space="preserve"> </w:t>
+      </w:r>
+      <w:proofErr w:type="spellStart"/>
+      <w:r>
+        <w:rPr>
+          <w:rFonts w:ascii="Arial" w:hAnsi="Arial" w:cs="Arial"/>
+          <w:b/>
+          <w:bCs/>
+          <w:color w:val="000000"/>
+          <w:sz w:val="22"/>
+          <w:highlight w:val="white"/>
+        </w:rPr>
+        <w:t>of</w:t>
+      </w:r>
+      <w:proofErr w:type="spellEnd"/>
+      <w:r>
+        <w:rPr>
+          <w:rFonts w:ascii="Arial" w:hAnsi="Arial" w:cs="Arial"/>
+          <w:b/>
+          <w:bCs/>
+          <w:color w:val="000000"/>
+          <w:sz w:val="22"/>
+          <w:highlight w:val="white"/>
+        </w:rPr>
+        <w:t xml:space="preserve"> </w:t>
+      </w:r>
+      <w:proofErr w:type="spellStart"/>
+      <w:r>
+        <w:rPr>
+          <w:rFonts w:ascii="Arial" w:hAnsi="Arial" w:cs="Arial"/>
+          <w:b/>
+          <w:bCs/>
+          <w:color w:val="000000"/>
+          <w:sz w:val="22"/>
+          <w:highlight w:val="white"/>
+        </w:rPr>
+        <w:t>Responsibility</w:t>
+      </w:r>
+      <w:proofErr w:type="spellEnd"/>
+      <w:r>
+        <w:rPr>
+          <w:rFonts w:ascii="Arial" w:hAnsi="Arial" w:cs="Arial"/>
+          <w:b/>
+          <w:bCs/>
+          <w:color w:val="000000"/>
+          <w:sz w:val="22"/>
+          <w:highlight w:val="white"/>
+        </w:rPr>
+        <w:t xml:space="preserve"> </w:t>
       </w:r>
       <w:r>
         <w:rPr>
@@ -2636,6 +2889,7 @@
                 <w:highlight w:val="white"/>
               </w:rPr>
             </w:pPr>
+            <w:proofErr w:type="spellStart"/>
             <w:r>
               <w:rPr>
                 <w:rFonts w:ascii="Arial" w:hAnsi="Arial" w:cs="Arial"/>
@@ -2645,6 +2899,7 @@
               </w:rPr>
               <w:t>Command</w:t>
             </w:r>
+            <w:proofErr w:type="spellEnd"/>
           </w:p>
           <w:p>
             <w:pPr>
@@ -2831,15 +3086,57 @@
                 <w:highlight w:val="white"/>
               </w:rPr>
             </w:pPr>
-            <w:r>
-              <w:rPr>
-                <w:rFonts w:ascii="Arial" w:hAnsi="Arial" w:cs="Arial"/>
-                <w:color w:val="000000"/>
-                <w:sz w:val="22"/>
-                <w:highlight w:val="white"/>
-              </w:rPr>
-              <w:t>Chain of Responsibility</w:t>
-            </w:r>
+            <w:proofErr w:type="spellStart"/>
+            <w:r>
+              <w:rPr>
+                <w:rFonts w:ascii="Arial" w:hAnsi="Arial" w:cs="Arial"/>
+                <w:color w:val="000000"/>
+                <w:sz w:val="22"/>
+                <w:highlight w:val="white"/>
+              </w:rPr>
+              <w:t>Chain</w:t>
+            </w:r>
+            <w:proofErr w:type="spellEnd"/>
+            <w:r>
+              <w:rPr>
+                <w:rFonts w:ascii="Arial" w:hAnsi="Arial" w:cs="Arial"/>
+                <w:color w:val="000000"/>
+                <w:sz w:val="22"/>
+                <w:highlight w:val="white"/>
+              </w:rPr>
+              <w:t xml:space="preserve"> </w:t>
+            </w:r>
+            <w:proofErr w:type="spellStart"/>
+            <w:r>
+              <w:rPr>
+                <w:rFonts w:ascii="Arial" w:hAnsi="Arial" w:cs="Arial"/>
+                <w:color w:val="000000"/>
+                <w:sz w:val="22"/>
+                <w:highlight w:val="white"/>
+              </w:rPr>
+              <w:t>of</w:t>
+            </w:r>
+            <w:proofErr w:type="spellEnd"/>
+            <w:r>
+              <w:rPr>
+                <w:rFonts w:ascii="Arial" w:hAnsi="Arial" w:cs="Arial"/>
+                <w:color w:val="000000"/>
+                <w:sz w:val="22"/>
+                <w:highlight w:val="white"/>
+              </w:rPr>
+              <w:t xml:space="preserve"> </w:t>
+            </w:r>
+            <w:proofErr w:type="spellStart"/>
+            <w:r>
+              <w:rPr>
+                <w:rFonts w:ascii="Arial" w:hAnsi="Arial" w:cs="Arial"/>
+                <w:color w:val="000000"/>
+                <w:sz w:val="22"/>
+                <w:highlight w:val="white"/>
+              </w:rPr>
+              <w:t>Responsibility</w:t>
+            </w:r>
+            <w:proofErr w:type="spellEnd"/>
           </w:p>
           <w:p>
             <w:pPr>
@@ -2930,7 +3227,29 @@
                 <w:sz w:val="22"/>
                 <w:highlight w:val="white"/>
               </w:rPr>
-              <w:t>“request”</w:t>
+              <w:t>“</w:t>
+            </w:r>
+            <w:proofErr w:type="spellStart"/>
+            <w:r>
+              <w:rPr>
+                <w:rFonts w:ascii="Arial" w:hAnsi="Arial" w:cs="Arial"/>
+                <w:bCs/>
+                <w:color w:val="000000"/>
+                <w:sz w:val="22"/>
+                <w:highlight w:val="white"/>
+              </w:rPr>
+              <w:t>request</w:t>
+            </w:r>
+            <w:proofErr w:type="spellEnd"/>
+            <w:r>
+              <w:rPr>
+                <w:rFonts w:ascii="Arial" w:hAnsi="Arial" w:cs="Arial"/>
+                <w:bCs/>
+                <w:color w:val="000000"/>
+                <w:sz w:val="22"/>
+                <w:highlight w:val="white"/>
+              </w:rPr>
+              <w:t>”</w:t>
             </w:r>
             <w:r>
               <w:rPr>
@@ -3138,6 +3457,7 @@
         </w:rPr>
         <w:t xml:space="preserve"> programe el funcionamiento de su propuesta de solución en un proyecto usando el lenguaje de programación Java en un paquete llamado </w:t>
       </w:r>
+      <w:proofErr w:type="spellStart"/>
       <w:r>
         <w:rPr>
           <w:rFonts w:ascii="Arial" w:hAnsi="Arial" w:cs="Arial"/>
@@ -3149,14 +3469,35 @@
         </w:rPr>
         <w:t>CasoA_PortalWEB_Patron</w:t>
       </w:r>
-      <w:r>
-        <w:rPr>
-          <w:rFonts w:ascii="Arial" w:hAnsi="Arial" w:cs="Arial"/>
-          <w:color w:val="000000"/>
-          <w:sz w:val="22"/>
-          <w:highlight w:val="white"/>
-        </w:rPr>
-        <w:t xml:space="preserve"> (donde Patron es el nombre del patrón propuesto)   </w:t>
+      <w:proofErr w:type="spellEnd"/>
+      <w:r>
+        <w:rPr>
+          <w:rFonts w:ascii="Arial" w:hAnsi="Arial" w:cs="Arial"/>
+          <w:color w:val="000000"/>
+          <w:sz w:val="22"/>
+          <w:highlight w:val="white"/>
+        </w:rPr>
+        <w:t xml:space="preserve"> (donde </w:t>
+      </w:r>
+      <w:proofErr w:type="spellStart"/>
+      <w:r>
+        <w:rPr>
+          <w:rFonts w:ascii="Arial" w:hAnsi="Arial" w:cs="Arial"/>
+          <w:color w:val="000000"/>
+          <w:sz w:val="22"/>
+          <w:highlight w:val="white"/>
+        </w:rPr>
+        <w:t>Patron</w:t>
+      </w:r>
+      <w:proofErr w:type="spellEnd"/>
+      <w:r>
+        <w:rPr>
+          <w:rFonts w:ascii="Arial" w:hAnsi="Arial" w:cs="Arial"/>
+          <w:color w:val="000000"/>
+          <w:sz w:val="22"/>
+          <w:highlight w:val="white"/>
+        </w:rPr>
+        <w:t xml:space="preserve"> es el nombre del patrón propuesto)   </w:t>
       </w:r>
       <w:bookmarkEnd w:id="1"/>
     </w:p>
@@ -3504,6 +3845,7 @@
                 <w:highlight w:val="white"/>
               </w:rPr>
             </w:pPr>
+            <w:proofErr w:type="spellStart"/>
             <w:r>
               <w:rPr>
                 <w:rFonts w:ascii="Arial" w:hAnsi="Arial" w:cs="Arial"/>
@@ -3512,7 +3854,17 @@
                 <w:shd w:val="clear" w:color="auto" w:fill="F6F7F8"/>
               </w:rPr>
               <w:lastRenderedPageBreak/>
-              <w:t>Screenshoots del código generado y muestras de funcionamiento adecuado del patrón. (5 puntos)</w:t>
+              <w:t>Screenshoots</w:t>
+            </w:r>
+            <w:proofErr w:type="spellEnd"/>
+            <w:r>
+              <w:rPr>
+                <w:rFonts w:ascii="Arial" w:hAnsi="Arial" w:cs="Arial"/>
+                <w:color w:val="000000"/>
+                <w:sz w:val="22"/>
+                <w:shd w:val="clear" w:color="auto" w:fill="F6F7F8"/>
+              </w:rPr>
+              <w:t xml:space="preserve"> del código generado y muestras de funcionamiento adecuado del patrón. (5 puntos)</w:t>
             </w:r>
           </w:p>
           <w:p>
@@ -3615,7 +3967,27 @@
           <w:sz w:val="22"/>
           <w:highlight w:val="white"/>
         </w:rPr>
-        <w:t xml:space="preserve"> de la clase SimuladorGenerico:</w:t>
+        <w:t xml:space="preserve"> de la clase </w:t>
+      </w:r>
+      <w:proofErr w:type="spellStart"/>
+      <w:r>
+        <w:rPr>
+          <w:rFonts w:ascii="Arial" w:hAnsi="Arial" w:cs="Arial"/>
+          <w:color w:val="000000"/>
+          <w:sz w:val="22"/>
+          <w:highlight w:val="white"/>
+        </w:rPr>
+        <w:t>SimuladorGenerico</w:t>
+      </w:r>
+      <w:proofErr w:type="spellEnd"/>
+      <w:r>
+        <w:rPr>
+          <w:rFonts w:ascii="Arial" w:hAnsi="Arial" w:cs="Arial"/>
+          <w:color w:val="000000"/>
+          <w:sz w:val="22"/>
+          <w:highlight w:val="white"/>
+        </w:rPr>
+        <w:t>:</w:t>
       </w:r>
     </w:p>
     <w:p>
@@ -3682,7 +4054,27 @@
           <w:sz w:val="22"/>
           <w:shd w:val="clear" w:color="auto" w:fill="F6F7F8"/>
         </w:rPr>
-        <w:t xml:space="preserve">Considere las siguientes cuestionantes y conteste el siguiente cuadro:  </w:t>
+        <w:t xml:space="preserve">Considere las siguientes </w:t>
+      </w:r>
+      <w:proofErr w:type="spellStart"/>
+      <w:r>
+        <w:rPr>
+          <w:rFonts w:ascii="Arial" w:hAnsi="Arial" w:cs="Arial"/>
+          <w:color w:val="000000"/>
+          <w:sz w:val="22"/>
+          <w:shd w:val="clear" w:color="auto" w:fill="F6F7F8"/>
+        </w:rPr>
+        <w:t>cuestionantes</w:t>
+      </w:r>
+      <w:proofErr w:type="spellEnd"/>
+      <w:r>
+        <w:rPr>
+          <w:rFonts w:ascii="Arial" w:hAnsi="Arial" w:cs="Arial"/>
+          <w:color w:val="000000"/>
+          <w:sz w:val="22"/>
+          <w:shd w:val="clear" w:color="auto" w:fill="F6F7F8"/>
+        </w:rPr>
+        <w:t xml:space="preserve"> y conteste el siguiente cuadro:  </w:t>
       </w:r>
     </w:p>
     <w:p>
@@ -3715,14 +4107,45 @@
         <w:spacing w:after="0" w:line="360" w:lineRule="auto"/>
         <w:jc w:val="both"/>
       </w:pPr>
-      <w:r>
-        <w:rPr>
-          <w:rFonts w:ascii="Arial" w:hAnsi="Arial" w:cs="Arial"/>
-          <w:color w:val="000000"/>
-          <w:sz w:val="22"/>
-          <w:shd w:val="clear" w:color="auto" w:fill="F6F7F8"/>
-        </w:rPr>
-        <w:t xml:space="preserve">Justifique su análisis, incuya en esta sección una explicación de cómo sería el cambio en el código dado para incorporar su propuesta?  </w:t>
+      <w:proofErr w:type="gramStart"/>
+      <w:r>
+        <w:rPr>
+          <w:rFonts w:ascii="Arial" w:hAnsi="Arial" w:cs="Arial"/>
+          <w:color w:val="000000"/>
+          <w:sz w:val="22"/>
+          <w:shd w:val="clear" w:color="auto" w:fill="F6F7F8"/>
+        </w:rPr>
+        <w:t xml:space="preserve">Justifique su análisis, </w:t>
+      </w:r>
+      <w:proofErr w:type="spellStart"/>
+      <w:r>
+        <w:rPr>
+          <w:rFonts w:ascii="Arial" w:hAnsi="Arial" w:cs="Arial"/>
+          <w:color w:val="000000"/>
+          <w:sz w:val="22"/>
+          <w:shd w:val="clear" w:color="auto" w:fill="F6F7F8"/>
+        </w:rPr>
+        <w:t>incuya</w:t>
+      </w:r>
+      <w:proofErr w:type="spellEnd"/>
+      <w:r>
+        <w:rPr>
+          <w:rFonts w:ascii="Arial" w:hAnsi="Arial" w:cs="Arial"/>
+          <w:color w:val="000000"/>
+          <w:sz w:val="22"/>
+          <w:shd w:val="clear" w:color="auto" w:fill="F6F7F8"/>
+        </w:rPr>
+        <w:t xml:space="preserve"> en esta sección una explicación de cómo sería el cambio en el código dado para incorporar su propuesta?</w:t>
+      </w:r>
+      <w:proofErr w:type="gramEnd"/>
+      <w:r>
+        <w:rPr>
+          <w:rFonts w:ascii="Arial" w:hAnsi="Arial" w:cs="Arial"/>
+          <w:color w:val="000000"/>
+          <w:sz w:val="22"/>
+          <w:shd w:val="clear" w:color="auto" w:fill="F6F7F8"/>
+        </w:rPr>
+        <w:t xml:space="preserve">  </w:t>
       </w:r>
     </w:p>
     <w:p>
@@ -3764,6 +4187,7 @@
         </w:rPr>
         <w:t xml:space="preserve">Programe el funcionamiento de su propuesta de solución en un proyecto usando el lenguaje de programación Java en un paquete llamado </w:t>
       </w:r>
+      <w:proofErr w:type="spellStart"/>
       <w:r>
         <w:rPr>
           <w:rFonts w:ascii="Arial" w:hAnsi="Arial" w:cs="Arial"/>
@@ -3773,16 +4197,68 @@
           <w:sz w:val="22"/>
           <w:shd w:val="clear" w:color="auto" w:fill="F6F7F8"/>
         </w:rPr>
-        <w:t xml:space="preserve">CasoB_Simulador_Patron </w:t>
-      </w:r>
-      <w:r>
-        <w:rPr>
-          <w:rFonts w:ascii="Arial" w:hAnsi="Arial" w:cs="Arial"/>
-          <w:color w:val="000000"/>
-          <w:sz w:val="22"/>
-          <w:shd w:val="clear" w:color="auto" w:fill="F6F7F8"/>
-        </w:rPr>
-        <w:t xml:space="preserve">(donde Patron es el nombre del patrón propuesto). Aporte muestras visuales (screenshoots) del nuevo código según su propuesta y muestras de funcionamiento que solucionan esta inquietud </w:t>
+        <w:t>CasoB_Simulador_Patron</w:t>
+      </w:r>
+      <w:proofErr w:type="spellEnd"/>
+      <w:r>
+        <w:rPr>
+          <w:rFonts w:ascii="Arial" w:hAnsi="Arial" w:cs="Arial"/>
+          <w:b/>
+          <w:bCs/>
+          <w:color w:val="000000"/>
+          <w:sz w:val="22"/>
+          <w:shd w:val="clear" w:color="auto" w:fill="F6F7F8"/>
+        </w:rPr>
+        <w:t xml:space="preserve"> </w:t>
+      </w:r>
+      <w:r>
+        <w:rPr>
+          <w:rFonts w:ascii="Arial" w:hAnsi="Arial" w:cs="Arial"/>
+          <w:color w:val="000000"/>
+          <w:sz w:val="22"/>
+          <w:shd w:val="clear" w:color="auto" w:fill="F6F7F8"/>
+        </w:rPr>
+        <w:t xml:space="preserve">(donde </w:t>
+      </w:r>
+      <w:proofErr w:type="spellStart"/>
+      <w:r>
+        <w:rPr>
+          <w:rFonts w:ascii="Arial" w:hAnsi="Arial" w:cs="Arial"/>
+          <w:color w:val="000000"/>
+          <w:sz w:val="22"/>
+          <w:shd w:val="clear" w:color="auto" w:fill="F6F7F8"/>
+        </w:rPr>
+        <w:t>Patron</w:t>
+      </w:r>
+      <w:proofErr w:type="spellEnd"/>
+      <w:r>
+        <w:rPr>
+          <w:rFonts w:ascii="Arial" w:hAnsi="Arial" w:cs="Arial"/>
+          <w:color w:val="000000"/>
+          <w:sz w:val="22"/>
+          <w:shd w:val="clear" w:color="auto" w:fill="F6F7F8"/>
+        </w:rPr>
+        <w:t xml:space="preserve"> es el nombre del patrón propuesto). Aporte muestras visuales (</w:t>
+      </w:r>
+      <w:proofErr w:type="spellStart"/>
+      <w:r>
+        <w:rPr>
+          <w:rFonts w:ascii="Arial" w:hAnsi="Arial" w:cs="Arial"/>
+          <w:color w:val="000000"/>
+          <w:sz w:val="22"/>
+          <w:shd w:val="clear" w:color="auto" w:fill="F6F7F8"/>
+        </w:rPr>
+        <w:t>screenshoots</w:t>
+      </w:r>
+      <w:proofErr w:type="spellEnd"/>
+      <w:r>
+        <w:rPr>
+          <w:rFonts w:ascii="Arial" w:hAnsi="Arial" w:cs="Arial"/>
+          <w:color w:val="000000"/>
+          <w:sz w:val="22"/>
+          <w:shd w:val="clear" w:color="auto" w:fill="F6F7F8"/>
+        </w:rPr>
+        <w:t xml:space="preserve">) del nuevo código según su propuesta y muestras de funcionamiento que solucionan esta inquietud </w:t>
       </w:r>
     </w:p>
     <w:p>
@@ -3845,6 +4321,7 @@
                 <w:bCs/>
               </w:rPr>
             </w:pPr>
+            <w:proofErr w:type="spellStart"/>
             <w:r>
               <w:rPr>
                 <w:b/>
@@ -3852,6 +4329,7 @@
               </w:rPr>
               <w:t>Strategy</w:t>
             </w:r>
+            <w:proofErr w:type="spellEnd"/>
           </w:p>
         </w:tc>
         <w:tc>
@@ -3887,8 +4365,13 @@
               <w:t>reordenar</w:t>
             </w:r>
             <w:r>
-              <w:t xml:space="preserve"> el SimuladorGenerico</w:t>
-            </w:r>
+              <w:t xml:space="preserve"> el </w:t>
+            </w:r>
+            <w:proofErr w:type="spellStart"/>
+            <w:r>
+              <w:t>SimuladorGenerico</w:t>
+            </w:r>
+            <w:proofErr w:type="spellEnd"/>
             <w:r>
               <w:t xml:space="preserve"> (actual)</w:t>
             </w:r>
@@ -3917,7 +4400,15 @@
               <w:t xml:space="preserve"> ser capaz de cambiar su funcionalidad interna</w:t>
             </w:r>
             <w:r>
-              <w:t xml:space="preserve">. Para este tipo de tareas se utiliza el Strategy, que nos permite implementar una familia de </w:t>
+              <w:t xml:space="preserve">. Para este tipo de tareas se utiliza el </w:t>
+            </w:r>
+            <w:proofErr w:type="spellStart"/>
+            <w:r>
+              <w:t>Strategy</w:t>
+            </w:r>
+            <w:proofErr w:type="spellEnd"/>
+            <w:r>
+              <w:t xml:space="preserve">, que nos permite implementar una familia de </w:t>
             </w:r>
             <w:r>
               <w:lastRenderedPageBreak/>
@@ -3929,8 +4420,13 @@
             <w:r>
               <w:t xml:space="preserve"> una posible implementación </w:t>
             </w:r>
-            <w:r>
-              <w:t>del un simulador.</w:t>
+            <w:proofErr w:type="spellStart"/>
+            <w:r>
+              <w:t>del</w:t>
+            </w:r>
+            <w:proofErr w:type="spellEnd"/>
+            <w:r>
+              <w:t xml:space="preserve"> un simulador.</w:t>
             </w:r>
           </w:p>
           <w:p>
@@ -4082,6 +4578,7 @@
               <w:ind w:left="0"/>
               <w:jc w:val="both"/>
             </w:pPr>
+            <w:proofErr w:type="spellStart"/>
             <w:r>
               <w:rPr>
                 <w:rFonts w:ascii="Arial" w:hAnsi="Arial" w:cs="Arial"/>
@@ -4089,7 +4586,17 @@
                 <w:sz w:val="22"/>
                 <w:shd w:val="clear" w:color="auto" w:fill="F6F7F8"/>
               </w:rPr>
-              <w:t>Screenshoots del código generado y muestras de funcionamiento adecuado del patrón. (5 puntos)</w:t>
+              <w:t>Screenshoots</w:t>
+            </w:r>
+            <w:proofErr w:type="spellEnd"/>
+            <w:r>
+              <w:rPr>
+                <w:rFonts w:ascii="Arial" w:hAnsi="Arial" w:cs="Arial"/>
+                <w:color w:val="000000"/>
+                <w:sz w:val="22"/>
+                <w:shd w:val="clear" w:color="auto" w:fill="F6F7F8"/>
+              </w:rPr>
+              <w:t xml:space="preserve"> del código generado y muestras de funcionamiento adecuado del patrón. (5 puntos)</w:t>
             </w:r>
           </w:p>
           <w:p>
@@ -4171,7 +4678,27 @@
           <w:sz w:val="22"/>
           <w:shd w:val="clear" w:color="auto" w:fill="F6F7F8"/>
         </w:rPr>
-        <w:t xml:space="preserve"> a dos años, por lo cual, usted ya tiene planes de comprar un automóvil en el primer año de graduado y debe acondicionar su casa de habitación (o negociar con sus familiares) para hacer la remodelación necesaria y contar con un nuevo garaje en el que pueda guardar su vehículo. Como parte del plan, ha decidido poner en práctica todos su conocimientos e implementar un dispositivo que le permita tener acceso a este sitio, y aprovechando, desarrollar otras características que le ofrezcan una serie de beneficios, pues es un hecho que va a pasar bastante tiempo admirando y cuidando su próxima adquisición.</w:t>
+        <w:t xml:space="preserve"> a dos años, por lo cual, usted ya tiene planes de comprar un automóvil en el primer año de graduado y debe acondicionar su casa de habitación (o negociar con sus familiares) para hacer la remodelación necesaria y contar con un nuevo garaje en el que pueda guardar su vehículo. Como parte del plan, ha decidido poner en práctica </w:t>
+      </w:r>
+      <w:proofErr w:type="gramStart"/>
+      <w:r>
+        <w:rPr>
+          <w:rFonts w:ascii="Arial" w:hAnsi="Arial" w:cs="Arial"/>
+          <w:color w:val="000000"/>
+          <w:sz w:val="22"/>
+          <w:shd w:val="clear" w:color="auto" w:fill="F6F7F8"/>
+        </w:rPr>
+        <w:t>todos su conocimientos</w:t>
+      </w:r>
+      <w:proofErr w:type="gramEnd"/>
+      <w:r>
+        <w:rPr>
+          <w:rFonts w:ascii="Arial" w:hAnsi="Arial" w:cs="Arial"/>
+          <w:color w:val="000000"/>
+          <w:sz w:val="22"/>
+          <w:shd w:val="clear" w:color="auto" w:fill="F6F7F8"/>
+        </w:rPr>
+        <w:t xml:space="preserve"> e implementar un dispositivo que le permita tener acceso a este sitio, y aprovechando, desarrollar otras características que le ofrezcan una serie de beneficios, pues es un hecho que va a pasar bastante tiempo admirando y cuidando su próxima adquisición.</w:t>
       </w:r>
     </w:p>
     <w:p>
@@ -4233,8 +4760,29 @@
           <w:sz w:val="22"/>
           <w:highlight w:val="white"/>
         </w:rPr>
-        <w:t xml:space="preserve">Proponga la utilización de un patrón adecuado que maneje esta situación, justifique su respuesta, construya el modelo en notación UML 2.0 que soporte esta necesidad  y programe el funcionamiento de su propuesta de solución en un proyecto usando el lenguaje de programación Java en un paquete llamado </w:t>
-      </w:r>
+        <w:t xml:space="preserve">Proponga la utilización de un patrón adecuado que maneje esta situación, justifique su respuesta, construya el modelo en notación UML 2.0 que soporte esta </w:t>
+      </w:r>
+      <w:proofErr w:type="gramStart"/>
+      <w:r>
+        <w:rPr>
+          <w:rFonts w:ascii="Arial" w:hAnsi="Arial" w:cs="Arial"/>
+          <w:color w:val="000000"/>
+          <w:sz w:val="22"/>
+          <w:highlight w:val="white"/>
+        </w:rPr>
+        <w:t>necesidad  y</w:t>
+      </w:r>
+      <w:proofErr w:type="gramEnd"/>
+      <w:r>
+        <w:rPr>
+          <w:rFonts w:ascii="Arial" w:hAnsi="Arial" w:cs="Arial"/>
+          <w:color w:val="000000"/>
+          <w:sz w:val="22"/>
+          <w:highlight w:val="white"/>
+        </w:rPr>
+        <w:t xml:space="preserve"> programe el funcionamiento de su propuesta de solución en un proyecto usando el lenguaje de programación Java en un paquete llamado </w:t>
+      </w:r>
+      <w:proofErr w:type="spellStart"/>
       <w:r>
         <w:rPr>
           <w:rFonts w:ascii="Arial" w:hAnsi="Arial" w:cs="Arial"/>
@@ -4244,16 +4792,48 @@
           <w:sz w:val="22"/>
           <w:highlight w:val="white"/>
         </w:rPr>
-        <w:t xml:space="preserve">CasoC_MiGarage_Patron </w:t>
-      </w:r>
-      <w:r>
-        <w:rPr>
-          <w:rFonts w:ascii="Arial" w:hAnsi="Arial" w:cs="Arial"/>
-          <w:color w:val="000000"/>
-          <w:sz w:val="22"/>
-          <w:highlight w:val="white"/>
-        </w:rPr>
-        <w:t xml:space="preserve">(donde Patron es el nombre del patrón propuesto)   </w:t>
+        <w:t>CasoC_MiGarage_Patron</w:t>
+      </w:r>
+      <w:proofErr w:type="spellEnd"/>
+      <w:r>
+        <w:rPr>
+          <w:rFonts w:ascii="Arial" w:hAnsi="Arial" w:cs="Arial"/>
+          <w:b/>
+          <w:bCs/>
+          <w:color w:val="000000"/>
+          <w:sz w:val="22"/>
+          <w:highlight w:val="white"/>
+        </w:rPr>
+        <w:t xml:space="preserve"> </w:t>
+      </w:r>
+      <w:r>
+        <w:rPr>
+          <w:rFonts w:ascii="Arial" w:hAnsi="Arial" w:cs="Arial"/>
+          <w:color w:val="000000"/>
+          <w:sz w:val="22"/>
+          <w:highlight w:val="white"/>
+        </w:rPr>
+        <w:t xml:space="preserve">(donde </w:t>
+      </w:r>
+      <w:proofErr w:type="spellStart"/>
+      <w:r>
+        <w:rPr>
+          <w:rFonts w:ascii="Arial" w:hAnsi="Arial" w:cs="Arial"/>
+          <w:color w:val="000000"/>
+          <w:sz w:val="22"/>
+          <w:highlight w:val="white"/>
+        </w:rPr>
+        <w:t>Patron</w:t>
+      </w:r>
+      <w:proofErr w:type="spellEnd"/>
+      <w:r>
+        <w:rPr>
+          <w:rFonts w:ascii="Arial" w:hAnsi="Arial" w:cs="Arial"/>
+          <w:color w:val="000000"/>
+          <w:sz w:val="22"/>
+          <w:highlight w:val="white"/>
+        </w:rPr>
+        <w:t xml:space="preserve"> es el nombre del patrón propuesto)   </w:t>
       </w:r>
     </w:p>
     <w:p>
@@ -4317,6 +4897,7 @@
                 <w:bCs/>
               </w:rPr>
             </w:pPr>
+            <w:proofErr w:type="spellStart"/>
             <w:r>
               <w:rPr>
                 <w:b/>
@@ -4324,6 +4905,7 @@
               </w:rPr>
               <w:t>Command</w:t>
             </w:r>
+            <w:proofErr w:type="spellEnd"/>
           </w:p>
         </w:tc>
         <w:tc>
@@ -4364,10 +4946,48 @@
                 <w:sz w:val="22"/>
                 <w:highlight w:val="white"/>
               </w:rPr>
-              <w:t>La razón para utilizar command es porque se necesita crear una separación de los comandos a realizar con las acciones de quien los realiza. Por ejemplo, “encender” debería ser independiente de si se realiza en el AC, en el ventilador o en el stereo.</w:t>
-            </w:r>
-            <w:bookmarkStart w:id="2" w:name="_GoBack"/>
-            <w:bookmarkEnd w:id="2"/>
+              <w:t xml:space="preserve">La razón para utilizar </w:t>
+            </w:r>
+            <w:proofErr w:type="spellStart"/>
+            <w:r>
+              <w:rPr>
+                <w:rFonts w:ascii="Arial" w:hAnsi="Arial" w:cs="Arial"/>
+                <w:color w:val="000000"/>
+                <w:sz w:val="22"/>
+                <w:highlight w:val="white"/>
+              </w:rPr>
+              <w:t>command</w:t>
+            </w:r>
+            <w:proofErr w:type="spellEnd"/>
+            <w:r>
+              <w:rPr>
+                <w:rFonts w:ascii="Arial" w:hAnsi="Arial" w:cs="Arial"/>
+                <w:color w:val="000000"/>
+                <w:sz w:val="22"/>
+                <w:highlight w:val="white"/>
+              </w:rPr>
+              <w:t xml:space="preserve"> es porque se necesita crear una separación de los comandos a realizar con las acciones de quien los realiza. Por ejemplo, “encender” debería ser independiente de si se realiza en el AC, en el ventilador o en el </w:t>
+            </w:r>
+            <w:proofErr w:type="spellStart"/>
+            <w:r>
+              <w:rPr>
+                <w:rFonts w:ascii="Arial" w:hAnsi="Arial" w:cs="Arial"/>
+                <w:color w:val="000000"/>
+                <w:sz w:val="22"/>
+                <w:highlight w:val="white"/>
+              </w:rPr>
+              <w:t>stereo</w:t>
+            </w:r>
+            <w:proofErr w:type="spellEnd"/>
+            <w:r>
+              <w:rPr>
+                <w:rFonts w:ascii="Arial" w:hAnsi="Arial" w:cs="Arial"/>
+                <w:color w:val="000000"/>
+                <w:sz w:val="22"/>
+                <w:highlight w:val="white"/>
+              </w:rPr>
+              <w:t>.</w:t>
+            </w:r>
           </w:p>
         </w:tc>
       </w:tr>
@@ -4419,12 +5039,17 @@
               </w:rPr>
             </w:pPr>
             <w:r>
+              <w:rPr>
+                <w:rFonts w:ascii="Arial" w:hAnsi="Arial" w:cs="Arial"/>
+                <w:color w:val="000000"/>
+                <w:sz w:val="22"/>
+              </w:rPr>
               <w:lastRenderedPageBreak/>
               <w:drawing>
-                <wp:inline distT="0" distB="0" distL="0" distR="0" wp14:anchorId="4C15FBCF" wp14:editId="357E0BCD">
-                  <wp:extent cx="5943600" cy="5391604"/>
+                <wp:inline distT="0" distB="0" distL="0" distR="0" wp14:anchorId="69B531DD" wp14:editId="62BDD5CF">
+                  <wp:extent cx="5928087" cy="5600700"/>
                   <wp:effectExtent l="0" t="0" r="0" b="0"/>
-                  <wp:docPr id="5" name="Picture 5"/>
+                  <wp:docPr id="6" name="Picture 6"/>
                   <wp:cNvGraphicFramePr>
                     <a:graphicFrameLocks xmlns:a="http://schemas.openxmlformats.org/drawingml/2006/main" noChangeAspect="1"/>
                   </wp:cNvGraphicFramePr>
@@ -4444,7 +5069,7 @@
                         <pic:spPr>
                           <a:xfrm>
                             <a:off x="0" y="0"/>
-                            <a:ext cx="5974897" cy="5419994"/>
+                            <a:ext cx="5931885" cy="5604288"/>
                           </a:xfrm>
                           <a:prstGeom prst="rect">
                             <a:avLst/>
@@ -4488,6 +5113,7 @@
               <w:ind w:left="0"/>
               <w:jc w:val="both"/>
             </w:pPr>
+            <w:proofErr w:type="spellStart"/>
             <w:r>
               <w:rPr>
                 <w:rFonts w:ascii="Arial" w:hAnsi="Arial" w:cs="Arial"/>
@@ -4496,7 +5122,17 @@
                 <w:shd w:val="clear" w:color="auto" w:fill="F6F7F8"/>
               </w:rPr>
               <w:lastRenderedPageBreak/>
-              <w:t>Screenshoots del código generado y muestras de funcionamiento adecuado del patrón. (5 puntos)</w:t>
+              <w:t>Screenshoots</w:t>
+            </w:r>
+            <w:proofErr w:type="spellEnd"/>
+            <w:r>
+              <w:rPr>
+                <w:rFonts w:ascii="Arial" w:hAnsi="Arial" w:cs="Arial"/>
+                <w:color w:val="000000"/>
+                <w:sz w:val="22"/>
+                <w:shd w:val="clear" w:color="auto" w:fill="F6F7F8"/>
+              </w:rPr>
+              <w:t xml:space="preserve"> del código generado y muestras de funcionamiento adecuado del patrón. (5 puntos)</w:t>
             </w:r>
           </w:p>
           <w:p>
@@ -4539,6 +5175,8 @@
           <w:docGrid w:linePitch="360"/>
         </w:sectPr>
       </w:pPr>
+      <w:bookmarkStart w:id="2" w:name="_GoBack"/>
+      <w:bookmarkEnd w:id="2"/>
     </w:p>
     <w:p/>
     <w:sectPr>

</xml_diff>

<commit_message>
Documentacion y caso C
</commit_message>
<xml_diff>
--- a/III Examen Parcial IC6821 Patrones de Comportamiento IS2019.docx
+++ b/III Examen Parcial IC6821 Patrones de Comportamiento IS2019.docx
@@ -3880,6 +3880,659 @@
                 <w:highlight w:val="white"/>
               </w:rPr>
             </w:pPr>
+            <w:r>
+              <w:rPr>
+                <w:rFonts w:ascii="Arial" w:hAnsi="Arial" w:cs="Arial"/>
+                <w:color w:val="000000"/>
+                <w:sz w:val="22"/>
+              </w:rPr>
+              <w:lastRenderedPageBreak/>
+              <w:drawing>
+                <wp:inline distT="0" distB="0" distL="0" distR="0" wp14:anchorId="5CD43D0A" wp14:editId="5536A2EA">
+                  <wp:extent cx="6030167" cy="7992590"/>
+                  <wp:effectExtent l="0" t="0" r="8890" b="8890"/>
+                  <wp:docPr id="7" name="Picture 7"/>
+                  <wp:cNvGraphicFramePr>
+                    <a:graphicFrameLocks xmlns:a="http://schemas.openxmlformats.org/drawingml/2006/main" noChangeAspect="1"/>
+                  </wp:cNvGraphicFramePr>
+                  <a:graphic xmlns:a="http://schemas.openxmlformats.org/drawingml/2006/main">
+                    <a:graphicData uri="http://schemas.openxmlformats.org/drawingml/2006/picture">
+                      <pic:pic xmlns:pic="http://schemas.openxmlformats.org/drawingml/2006/picture">
+                        <pic:nvPicPr>
+                          <pic:cNvPr id="1" name=""/>
+                          <pic:cNvPicPr/>
+                        </pic:nvPicPr>
+                        <pic:blipFill>
+                          <a:blip r:embed="rId8"/>
+                          <a:stretch>
+                            <a:fillRect/>
+                          </a:stretch>
+                        </pic:blipFill>
+                        <pic:spPr>
+                          <a:xfrm>
+                            <a:off x="0" y="0"/>
+                            <a:ext cx="6030167" cy="7992590"/>
+                          </a:xfrm>
+                          <a:prstGeom prst="rect">
+                            <a:avLst/>
+                          </a:prstGeom>
+                        </pic:spPr>
+                      </pic:pic>
+                    </a:graphicData>
+                  </a:graphic>
+                </wp:inline>
+              </w:drawing>
+            </w:r>
+            <w:r>
+              <w:rPr>
+                <w:noProof/>
+              </w:rPr>
+              <w:t xml:space="preserve"> </w:t>
+            </w:r>
+            <w:r>
+              <w:rPr>
+                <w:rFonts w:ascii="Arial" w:hAnsi="Arial" w:cs="Arial"/>
+                <w:color w:val="000000"/>
+                <w:sz w:val="22"/>
+              </w:rPr>
+              <w:lastRenderedPageBreak/>
+              <w:drawing>
+                <wp:inline distT="0" distB="0" distL="0" distR="0" wp14:anchorId="34EBBB9D" wp14:editId="52893520">
+                  <wp:extent cx="3848637" cy="2981741"/>
+                  <wp:effectExtent l="0" t="0" r="0" b="9525"/>
+                  <wp:docPr id="8" name="Picture 8"/>
+                  <wp:cNvGraphicFramePr>
+                    <a:graphicFrameLocks xmlns:a="http://schemas.openxmlformats.org/drawingml/2006/main" noChangeAspect="1"/>
+                  </wp:cNvGraphicFramePr>
+                  <a:graphic xmlns:a="http://schemas.openxmlformats.org/drawingml/2006/main">
+                    <a:graphicData uri="http://schemas.openxmlformats.org/drawingml/2006/picture">
+                      <pic:pic xmlns:pic="http://schemas.openxmlformats.org/drawingml/2006/picture">
+                        <pic:nvPicPr>
+                          <pic:cNvPr id="1" name=""/>
+                          <pic:cNvPicPr/>
+                        </pic:nvPicPr>
+                        <pic:blipFill>
+                          <a:blip r:embed="rId9"/>
+                          <a:stretch>
+                            <a:fillRect/>
+                          </a:stretch>
+                        </pic:blipFill>
+                        <pic:spPr>
+                          <a:xfrm>
+                            <a:off x="0" y="0"/>
+                            <a:ext cx="3848637" cy="2981741"/>
+                          </a:xfrm>
+                          <a:prstGeom prst="rect">
+                            <a:avLst/>
+                          </a:prstGeom>
+                        </pic:spPr>
+                      </pic:pic>
+                    </a:graphicData>
+                  </a:graphic>
+                </wp:inline>
+              </w:drawing>
+            </w:r>
+            <w:r>
+              <w:rPr>
+                <w:noProof/>
+              </w:rPr>
+              <w:t xml:space="preserve"> </w:t>
+            </w:r>
+            <w:r>
+              <w:rPr>
+                <w:noProof/>
+              </w:rPr>
+              <w:drawing>
+                <wp:inline distT="0" distB="0" distL="0" distR="0" wp14:anchorId="079BCB93" wp14:editId="7EDD8590">
+                  <wp:extent cx="3305636" cy="933580"/>
+                  <wp:effectExtent l="0" t="0" r="9525" b="0"/>
+                  <wp:docPr id="9" name="Picture 9"/>
+                  <wp:cNvGraphicFramePr>
+                    <a:graphicFrameLocks xmlns:a="http://schemas.openxmlformats.org/drawingml/2006/main" noChangeAspect="1"/>
+                  </wp:cNvGraphicFramePr>
+                  <a:graphic xmlns:a="http://schemas.openxmlformats.org/drawingml/2006/main">
+                    <a:graphicData uri="http://schemas.openxmlformats.org/drawingml/2006/picture">
+                      <pic:pic xmlns:pic="http://schemas.openxmlformats.org/drawingml/2006/picture">
+                        <pic:nvPicPr>
+                          <pic:cNvPr id="1" name=""/>
+                          <pic:cNvPicPr/>
+                        </pic:nvPicPr>
+                        <pic:blipFill>
+                          <a:blip r:embed="rId10"/>
+                          <a:stretch>
+                            <a:fillRect/>
+                          </a:stretch>
+                        </pic:blipFill>
+                        <pic:spPr>
+                          <a:xfrm>
+                            <a:off x="0" y="0"/>
+                            <a:ext cx="3305636" cy="933580"/>
+                          </a:xfrm>
+                          <a:prstGeom prst="rect">
+                            <a:avLst/>
+                          </a:prstGeom>
+                        </pic:spPr>
+                      </pic:pic>
+                    </a:graphicData>
+                  </a:graphic>
+                </wp:inline>
+              </w:drawing>
+            </w:r>
+            <w:r>
+              <w:rPr>
+                <w:noProof/>
+              </w:rPr>
+              <w:t xml:space="preserve"> </w:t>
+            </w:r>
+            <w:r>
+              <w:rPr>
+                <w:noProof/>
+              </w:rPr>
+              <w:drawing>
+                <wp:inline distT="0" distB="0" distL="0" distR="0" wp14:anchorId="668089C4" wp14:editId="6C3212B8">
+                  <wp:extent cx="4610743" cy="2743583"/>
+                  <wp:effectExtent l="0" t="0" r="0" b="0"/>
+                  <wp:docPr id="10" name="Picture 10"/>
+                  <wp:cNvGraphicFramePr>
+                    <a:graphicFrameLocks xmlns:a="http://schemas.openxmlformats.org/drawingml/2006/main" noChangeAspect="1"/>
+                  </wp:cNvGraphicFramePr>
+                  <a:graphic xmlns:a="http://schemas.openxmlformats.org/drawingml/2006/main">
+                    <a:graphicData uri="http://schemas.openxmlformats.org/drawingml/2006/picture">
+                      <pic:pic xmlns:pic="http://schemas.openxmlformats.org/drawingml/2006/picture">
+                        <pic:nvPicPr>
+                          <pic:cNvPr id="1" name=""/>
+                          <pic:cNvPicPr/>
+                        </pic:nvPicPr>
+                        <pic:blipFill>
+                          <a:blip r:embed="rId11"/>
+                          <a:stretch>
+                            <a:fillRect/>
+                          </a:stretch>
+                        </pic:blipFill>
+                        <pic:spPr>
+                          <a:xfrm>
+                            <a:off x="0" y="0"/>
+                            <a:ext cx="4610743" cy="2743583"/>
+                          </a:xfrm>
+                          <a:prstGeom prst="rect">
+                            <a:avLst/>
+                          </a:prstGeom>
+                        </pic:spPr>
+                      </pic:pic>
+                    </a:graphicData>
+                  </a:graphic>
+                </wp:inline>
+              </w:drawing>
+            </w:r>
+            <w:r>
+              <w:rPr>
+                <w:noProof/>
+              </w:rPr>
+              <w:t xml:space="preserve"> </w:t>
+            </w:r>
+            <w:r>
+              <w:rPr>
+                <w:noProof/>
+              </w:rPr>
+              <w:lastRenderedPageBreak/>
+              <w:drawing>
+                <wp:inline distT="0" distB="0" distL="0" distR="0" wp14:anchorId="214CF28C" wp14:editId="2001B09D">
+                  <wp:extent cx="4105848" cy="2152950"/>
+                  <wp:effectExtent l="0" t="0" r="9525" b="0"/>
+                  <wp:docPr id="11" name="Picture 11"/>
+                  <wp:cNvGraphicFramePr>
+                    <a:graphicFrameLocks xmlns:a="http://schemas.openxmlformats.org/drawingml/2006/main" noChangeAspect="1"/>
+                  </wp:cNvGraphicFramePr>
+                  <a:graphic xmlns:a="http://schemas.openxmlformats.org/drawingml/2006/main">
+                    <a:graphicData uri="http://schemas.openxmlformats.org/drawingml/2006/picture">
+                      <pic:pic xmlns:pic="http://schemas.openxmlformats.org/drawingml/2006/picture">
+                        <pic:nvPicPr>
+                          <pic:cNvPr id="1" name=""/>
+                          <pic:cNvPicPr/>
+                        </pic:nvPicPr>
+                        <pic:blipFill>
+                          <a:blip r:embed="rId12"/>
+                          <a:stretch>
+                            <a:fillRect/>
+                          </a:stretch>
+                        </pic:blipFill>
+                        <pic:spPr>
+                          <a:xfrm>
+                            <a:off x="0" y="0"/>
+                            <a:ext cx="4105848" cy="2152950"/>
+                          </a:xfrm>
+                          <a:prstGeom prst="rect">
+                            <a:avLst/>
+                          </a:prstGeom>
+                        </pic:spPr>
+                      </pic:pic>
+                    </a:graphicData>
+                  </a:graphic>
+                </wp:inline>
+              </w:drawing>
+            </w:r>
+            <w:r>
+              <w:rPr>
+                <w:noProof/>
+              </w:rPr>
+              <w:t xml:space="preserve"> </w:t>
+            </w:r>
+            <w:r>
+              <w:rPr>
+                <w:noProof/>
+              </w:rPr>
+              <w:drawing>
+                <wp:inline distT="0" distB="0" distL="0" distR="0" wp14:anchorId="5600BB06" wp14:editId="7513AA5F">
+                  <wp:extent cx="4286848" cy="2124371"/>
+                  <wp:effectExtent l="0" t="0" r="0" b="9525"/>
+                  <wp:docPr id="12" name="Picture 12"/>
+                  <wp:cNvGraphicFramePr>
+                    <a:graphicFrameLocks xmlns:a="http://schemas.openxmlformats.org/drawingml/2006/main" noChangeAspect="1"/>
+                  </wp:cNvGraphicFramePr>
+                  <a:graphic xmlns:a="http://schemas.openxmlformats.org/drawingml/2006/main">
+                    <a:graphicData uri="http://schemas.openxmlformats.org/drawingml/2006/picture">
+                      <pic:pic xmlns:pic="http://schemas.openxmlformats.org/drawingml/2006/picture">
+                        <pic:nvPicPr>
+                          <pic:cNvPr id="1" name=""/>
+                          <pic:cNvPicPr/>
+                        </pic:nvPicPr>
+                        <pic:blipFill>
+                          <a:blip r:embed="rId13"/>
+                          <a:stretch>
+                            <a:fillRect/>
+                          </a:stretch>
+                        </pic:blipFill>
+                        <pic:spPr>
+                          <a:xfrm>
+                            <a:off x="0" y="0"/>
+                            <a:ext cx="4286848" cy="2124371"/>
+                          </a:xfrm>
+                          <a:prstGeom prst="rect">
+                            <a:avLst/>
+                          </a:prstGeom>
+                        </pic:spPr>
+                      </pic:pic>
+                    </a:graphicData>
+                  </a:graphic>
+                </wp:inline>
+              </w:drawing>
+            </w:r>
+            <w:r>
+              <w:rPr>
+                <w:noProof/>
+              </w:rPr>
+              <w:t xml:space="preserve"> </w:t>
+            </w:r>
+            <w:r>
+              <w:rPr>
+                <w:noProof/>
+              </w:rPr>
+              <w:drawing>
+                <wp:inline distT="0" distB="0" distL="0" distR="0" wp14:anchorId="10604482" wp14:editId="5830FC67">
+                  <wp:extent cx="4163006" cy="2133898"/>
+                  <wp:effectExtent l="0" t="0" r="9525" b="0"/>
+                  <wp:docPr id="13" name="Picture 13"/>
+                  <wp:cNvGraphicFramePr>
+                    <a:graphicFrameLocks xmlns:a="http://schemas.openxmlformats.org/drawingml/2006/main" noChangeAspect="1"/>
+                  </wp:cNvGraphicFramePr>
+                  <a:graphic xmlns:a="http://schemas.openxmlformats.org/drawingml/2006/main">
+                    <a:graphicData uri="http://schemas.openxmlformats.org/drawingml/2006/picture">
+                      <pic:pic xmlns:pic="http://schemas.openxmlformats.org/drawingml/2006/picture">
+                        <pic:nvPicPr>
+                          <pic:cNvPr id="1" name=""/>
+                          <pic:cNvPicPr/>
+                        </pic:nvPicPr>
+                        <pic:blipFill>
+                          <a:blip r:embed="rId14"/>
+                          <a:stretch>
+                            <a:fillRect/>
+                          </a:stretch>
+                        </pic:blipFill>
+                        <pic:spPr>
+                          <a:xfrm>
+                            <a:off x="0" y="0"/>
+                            <a:ext cx="4163006" cy="2133898"/>
+                          </a:xfrm>
+                          <a:prstGeom prst="rect">
+                            <a:avLst/>
+                          </a:prstGeom>
+                        </pic:spPr>
+                      </pic:pic>
+                    </a:graphicData>
+                  </a:graphic>
+                </wp:inline>
+              </w:drawing>
+            </w:r>
+            <w:r>
+              <w:rPr>
+                <w:noProof/>
+              </w:rPr>
+              <w:t xml:space="preserve"> </w:t>
+            </w:r>
+            <w:r>
+              <w:rPr>
+                <w:noProof/>
+              </w:rPr>
+              <w:lastRenderedPageBreak/>
+              <w:drawing>
+                <wp:inline distT="0" distB="0" distL="0" distR="0" wp14:anchorId="4D59E9A9" wp14:editId="0D65C75F">
+                  <wp:extent cx="3924848" cy="2333951"/>
+                  <wp:effectExtent l="0" t="0" r="0" b="9525"/>
+                  <wp:docPr id="14" name="Picture 14"/>
+                  <wp:cNvGraphicFramePr>
+                    <a:graphicFrameLocks xmlns:a="http://schemas.openxmlformats.org/drawingml/2006/main" noChangeAspect="1"/>
+                  </wp:cNvGraphicFramePr>
+                  <a:graphic xmlns:a="http://schemas.openxmlformats.org/drawingml/2006/main">
+                    <a:graphicData uri="http://schemas.openxmlformats.org/drawingml/2006/picture">
+                      <pic:pic xmlns:pic="http://schemas.openxmlformats.org/drawingml/2006/picture">
+                        <pic:nvPicPr>
+                          <pic:cNvPr id="1" name=""/>
+                          <pic:cNvPicPr/>
+                        </pic:nvPicPr>
+                        <pic:blipFill>
+                          <a:blip r:embed="rId15"/>
+                          <a:stretch>
+                            <a:fillRect/>
+                          </a:stretch>
+                        </pic:blipFill>
+                        <pic:spPr>
+                          <a:xfrm>
+                            <a:off x="0" y="0"/>
+                            <a:ext cx="3924848" cy="2333951"/>
+                          </a:xfrm>
+                          <a:prstGeom prst="rect">
+                            <a:avLst/>
+                          </a:prstGeom>
+                        </pic:spPr>
+                      </pic:pic>
+                    </a:graphicData>
+                  </a:graphic>
+                </wp:inline>
+              </w:drawing>
+            </w:r>
+            <w:r>
+              <w:rPr>
+                <w:noProof/>
+              </w:rPr>
+              <w:t xml:space="preserve"> </w:t>
+            </w:r>
+            <w:r>
+              <w:rPr>
+                <w:noProof/>
+              </w:rPr>
+              <w:drawing>
+                <wp:inline distT="0" distB="0" distL="0" distR="0" wp14:anchorId="6FBECB09" wp14:editId="05800F8F">
+                  <wp:extent cx="4820323" cy="5582429"/>
+                  <wp:effectExtent l="0" t="0" r="0" b="0"/>
+                  <wp:docPr id="15" name="Picture 15"/>
+                  <wp:cNvGraphicFramePr>
+                    <a:graphicFrameLocks xmlns:a="http://schemas.openxmlformats.org/drawingml/2006/main" noChangeAspect="1"/>
+                  </wp:cNvGraphicFramePr>
+                  <a:graphic xmlns:a="http://schemas.openxmlformats.org/drawingml/2006/main">
+                    <a:graphicData uri="http://schemas.openxmlformats.org/drawingml/2006/picture">
+                      <pic:pic xmlns:pic="http://schemas.openxmlformats.org/drawingml/2006/picture">
+                        <pic:nvPicPr>
+                          <pic:cNvPr id="1" name=""/>
+                          <pic:cNvPicPr/>
+                        </pic:nvPicPr>
+                        <pic:blipFill>
+                          <a:blip r:embed="rId16"/>
+                          <a:stretch>
+                            <a:fillRect/>
+                          </a:stretch>
+                        </pic:blipFill>
+                        <pic:spPr>
+                          <a:xfrm>
+                            <a:off x="0" y="0"/>
+                            <a:ext cx="4820323" cy="5582429"/>
+                          </a:xfrm>
+                          <a:prstGeom prst="rect">
+                            <a:avLst/>
+                          </a:prstGeom>
+                        </pic:spPr>
+                      </pic:pic>
+                    </a:graphicData>
+                  </a:graphic>
+                </wp:inline>
+              </w:drawing>
+            </w:r>
+            <w:r>
+              <w:rPr>
+                <w:noProof/>
+              </w:rPr>
+              <w:t xml:space="preserve"> </w:t>
+            </w:r>
+            <w:r>
+              <w:rPr>
+                <w:noProof/>
+              </w:rPr>
+              <w:lastRenderedPageBreak/>
+              <w:drawing>
+                <wp:inline distT="0" distB="0" distL="0" distR="0" wp14:anchorId="0361CFBD" wp14:editId="5A6B3B15">
+                  <wp:extent cx="5268060" cy="5582429"/>
+                  <wp:effectExtent l="0" t="0" r="8890" b="0"/>
+                  <wp:docPr id="16" name="Picture 16"/>
+                  <wp:cNvGraphicFramePr>
+                    <a:graphicFrameLocks xmlns:a="http://schemas.openxmlformats.org/drawingml/2006/main" noChangeAspect="1"/>
+                  </wp:cNvGraphicFramePr>
+                  <a:graphic xmlns:a="http://schemas.openxmlformats.org/drawingml/2006/main">
+                    <a:graphicData uri="http://schemas.openxmlformats.org/drawingml/2006/picture">
+                      <pic:pic xmlns:pic="http://schemas.openxmlformats.org/drawingml/2006/picture">
+                        <pic:nvPicPr>
+                          <pic:cNvPr id="1" name=""/>
+                          <pic:cNvPicPr/>
+                        </pic:nvPicPr>
+                        <pic:blipFill>
+                          <a:blip r:embed="rId17"/>
+                          <a:stretch>
+                            <a:fillRect/>
+                          </a:stretch>
+                        </pic:blipFill>
+                        <pic:spPr>
+                          <a:xfrm>
+                            <a:off x="0" y="0"/>
+                            <a:ext cx="5268060" cy="5582429"/>
+                          </a:xfrm>
+                          <a:prstGeom prst="rect">
+                            <a:avLst/>
+                          </a:prstGeom>
+                        </pic:spPr>
+                      </pic:pic>
+                    </a:graphicData>
+                  </a:graphic>
+                </wp:inline>
+              </w:drawing>
+            </w:r>
+            <w:r>
+              <w:rPr>
+                <w:noProof/>
+              </w:rPr>
+              <w:t xml:space="preserve"> </w:t>
+            </w:r>
+            <w:r>
+              <w:rPr>
+                <w:noProof/>
+              </w:rPr>
+              <w:lastRenderedPageBreak/>
+              <w:drawing>
+                <wp:inline distT="0" distB="0" distL="0" distR="0" wp14:anchorId="7CC37FD9" wp14:editId="730C9899">
+                  <wp:extent cx="5039428" cy="6944694"/>
+                  <wp:effectExtent l="0" t="0" r="8890" b="8890"/>
+                  <wp:docPr id="17" name="Picture 17"/>
+                  <wp:cNvGraphicFramePr>
+                    <a:graphicFrameLocks xmlns:a="http://schemas.openxmlformats.org/drawingml/2006/main" noChangeAspect="1"/>
+                  </wp:cNvGraphicFramePr>
+                  <a:graphic xmlns:a="http://schemas.openxmlformats.org/drawingml/2006/main">
+                    <a:graphicData uri="http://schemas.openxmlformats.org/drawingml/2006/picture">
+                      <pic:pic xmlns:pic="http://schemas.openxmlformats.org/drawingml/2006/picture">
+                        <pic:nvPicPr>
+                          <pic:cNvPr id="1" name=""/>
+                          <pic:cNvPicPr/>
+                        </pic:nvPicPr>
+                        <pic:blipFill>
+                          <a:blip r:embed="rId18"/>
+                          <a:stretch>
+                            <a:fillRect/>
+                          </a:stretch>
+                        </pic:blipFill>
+                        <pic:spPr>
+                          <a:xfrm>
+                            <a:off x="0" y="0"/>
+                            <a:ext cx="5039428" cy="6944694"/>
+                          </a:xfrm>
+                          <a:prstGeom prst="rect">
+                            <a:avLst/>
+                          </a:prstGeom>
+                        </pic:spPr>
+                      </pic:pic>
+                    </a:graphicData>
+                  </a:graphic>
+                </wp:inline>
+              </w:drawing>
+            </w:r>
+            <w:r>
+              <w:rPr>
+                <w:noProof/>
+              </w:rPr>
+              <w:t xml:space="preserve"> </w:t>
+            </w:r>
+            <w:r>
+              <w:rPr>
+                <w:noProof/>
+              </w:rPr>
+              <w:lastRenderedPageBreak/>
+              <w:drawing>
+                <wp:inline distT="0" distB="0" distL="0" distR="0" wp14:anchorId="67268EA1" wp14:editId="4D3A9559">
+                  <wp:extent cx="5163271" cy="5515745"/>
+                  <wp:effectExtent l="0" t="0" r="0" b="8890"/>
+                  <wp:docPr id="18" name="Picture 18"/>
+                  <wp:cNvGraphicFramePr>
+                    <a:graphicFrameLocks xmlns:a="http://schemas.openxmlformats.org/drawingml/2006/main" noChangeAspect="1"/>
+                  </wp:cNvGraphicFramePr>
+                  <a:graphic xmlns:a="http://schemas.openxmlformats.org/drawingml/2006/main">
+                    <a:graphicData uri="http://schemas.openxmlformats.org/drawingml/2006/picture">
+                      <pic:pic xmlns:pic="http://schemas.openxmlformats.org/drawingml/2006/picture">
+                        <pic:nvPicPr>
+                          <pic:cNvPr id="1" name=""/>
+                          <pic:cNvPicPr/>
+                        </pic:nvPicPr>
+                        <pic:blipFill>
+                          <a:blip r:embed="rId19"/>
+                          <a:stretch>
+                            <a:fillRect/>
+                          </a:stretch>
+                        </pic:blipFill>
+                        <pic:spPr>
+                          <a:xfrm>
+                            <a:off x="0" y="0"/>
+                            <a:ext cx="5163271" cy="5515745"/>
+                          </a:xfrm>
+                          <a:prstGeom prst="rect">
+                            <a:avLst/>
+                          </a:prstGeom>
+                        </pic:spPr>
+                      </pic:pic>
+                    </a:graphicData>
+                  </a:graphic>
+                </wp:inline>
+              </w:drawing>
+            </w:r>
+            <w:r>
+              <w:rPr>
+                <w:noProof/>
+              </w:rPr>
+              <w:t xml:space="preserve"> </w:t>
+            </w:r>
+            <w:r>
+              <w:rPr>
+                <w:noProof/>
+              </w:rPr>
+              <w:lastRenderedPageBreak/>
+              <w:drawing>
+                <wp:inline distT="0" distB="0" distL="0" distR="0" wp14:anchorId="0F3EEE98" wp14:editId="7C5403F3">
+                  <wp:extent cx="5477639" cy="5563376"/>
+                  <wp:effectExtent l="0" t="0" r="8890" b="0"/>
+                  <wp:docPr id="19" name="Picture 19"/>
+                  <wp:cNvGraphicFramePr>
+                    <a:graphicFrameLocks xmlns:a="http://schemas.openxmlformats.org/drawingml/2006/main" noChangeAspect="1"/>
+                  </wp:cNvGraphicFramePr>
+                  <a:graphic xmlns:a="http://schemas.openxmlformats.org/drawingml/2006/main">
+                    <a:graphicData uri="http://schemas.openxmlformats.org/drawingml/2006/picture">
+                      <pic:pic xmlns:pic="http://schemas.openxmlformats.org/drawingml/2006/picture">
+                        <pic:nvPicPr>
+                          <pic:cNvPr id="1" name=""/>
+                          <pic:cNvPicPr/>
+                        </pic:nvPicPr>
+                        <pic:blipFill>
+                          <a:blip r:embed="rId20"/>
+                          <a:stretch>
+                            <a:fillRect/>
+                          </a:stretch>
+                        </pic:blipFill>
+                        <pic:spPr>
+                          <a:xfrm>
+                            <a:off x="0" y="0"/>
+                            <a:ext cx="5477639" cy="5563376"/>
+                          </a:xfrm>
+                          <a:prstGeom prst="rect">
+                            <a:avLst/>
+                          </a:prstGeom>
+                        </pic:spPr>
+                      </pic:pic>
+                    </a:graphicData>
+                  </a:graphic>
+                </wp:inline>
+              </w:drawing>
+            </w:r>
+            <w:r>
+              <w:rPr>
+                <w:noProof/>
+              </w:rPr>
+              <w:t xml:space="preserve"> </w:t>
+            </w:r>
+            <w:bookmarkStart w:id="2" w:name="_GoBack"/>
+            <w:r>
+              <w:rPr>
+                <w:noProof/>
+              </w:rPr>
+              <w:lastRenderedPageBreak/>
+              <w:drawing>
+                <wp:inline distT="0" distB="0" distL="0" distR="0" wp14:anchorId="03E83E84" wp14:editId="7FB2EDDE">
+                  <wp:extent cx="2648320" cy="6230219"/>
+                  <wp:effectExtent l="0" t="0" r="0" b="0"/>
+                  <wp:docPr id="20" name="Picture 20"/>
+                  <wp:cNvGraphicFramePr>
+                    <a:graphicFrameLocks xmlns:a="http://schemas.openxmlformats.org/drawingml/2006/main" noChangeAspect="1"/>
+                  </wp:cNvGraphicFramePr>
+                  <a:graphic xmlns:a="http://schemas.openxmlformats.org/drawingml/2006/main">
+                    <a:graphicData uri="http://schemas.openxmlformats.org/drawingml/2006/picture">
+                      <pic:pic xmlns:pic="http://schemas.openxmlformats.org/drawingml/2006/picture">
+                        <pic:nvPicPr>
+                          <pic:cNvPr id="1" name=""/>
+                          <pic:cNvPicPr/>
+                        </pic:nvPicPr>
+                        <pic:blipFill>
+                          <a:blip r:embed="rId21"/>
+                          <a:stretch>
+                            <a:fillRect/>
+                          </a:stretch>
+                        </pic:blipFill>
+                        <pic:spPr>
+                          <a:xfrm>
+                            <a:off x="0" y="0"/>
+                            <a:ext cx="2648320" cy="6230219"/>
+                          </a:xfrm>
+                          <a:prstGeom prst="rect">
+                            <a:avLst/>
+                          </a:prstGeom>
+                        </pic:spPr>
+                      </pic:pic>
+                    </a:graphicData>
+                  </a:graphic>
+                </wp:inline>
+              </w:drawing>
+            </w:r>
+            <w:bookmarkEnd w:id="2"/>
           </w:p>
           <w:p>
             <w:pPr>
@@ -4019,7 +4672,7 @@
                     </pic:cNvPicPr>
                   </pic:nvPicPr>
                   <pic:blipFill>
-                    <a:blip r:embed="rId8"/>
+                    <a:blip r:embed="rId22"/>
                     <a:stretch>
                       <a:fillRect/>
                     </a:stretch>
@@ -4502,7 +5155,7 @@
                           <pic:cNvPicPr/>
                         </pic:nvPicPr>
                         <pic:blipFill>
-                          <a:blip r:embed="rId9"/>
+                          <a:blip r:embed="rId23"/>
                           <a:stretch>
                             <a:fillRect/>
                           </a:stretch>
@@ -5061,7 +5714,7 @@
                           <pic:cNvPicPr/>
                         </pic:nvPicPr>
                         <pic:blipFill>
-                          <a:blip r:embed="rId10"/>
+                          <a:blip r:embed="rId24"/>
                           <a:stretch>
                             <a:fillRect/>
                           </a:stretch>
@@ -5167,7 +5820,7 @@
     <w:p>
       <w:pPr>
         <w:sectPr>
-          <w:headerReference w:type="default" r:id="rId11"/>
+          <w:headerReference w:type="default" r:id="rId25"/>
           <w:pgSz w:w="11906" w:h="16838"/>
           <w:pgMar w:top="1940" w:right="900" w:bottom="1417" w:left="540" w:header="1417" w:footer="0" w:gutter="0"/>
           <w:cols w:space="720"/>
@@ -5175,12 +5828,10 @@
           <w:docGrid w:linePitch="360"/>
         </w:sectPr>
       </w:pPr>
-      <w:bookmarkStart w:id="2" w:name="_GoBack"/>
-      <w:bookmarkEnd w:id="2"/>
     </w:p>
     <w:p/>
     <w:sectPr>
-      <w:headerReference w:type="default" r:id="rId12"/>
+      <w:headerReference w:type="default" r:id="rId26"/>
       <w:pgSz w:w="11906" w:h="16838"/>
       <w:pgMar w:top="1417" w:right="900" w:bottom="1417" w:left="540" w:header="0" w:footer="0" w:gutter="0"/>
       <w:cols w:space="720"/>
@@ -6310,7 +6961,6 @@
   <w:style w:type="character" w:default="1" w:styleId="DefaultParagraphFont">
     <w:name w:val="Default Paragraph Font"/>
     <w:uiPriority w:val="1"/>
-    <w:semiHidden/>
     <w:unhideWhenUsed/>
   </w:style>
   <w:style w:type="table" w:default="1" w:styleId="TableNormal">

</xml_diff>

<commit_message>
Terminado el caso B
</commit_message>
<xml_diff>
--- a/III Examen Parcial IC6821 Patrones de Comportamiento IS2019.docx
+++ b/III Examen Parcial IC6821 Patrones de Comportamiento IS2019.docx
@@ -21,27 +21,7 @@
           <w:sz w:val="22"/>
           <w:shd w:val="clear" w:color="auto" w:fill="F6F7F8"/>
         </w:rPr>
-        <w:t xml:space="preserve">Profesora: </w:t>
-      </w:r>
-      <w:proofErr w:type="spellStart"/>
-      <w:r>
-        <w:rPr>
-          <w:rFonts w:ascii="Arial" w:hAnsi="Arial" w:cs="Arial"/>
-          <w:color w:val="707070"/>
-          <w:sz w:val="22"/>
-          <w:shd w:val="clear" w:color="auto" w:fill="F6F7F8"/>
-        </w:rPr>
-        <w:t>Ing.Ericka</w:t>
-      </w:r>
-      <w:proofErr w:type="spellEnd"/>
-      <w:r>
-        <w:rPr>
-          <w:rFonts w:ascii="Arial" w:hAnsi="Arial" w:cs="Arial"/>
-          <w:color w:val="707070"/>
-          <w:sz w:val="22"/>
-          <w:shd w:val="clear" w:color="auto" w:fill="F6F7F8"/>
-        </w:rPr>
-        <w:t xml:space="preserve"> Solano Fernández                                                     </w:t>
+        <w:t xml:space="preserve">Profesora: Ing.Ericka Solano Fernández                                                     </w:t>
       </w:r>
       <w:r>
         <w:rPr>
@@ -356,31 +336,7 @@
           <w:sz w:val="22"/>
           <w:highlight w:val="white"/>
         </w:rPr>
-        <w:t xml:space="preserve"> Evaluaciones&gt;</w:t>
-      </w:r>
-      <w:proofErr w:type="spellStart"/>
-      <w:r>
-        <w:rPr>
-          <w:rFonts w:ascii="Arial" w:hAnsi="Arial" w:cs="Arial"/>
-          <w:b/>
-          <w:bCs/>
-          <w:color w:val="000000"/>
-          <w:sz w:val="22"/>
-          <w:highlight w:val="white"/>
-        </w:rPr>
-        <w:t>IIIParcial</w:t>
-      </w:r>
-      <w:proofErr w:type="spellEnd"/>
-      <w:r>
-        <w:rPr>
-          <w:rFonts w:ascii="Arial" w:hAnsi="Arial" w:cs="Arial"/>
-          <w:b/>
-          <w:bCs/>
-          <w:color w:val="000000"/>
-          <w:sz w:val="22"/>
-          <w:highlight w:val="white"/>
-        </w:rPr>
-        <w:t>.</w:t>
+        <w:t xml:space="preserve"> Evaluaciones&gt;IIIParcial.</w:t>
       </w:r>
       <w:r>
         <w:rPr>
@@ -575,22 +531,8 @@
                 <w:szCs w:val="20"/>
                 <w:shd w:val="clear" w:color="auto" w:fill="F6F7F8"/>
               </w:rPr>
-              <w:t xml:space="preserve">Selección </w:t>
-            </w:r>
-            <w:proofErr w:type="spellStart"/>
-            <w:r>
-              <w:rPr>
-                <w:rFonts w:ascii="Arial" w:hAnsi="Arial" w:cs="Arial"/>
-                <w:b/>
-                <w:bCs/>
-                <w:color w:val="000000"/>
-                <w:sz w:val="20"/>
-                <w:szCs w:val="20"/>
-                <w:shd w:val="clear" w:color="auto" w:fill="F6F7F8"/>
-              </w:rPr>
-              <w:t>Unica</w:t>
-            </w:r>
-            <w:proofErr w:type="spellEnd"/>
+              <w:t>Selección Unica</w:t>
+            </w:r>
           </w:p>
           <w:p>
             <w:pPr>
@@ -654,7 +596,6 @@
                 <w:highlight w:val="white"/>
               </w:rPr>
             </w:pPr>
-            <w:proofErr w:type="spellStart"/>
             <w:r>
               <w:rPr>
                 <w:rFonts w:ascii="Arial" w:hAnsi="Arial" w:cs="Arial"/>
@@ -667,7 +608,6 @@
               </w:rPr>
               <w:t>Desarollo</w:t>
             </w:r>
-            <w:proofErr w:type="spellEnd"/>
           </w:p>
         </w:tc>
         <w:tc>
@@ -1337,7 +1277,6 @@
                 <w:sz w:val="22"/>
               </w:rPr>
             </w:pPr>
-            <w:proofErr w:type="spellStart"/>
             <w:r>
               <w:rPr>
                 <w:rFonts w:ascii="Arial" w:hAnsi="Arial" w:cs="Arial"/>
@@ -1346,7 +1285,6 @@
               </w:rPr>
               <w:t>Command</w:t>
             </w:r>
-            <w:proofErr w:type="spellEnd"/>
           </w:p>
         </w:tc>
         <w:tc>
@@ -1379,7 +1317,6 @@
                 <w:sz w:val="22"/>
               </w:rPr>
             </w:pPr>
-            <w:proofErr w:type="spellStart"/>
             <w:r>
               <w:rPr>
                 <w:rFonts w:ascii="Arial" w:hAnsi="Arial" w:cs="Arial"/>
@@ -1388,7 +1325,6 @@
               </w:rPr>
               <w:t>Strategy</w:t>
             </w:r>
-            <w:proofErr w:type="spellEnd"/>
           </w:p>
         </w:tc>
         <w:tc>
@@ -1417,7 +1353,6 @@
                 <w:sz w:val="22"/>
               </w:rPr>
             </w:pPr>
-            <w:proofErr w:type="spellStart"/>
             <w:r>
               <w:rPr>
                 <w:rFonts w:ascii="Arial" w:hAnsi="Arial" w:cs="Arial"/>
@@ -1426,7 +1361,6 @@
               </w:rPr>
               <w:t>Interpreter</w:t>
             </w:r>
-            <w:proofErr w:type="spellEnd"/>
           </w:p>
           <w:p>
             <w:pPr>
@@ -1933,27 +1867,7 @@
           <w:sz w:val="22"/>
           <w:highlight w:val="white"/>
         </w:rPr>
-        <w:t xml:space="preserve">Se puede considerar un caso particular de patrón Composite, pero dedicado específicamente a labores de </w:t>
-      </w:r>
-      <w:proofErr w:type="spellStart"/>
-      <w:r>
-        <w:rPr>
-          <w:rFonts w:ascii="Arial" w:hAnsi="Arial" w:cs="Arial"/>
-          <w:color w:val="000000"/>
-          <w:sz w:val="22"/>
-          <w:highlight w:val="white"/>
-        </w:rPr>
-        <w:t>parsing</w:t>
-      </w:r>
-      <w:proofErr w:type="spellEnd"/>
-      <w:r>
-        <w:rPr>
-          <w:rFonts w:ascii="Arial" w:hAnsi="Arial" w:cs="Arial"/>
-          <w:color w:val="000000"/>
-          <w:sz w:val="22"/>
-          <w:highlight w:val="white"/>
-        </w:rPr>
-        <w:t xml:space="preserve">.                                                </w:t>
+        <w:t xml:space="preserve">Se puede considerar un caso particular de patrón Composite, pero dedicado específicamente a labores de parsing.                                                </w:t>
       </w:r>
       <w:r>
         <w:rPr>
@@ -2455,103 +2369,7 @@
           <w:sz w:val="22"/>
           <w:highlight w:val="white"/>
         </w:rPr>
-        <w:t xml:space="preserve">Mediator, </w:t>
-      </w:r>
-      <w:proofErr w:type="spellStart"/>
-      <w:r>
-        <w:rPr>
-          <w:rFonts w:ascii="Arial" w:hAnsi="Arial" w:cs="Arial"/>
-          <w:b/>
-          <w:bCs/>
-          <w:color w:val="000000"/>
-          <w:sz w:val="22"/>
-          <w:highlight w:val="white"/>
-        </w:rPr>
-        <w:t>Command</w:t>
-      </w:r>
-      <w:proofErr w:type="spellEnd"/>
-      <w:r>
-        <w:rPr>
-          <w:rFonts w:ascii="Arial" w:hAnsi="Arial" w:cs="Arial"/>
-          <w:b/>
-          <w:bCs/>
-          <w:color w:val="000000"/>
-          <w:sz w:val="22"/>
-          <w:highlight w:val="white"/>
-        </w:rPr>
-        <w:t xml:space="preserve"> y </w:t>
-      </w:r>
-      <w:proofErr w:type="spellStart"/>
-      <w:r>
-        <w:rPr>
-          <w:rFonts w:ascii="Arial" w:hAnsi="Arial" w:cs="Arial"/>
-          <w:b/>
-          <w:bCs/>
-          <w:color w:val="000000"/>
-          <w:sz w:val="22"/>
-          <w:highlight w:val="white"/>
-        </w:rPr>
-        <w:t>Chain</w:t>
-      </w:r>
-      <w:proofErr w:type="spellEnd"/>
-      <w:r>
-        <w:rPr>
-          <w:rFonts w:ascii="Arial" w:hAnsi="Arial" w:cs="Arial"/>
-          <w:b/>
-          <w:bCs/>
-          <w:color w:val="000000"/>
-          <w:sz w:val="22"/>
-          <w:highlight w:val="white"/>
-        </w:rPr>
-        <w:t xml:space="preserve"> </w:t>
-      </w:r>
-      <w:proofErr w:type="spellStart"/>
-      <w:r>
-        <w:rPr>
-          <w:rFonts w:ascii="Arial" w:hAnsi="Arial" w:cs="Arial"/>
-          <w:b/>
-          <w:bCs/>
-          <w:color w:val="000000"/>
-          <w:sz w:val="22"/>
-          <w:highlight w:val="white"/>
-        </w:rPr>
-        <w:t>of</w:t>
-      </w:r>
-      <w:proofErr w:type="spellEnd"/>
-      <w:r>
-        <w:rPr>
-          <w:rFonts w:ascii="Arial" w:hAnsi="Arial" w:cs="Arial"/>
-          <w:b/>
-          <w:bCs/>
-          <w:color w:val="000000"/>
-          <w:sz w:val="22"/>
-          <w:highlight w:val="white"/>
-        </w:rPr>
-        <w:t xml:space="preserve"> </w:t>
-      </w:r>
-      <w:proofErr w:type="spellStart"/>
-      <w:r>
-        <w:rPr>
-          <w:rFonts w:ascii="Arial" w:hAnsi="Arial" w:cs="Arial"/>
-          <w:b/>
-          <w:bCs/>
-          <w:color w:val="000000"/>
-          <w:sz w:val="22"/>
-          <w:highlight w:val="white"/>
-        </w:rPr>
-        <w:t>Responsibility</w:t>
-      </w:r>
-      <w:proofErr w:type="spellEnd"/>
-      <w:r>
-        <w:rPr>
-          <w:rFonts w:ascii="Arial" w:hAnsi="Arial" w:cs="Arial"/>
-          <w:b/>
-          <w:bCs/>
-          <w:color w:val="000000"/>
-          <w:sz w:val="22"/>
-          <w:highlight w:val="white"/>
-        </w:rPr>
-        <w:t xml:space="preserve"> </w:t>
+        <w:t xml:space="preserve">Mediator, Command y Chain of Responsibility </w:t>
       </w:r>
       <w:r>
         <w:rPr>
@@ -2889,7 +2707,6 @@
                 <w:highlight w:val="white"/>
               </w:rPr>
             </w:pPr>
-            <w:proofErr w:type="spellStart"/>
             <w:r>
               <w:rPr>
                 <w:rFonts w:ascii="Arial" w:hAnsi="Arial" w:cs="Arial"/>
@@ -2899,7 +2716,6 @@
               </w:rPr>
               <w:t>Command</w:t>
             </w:r>
-            <w:proofErr w:type="spellEnd"/>
           </w:p>
           <w:p>
             <w:pPr>
@@ -3086,57 +2902,15 @@
                 <w:highlight w:val="white"/>
               </w:rPr>
             </w:pPr>
-            <w:proofErr w:type="spellStart"/>
-            <w:r>
-              <w:rPr>
-                <w:rFonts w:ascii="Arial" w:hAnsi="Arial" w:cs="Arial"/>
-                <w:color w:val="000000"/>
-                <w:sz w:val="22"/>
-                <w:highlight w:val="white"/>
-              </w:rPr>
-              <w:t>Chain</w:t>
-            </w:r>
-            <w:proofErr w:type="spellEnd"/>
-            <w:r>
-              <w:rPr>
-                <w:rFonts w:ascii="Arial" w:hAnsi="Arial" w:cs="Arial"/>
-                <w:color w:val="000000"/>
-                <w:sz w:val="22"/>
-                <w:highlight w:val="white"/>
-              </w:rPr>
-              <w:t xml:space="preserve"> </w:t>
-            </w:r>
-            <w:proofErr w:type="spellStart"/>
-            <w:r>
-              <w:rPr>
-                <w:rFonts w:ascii="Arial" w:hAnsi="Arial" w:cs="Arial"/>
-                <w:color w:val="000000"/>
-                <w:sz w:val="22"/>
-                <w:highlight w:val="white"/>
-              </w:rPr>
-              <w:t>of</w:t>
-            </w:r>
-            <w:proofErr w:type="spellEnd"/>
-            <w:r>
-              <w:rPr>
-                <w:rFonts w:ascii="Arial" w:hAnsi="Arial" w:cs="Arial"/>
-                <w:color w:val="000000"/>
-                <w:sz w:val="22"/>
-                <w:highlight w:val="white"/>
-              </w:rPr>
-              <w:t xml:space="preserve"> </w:t>
-            </w:r>
-            <w:proofErr w:type="spellStart"/>
-            <w:r>
-              <w:rPr>
-                <w:rFonts w:ascii="Arial" w:hAnsi="Arial" w:cs="Arial"/>
-                <w:color w:val="000000"/>
-                <w:sz w:val="22"/>
-                <w:highlight w:val="white"/>
-              </w:rPr>
-              <w:t>Responsibility</w:t>
-            </w:r>
-            <w:proofErr w:type="spellEnd"/>
+            <w:r>
+              <w:rPr>
+                <w:rFonts w:ascii="Arial" w:hAnsi="Arial" w:cs="Arial"/>
+                <w:color w:val="000000"/>
+                <w:sz w:val="22"/>
+                <w:highlight w:val="white"/>
+              </w:rPr>
+              <w:t>Chain of Responsibility</w:t>
+            </w:r>
           </w:p>
           <w:p>
             <w:pPr>
@@ -3227,29 +3001,7 @@
                 <w:sz w:val="22"/>
                 <w:highlight w:val="white"/>
               </w:rPr>
-              <w:t>“</w:t>
-            </w:r>
-            <w:proofErr w:type="spellStart"/>
-            <w:r>
-              <w:rPr>
-                <w:rFonts w:ascii="Arial" w:hAnsi="Arial" w:cs="Arial"/>
-                <w:bCs/>
-                <w:color w:val="000000"/>
-                <w:sz w:val="22"/>
-                <w:highlight w:val="white"/>
-              </w:rPr>
-              <w:t>request</w:t>
-            </w:r>
-            <w:proofErr w:type="spellEnd"/>
-            <w:r>
-              <w:rPr>
-                <w:rFonts w:ascii="Arial" w:hAnsi="Arial" w:cs="Arial"/>
-                <w:bCs/>
-                <w:color w:val="000000"/>
-                <w:sz w:val="22"/>
-                <w:highlight w:val="white"/>
-              </w:rPr>
-              <w:t>”</w:t>
+              <w:t>“request”</w:t>
             </w:r>
             <w:r>
               <w:rPr>
@@ -3457,7 +3209,6 @@
         </w:rPr>
         <w:t xml:space="preserve"> programe el funcionamiento de su propuesta de solución en un proyecto usando el lenguaje de programación Java en un paquete llamado </w:t>
       </w:r>
-      <w:proofErr w:type="spellStart"/>
       <w:r>
         <w:rPr>
           <w:rFonts w:ascii="Arial" w:hAnsi="Arial" w:cs="Arial"/>
@@ -3469,35 +3220,14 @@
         </w:rPr>
         <w:t>CasoA_PortalWEB_Patron</w:t>
       </w:r>
-      <w:proofErr w:type="spellEnd"/>
-      <w:r>
-        <w:rPr>
-          <w:rFonts w:ascii="Arial" w:hAnsi="Arial" w:cs="Arial"/>
-          <w:color w:val="000000"/>
-          <w:sz w:val="22"/>
-          <w:highlight w:val="white"/>
-        </w:rPr>
-        <w:t xml:space="preserve"> (donde </w:t>
-      </w:r>
-      <w:proofErr w:type="spellStart"/>
-      <w:r>
-        <w:rPr>
-          <w:rFonts w:ascii="Arial" w:hAnsi="Arial" w:cs="Arial"/>
-          <w:color w:val="000000"/>
-          <w:sz w:val="22"/>
-          <w:highlight w:val="white"/>
-        </w:rPr>
-        <w:t>Patron</w:t>
-      </w:r>
-      <w:proofErr w:type="spellEnd"/>
-      <w:r>
-        <w:rPr>
-          <w:rFonts w:ascii="Arial" w:hAnsi="Arial" w:cs="Arial"/>
-          <w:color w:val="000000"/>
-          <w:sz w:val="22"/>
-          <w:highlight w:val="white"/>
-        </w:rPr>
-        <w:t xml:space="preserve"> es el nombre del patrón propuesto)   </w:t>
+      <w:r>
+        <w:rPr>
+          <w:rFonts w:ascii="Arial" w:hAnsi="Arial" w:cs="Arial"/>
+          <w:color w:val="000000"/>
+          <w:sz w:val="22"/>
+          <w:highlight w:val="white"/>
+        </w:rPr>
+        <w:t xml:space="preserve"> (donde Patron es el nombre del patrón propuesto)   </w:t>
       </w:r>
       <w:bookmarkEnd w:id="1"/>
     </w:p>
@@ -3753,6 +3483,7 @@
             <w:r>
               <w:rPr>
                 <w:rFonts w:ascii="Arial" w:hAnsi="Arial" w:cs="Arial"/>
+                <w:noProof/>
                 <w:color w:val="000000"/>
                 <w:sz w:val="22"/>
               </w:rPr>
@@ -3845,7 +3576,6 @@
                 <w:highlight w:val="white"/>
               </w:rPr>
             </w:pPr>
-            <w:proofErr w:type="spellStart"/>
             <w:r>
               <w:rPr>
                 <w:rFonts w:ascii="Arial" w:hAnsi="Arial" w:cs="Arial"/>
@@ -3854,17 +3584,7 @@
                 <w:shd w:val="clear" w:color="auto" w:fill="F6F7F8"/>
               </w:rPr>
               <w:lastRenderedPageBreak/>
-              <w:t>Screenshoots</w:t>
-            </w:r>
-            <w:proofErr w:type="spellEnd"/>
-            <w:r>
-              <w:rPr>
-                <w:rFonts w:ascii="Arial" w:hAnsi="Arial" w:cs="Arial"/>
-                <w:color w:val="000000"/>
-                <w:sz w:val="22"/>
-                <w:shd w:val="clear" w:color="auto" w:fill="F6F7F8"/>
-              </w:rPr>
-              <w:t xml:space="preserve"> del código generado y muestras de funcionamiento adecuado del patrón. (5 puntos)</w:t>
+              <w:t>Screenshoots del código generado y muestras de funcionamiento adecuado del patrón. (5 puntos)</w:t>
             </w:r>
           </w:p>
           <w:p>
@@ -3953,27 +3673,7 @@
           <w:sz w:val="22"/>
           <w:highlight w:val="white"/>
         </w:rPr>
-        <w:t xml:space="preserve"> de la clase </w:t>
-      </w:r>
-      <w:proofErr w:type="spellStart"/>
-      <w:r>
-        <w:rPr>
-          <w:rFonts w:ascii="Arial" w:hAnsi="Arial" w:cs="Arial"/>
-          <w:color w:val="000000"/>
-          <w:sz w:val="22"/>
-          <w:highlight w:val="white"/>
-        </w:rPr>
-        <w:t>SimuladorGenerico</w:t>
-      </w:r>
-      <w:proofErr w:type="spellEnd"/>
-      <w:r>
-        <w:rPr>
-          <w:rFonts w:ascii="Arial" w:hAnsi="Arial" w:cs="Arial"/>
-          <w:color w:val="000000"/>
-          <w:sz w:val="22"/>
-          <w:highlight w:val="white"/>
-        </w:rPr>
-        <w:t>:</w:t>
+        <w:t xml:space="preserve"> de la clase SimuladorGenerico:</w:t>
       </w:r>
     </w:p>
     <w:p>
@@ -4040,27 +3740,7 @@
           <w:sz w:val="22"/>
           <w:shd w:val="clear" w:color="auto" w:fill="F6F7F8"/>
         </w:rPr>
-        <w:t xml:space="preserve">Considere las siguientes </w:t>
-      </w:r>
-      <w:proofErr w:type="spellStart"/>
-      <w:r>
-        <w:rPr>
-          <w:rFonts w:ascii="Arial" w:hAnsi="Arial" w:cs="Arial"/>
-          <w:color w:val="000000"/>
-          <w:sz w:val="22"/>
-          <w:shd w:val="clear" w:color="auto" w:fill="F6F7F8"/>
-        </w:rPr>
-        <w:t>cuestionantes</w:t>
-      </w:r>
-      <w:proofErr w:type="spellEnd"/>
-      <w:r>
-        <w:rPr>
-          <w:rFonts w:ascii="Arial" w:hAnsi="Arial" w:cs="Arial"/>
-          <w:color w:val="000000"/>
-          <w:sz w:val="22"/>
-          <w:shd w:val="clear" w:color="auto" w:fill="F6F7F8"/>
-        </w:rPr>
-        <w:t xml:space="preserve"> y conteste el siguiente cuadro:  </w:t>
+        <w:t xml:space="preserve">Considere las siguientes cuestionantes y conteste el siguiente cuadro:  </w:t>
       </w:r>
     </w:p>
     <w:p>
@@ -4101,27 +3781,7 @@
           <w:sz w:val="22"/>
           <w:shd w:val="clear" w:color="auto" w:fill="F6F7F8"/>
         </w:rPr>
-        <w:t xml:space="preserve">Justifique su análisis, </w:t>
-      </w:r>
-      <w:proofErr w:type="spellStart"/>
-      <w:r>
-        <w:rPr>
-          <w:rFonts w:ascii="Arial" w:hAnsi="Arial" w:cs="Arial"/>
-          <w:color w:val="000000"/>
-          <w:sz w:val="22"/>
-          <w:shd w:val="clear" w:color="auto" w:fill="F6F7F8"/>
-        </w:rPr>
-        <w:t>incuya</w:t>
-      </w:r>
-      <w:proofErr w:type="spellEnd"/>
-      <w:r>
-        <w:rPr>
-          <w:rFonts w:ascii="Arial" w:hAnsi="Arial" w:cs="Arial"/>
-          <w:color w:val="000000"/>
-          <w:sz w:val="22"/>
-          <w:shd w:val="clear" w:color="auto" w:fill="F6F7F8"/>
-        </w:rPr>
-        <w:t xml:space="preserve"> en esta sección una explicación de cómo sería el cambio en el código dado para incorporar su propuesta?</w:t>
+        <w:t>Justifique su análisis, incuya en esta sección una explicación de cómo sería el cambio en el código dado para incorporar su propuesta?</w:t>
       </w:r>
       <w:proofErr w:type="gramEnd"/>
       <w:r>
@@ -4173,7 +3833,6 @@
         </w:rPr>
         <w:t xml:space="preserve">Programe el funcionamiento de su propuesta de solución en un proyecto usando el lenguaje de programación Java en un paquete llamado </w:t>
       </w:r>
-      <w:proofErr w:type="spellStart"/>
       <w:r>
         <w:rPr>
           <w:rFonts w:ascii="Arial" w:hAnsi="Arial" w:cs="Arial"/>
@@ -4183,68 +3842,16 @@
           <w:sz w:val="22"/>
           <w:shd w:val="clear" w:color="auto" w:fill="F6F7F8"/>
         </w:rPr>
-        <w:t>CasoB_Simulador_Patron</w:t>
-      </w:r>
-      <w:proofErr w:type="spellEnd"/>
-      <w:r>
-        <w:rPr>
-          <w:rFonts w:ascii="Arial" w:hAnsi="Arial" w:cs="Arial"/>
-          <w:b/>
-          <w:bCs/>
-          <w:color w:val="000000"/>
-          <w:sz w:val="22"/>
-          <w:shd w:val="clear" w:color="auto" w:fill="F6F7F8"/>
-        </w:rPr>
-        <w:t xml:space="preserve"> </w:t>
-      </w:r>
-      <w:r>
-        <w:rPr>
-          <w:rFonts w:ascii="Arial" w:hAnsi="Arial" w:cs="Arial"/>
-          <w:color w:val="000000"/>
-          <w:sz w:val="22"/>
-          <w:shd w:val="clear" w:color="auto" w:fill="F6F7F8"/>
-        </w:rPr>
-        <w:t xml:space="preserve">(donde </w:t>
-      </w:r>
-      <w:proofErr w:type="spellStart"/>
-      <w:r>
-        <w:rPr>
-          <w:rFonts w:ascii="Arial" w:hAnsi="Arial" w:cs="Arial"/>
-          <w:color w:val="000000"/>
-          <w:sz w:val="22"/>
-          <w:shd w:val="clear" w:color="auto" w:fill="F6F7F8"/>
-        </w:rPr>
-        <w:t>Patron</w:t>
-      </w:r>
-      <w:proofErr w:type="spellEnd"/>
-      <w:r>
-        <w:rPr>
-          <w:rFonts w:ascii="Arial" w:hAnsi="Arial" w:cs="Arial"/>
-          <w:color w:val="000000"/>
-          <w:sz w:val="22"/>
-          <w:shd w:val="clear" w:color="auto" w:fill="F6F7F8"/>
-        </w:rPr>
-        <w:t xml:space="preserve"> es el nombre del patrón propuesto). Aporte muestras visuales (</w:t>
-      </w:r>
-      <w:proofErr w:type="spellStart"/>
-      <w:r>
-        <w:rPr>
-          <w:rFonts w:ascii="Arial" w:hAnsi="Arial" w:cs="Arial"/>
-          <w:color w:val="000000"/>
-          <w:sz w:val="22"/>
-          <w:shd w:val="clear" w:color="auto" w:fill="F6F7F8"/>
-        </w:rPr>
-        <w:t>screenshoots</w:t>
-      </w:r>
-      <w:proofErr w:type="spellEnd"/>
-      <w:r>
-        <w:rPr>
-          <w:rFonts w:ascii="Arial" w:hAnsi="Arial" w:cs="Arial"/>
-          <w:color w:val="000000"/>
-          <w:sz w:val="22"/>
-          <w:shd w:val="clear" w:color="auto" w:fill="F6F7F8"/>
-        </w:rPr>
-        <w:t xml:space="preserve">) del nuevo código según su propuesta y muestras de funcionamiento que solucionan esta inquietud </w:t>
+        <w:t xml:space="preserve">CasoB_Simulador_Patron </w:t>
+      </w:r>
+      <w:r>
+        <w:rPr>
+          <w:rFonts w:ascii="Arial" w:hAnsi="Arial" w:cs="Arial"/>
+          <w:color w:val="000000"/>
+          <w:sz w:val="22"/>
+          <w:shd w:val="clear" w:color="auto" w:fill="F6F7F8"/>
+        </w:rPr>
+        <w:t xml:space="preserve">(donde Patron es el nombre del patrón propuesto). Aporte muestras visuales (screenshoots) del nuevo código según su propuesta y muestras de funcionamiento que solucionan esta inquietud </w:t>
       </w:r>
     </w:p>
     <w:p>
@@ -4267,8 +3874,8 @@
         <w:tblLook w:val="04A0" w:firstRow="1" w:lastRow="0" w:firstColumn="1" w:lastColumn="0" w:noHBand="0" w:noVBand="1"/>
       </w:tblPr>
       <w:tblGrid>
-        <w:gridCol w:w="3415"/>
-        <w:gridCol w:w="6321"/>
+        <w:gridCol w:w="3725"/>
+        <w:gridCol w:w="6011"/>
       </w:tblGrid>
       <w:tr>
         <w:tc>
@@ -4307,7 +3914,6 @@
                 <w:bCs/>
               </w:rPr>
             </w:pPr>
-            <w:proofErr w:type="spellStart"/>
             <w:r>
               <w:rPr>
                 <w:b/>
@@ -4315,7 +3921,6 @@
               </w:rPr>
               <w:t>Strategy</w:t>
             </w:r>
-            <w:proofErr w:type="spellEnd"/>
           </w:p>
         </w:tc>
         <w:tc>
@@ -4345,36 +3950,7 @@
               <w:jc w:val="both"/>
             </w:pPr>
             <w:r>
-              <w:t xml:space="preserve">Lo que se requiere es poder </w:t>
-            </w:r>
-            <w:r>
-              <w:t>reordenar</w:t>
-            </w:r>
-            <w:r>
-              <w:t xml:space="preserve"> el </w:t>
-            </w:r>
-            <w:proofErr w:type="spellStart"/>
-            <w:r>
-              <w:t>SimuladorGenerico</w:t>
-            </w:r>
-            <w:proofErr w:type="spellEnd"/>
-            <w:r>
-              <w:t xml:space="preserve"> (actual)</w:t>
-            </w:r>
-            <w:r>
-              <w:t xml:space="preserve">, </w:t>
-            </w:r>
-            <w:r>
-              <w:t>para permitir implementar y utilizar diferentes simuladores (como por ejemplo uno que trabaje con cola y otro que trabaje con pila).</w:t>
-            </w:r>
-            <w:r>
-              <w:t xml:space="preserve"> </w:t>
-            </w:r>
-            <w:r>
-              <w:t>P</w:t>
-            </w:r>
-            <w:r>
-              <w:t xml:space="preserve">or lo tanto, se necesita </w:t>
+              <w:t xml:space="preserve">Lo que se requiere es poder reordenar el SimuladorGenerico (actual), para permitir implementar y utilizar diferentes simuladores (como por ejemplo uno que trabaje con cola y otro que trabaje con pila). Por lo tanto, se necesita </w:t>
             </w:r>
             <w:r>
               <w:t xml:space="preserve">abstraer las funcionalidades de un simulador, para </w:t>
@@ -4386,19 +3962,11 @@
               <w:t xml:space="preserve"> ser capaz de cambiar su funcionalidad interna</w:t>
             </w:r>
             <w:r>
-              <w:t xml:space="preserve">. Para este tipo de tareas se utiliza el </w:t>
-            </w:r>
-            <w:proofErr w:type="spellStart"/>
-            <w:r>
-              <w:t>Strategy</w:t>
-            </w:r>
-            <w:proofErr w:type="spellEnd"/>
-            <w:r>
-              <w:t xml:space="preserve">, que nos permite implementar una familia de </w:t>
+              <w:t xml:space="preserve">. Para este tipo de tareas se utiliza el Strategy, que nos permite </w:t>
             </w:r>
             <w:r>
               <w:lastRenderedPageBreak/>
-              <w:t xml:space="preserve">algoritmos utilizando una clase para cada uno. En este caso cada algoritmo </w:t>
+              <w:t xml:space="preserve">implementar una familia de algoritmos utilizando una clase para cada uno. En este caso cada algoritmo </w:t>
             </w:r>
             <w:r>
               <w:t>sería</w:t>
@@ -4406,13 +3974,8 @@
             <w:r>
               <w:t xml:space="preserve"> una posible implementación </w:t>
             </w:r>
-            <w:proofErr w:type="spellStart"/>
-            <w:r>
-              <w:t>del</w:t>
-            </w:r>
-            <w:proofErr w:type="spellEnd"/>
-            <w:r>
-              <w:t xml:space="preserve"> un simulador.</w:t>
+            <w:r>
+              <w:t>del un simulador.</w:t>
             </w:r>
           </w:p>
           <w:p>
@@ -4469,6 +4032,7 @@
             <w:r>
               <w:rPr>
                 <w:rFonts w:ascii="Arial" w:hAnsi="Arial" w:cs="Arial"/>
+                <w:noProof/>
                 <w:color w:val="000000"/>
                 <w:sz w:val="22"/>
               </w:rPr>
@@ -4564,7 +4128,6 @@
               <w:ind w:left="0"/>
               <w:jc w:val="both"/>
             </w:pPr>
-            <w:proofErr w:type="spellStart"/>
             <w:r>
               <w:rPr>
                 <w:rFonts w:ascii="Arial" w:hAnsi="Arial" w:cs="Arial"/>
@@ -4572,17 +4135,7 @@
                 <w:sz w:val="22"/>
                 <w:shd w:val="clear" w:color="auto" w:fill="F6F7F8"/>
               </w:rPr>
-              <w:t>Screenshoots</w:t>
-            </w:r>
-            <w:proofErr w:type="spellEnd"/>
-            <w:r>
-              <w:rPr>
-                <w:rFonts w:ascii="Arial" w:hAnsi="Arial" w:cs="Arial"/>
-                <w:color w:val="000000"/>
-                <w:sz w:val="22"/>
-                <w:shd w:val="clear" w:color="auto" w:fill="F6F7F8"/>
-              </w:rPr>
-              <w:t xml:space="preserve"> del código generado y muestras de funcionamiento adecuado del patrón. (5 puntos)</w:t>
+              <w:t>Screenshoots del código generado y muestras de funcionamiento adecuado del patrón. (5 puntos)</w:t>
             </w:r>
           </w:p>
           <w:p>
@@ -4600,423 +4153,8 @@
           </w:p>
           <w:p>
             <w:pPr>
-              <w:pStyle w:val="ListParagraph"/>
               <w:spacing w:after="0" w:line="360" w:lineRule="auto"/>
               <w:jc w:val="both"/>
-              <w:rPr>
-                <w:rFonts w:ascii="Arial" w:hAnsi="Arial" w:cs="Arial"/>
-                <w:color w:val="000000"/>
-                <w:sz w:val="22"/>
-                <w:highlight w:val="white"/>
-              </w:rPr>
-            </w:pPr>
-          </w:p>
-          <w:p>
-            <w:pPr>
-              <w:pStyle w:val="ListParagraph"/>
-              <w:spacing w:after="0" w:line="360" w:lineRule="auto"/>
-              <w:jc w:val="both"/>
-              <w:rPr>
-                <w:rFonts w:ascii="Arial" w:hAnsi="Arial" w:cs="Arial"/>
-                <w:color w:val="000000"/>
-                <w:sz w:val="22"/>
-                <w:highlight w:val="white"/>
-              </w:rPr>
-            </w:pPr>
-          </w:p>
-        </w:tc>
-      </w:tr>
-    </w:tbl>
-    <w:p>
-      <w:pPr>
-        <w:numPr>
-          <w:ilvl w:val="0"/>
-          <w:numId w:val="5"/>
-        </w:numPr>
-        <w:spacing w:after="0" w:line="360" w:lineRule="auto"/>
-        <w:contextualSpacing/>
-        <w:jc w:val="both"/>
-      </w:pPr>
-      <w:r>
-        <w:rPr>
-          <w:rFonts w:ascii="Arial" w:hAnsi="Arial" w:cs="Arial"/>
-          <w:color w:val="000000"/>
-          <w:sz w:val="22"/>
-          <w:shd w:val="clear" w:color="auto" w:fill="F6F7F8"/>
-        </w:rPr>
-        <w:t xml:space="preserve">Dentro de sus metas a corto plazo está volverse ingeniero en computación en un plazo </w:t>
-      </w:r>
-      <w:r>
-        <w:rPr>
-          <w:rFonts w:ascii="Arial" w:hAnsi="Arial" w:cs="Arial"/>
-          <w:b/>
-          <w:bCs/>
-          <w:color w:val="000000"/>
-          <w:sz w:val="22"/>
-          <w:shd w:val="clear" w:color="auto" w:fill="F6F7F8"/>
-        </w:rPr>
-        <w:t>no mayor</w:t>
-      </w:r>
-      <w:r>
-        <w:rPr>
-          <w:rFonts w:ascii="Arial" w:hAnsi="Arial" w:cs="Arial"/>
-          <w:color w:val="000000"/>
-          <w:sz w:val="22"/>
-          <w:shd w:val="clear" w:color="auto" w:fill="F6F7F8"/>
-        </w:rPr>
-        <w:t xml:space="preserve"> a dos años, por lo cual, usted ya tiene planes de comprar un automóvil en el primer año de graduado y debe acondicionar su casa de habitación (o negociar con sus familiares) para hacer la remodelación necesaria y contar con un nuevo garaje en el que pueda guardar su vehículo. Como parte del plan, ha decidido poner en práctica </w:t>
-      </w:r>
-      <w:proofErr w:type="gramStart"/>
-      <w:r>
-        <w:rPr>
-          <w:rFonts w:ascii="Arial" w:hAnsi="Arial" w:cs="Arial"/>
-          <w:color w:val="000000"/>
-          <w:sz w:val="22"/>
-          <w:shd w:val="clear" w:color="auto" w:fill="F6F7F8"/>
-        </w:rPr>
-        <w:t>todos su conocimientos</w:t>
-      </w:r>
-      <w:proofErr w:type="gramEnd"/>
-      <w:r>
-        <w:rPr>
-          <w:rFonts w:ascii="Arial" w:hAnsi="Arial" w:cs="Arial"/>
-          <w:color w:val="000000"/>
-          <w:sz w:val="22"/>
-          <w:shd w:val="clear" w:color="auto" w:fill="F6F7F8"/>
-        </w:rPr>
-        <w:t xml:space="preserve"> e implementar un dispositivo que le permita tener acceso a este sitio, y aprovechando, desarrollar otras características que le ofrezcan una serie de beneficios, pues es un hecho que va a pasar bastante tiempo admirando y cuidando su próxima adquisición.</w:t>
-      </w:r>
-    </w:p>
-    <w:p>
-      <w:pPr>
-        <w:spacing w:after="0" w:line="360" w:lineRule="auto"/>
-        <w:ind w:left="720"/>
-        <w:contextualSpacing/>
-        <w:jc w:val="both"/>
-        <w:rPr>
-          <w:rFonts w:ascii="Arial" w:hAnsi="Arial" w:cs="Arial"/>
-          <w:color w:val="000000"/>
-          <w:sz w:val="22"/>
-          <w:highlight w:val="white"/>
-        </w:rPr>
-      </w:pPr>
-    </w:p>
-    <w:p>
-      <w:pPr>
-        <w:spacing w:after="0" w:line="360" w:lineRule="auto"/>
-        <w:ind w:left="720"/>
-        <w:contextualSpacing/>
-        <w:jc w:val="both"/>
-      </w:pPr>
-      <w:r>
-        <w:rPr>
-          <w:rFonts w:ascii="Arial" w:hAnsi="Arial" w:cs="Arial"/>
-          <w:color w:val="000000"/>
-          <w:sz w:val="22"/>
-          <w:shd w:val="clear" w:color="auto" w:fill="F6F7F8"/>
-        </w:rPr>
-        <w:t>Por lo que ha incluirá en el nuevo garaje un sistema de ventilación (podría ser unos ventiladores o talvez un sistema de AC, talvez ambos), juegos de luces adicionales a la estándar por si debe revisar algo del vehículo con detenimiento por ejemplo en la parte inferior del vehículo, un estéreo que pueda hacer sonar la música que esté sonando en el radio interno del vehículo o bien habilitar otro dispositivo para escuchar  música, entre otros y por supuesto, el sistema de manejo de la puerta del garaje que le permita ingresar a él o salir sin abandonar su vehículo. Ya ha hecho los contactos con quien se requiera para el diseño físico de este dispositivo que le permitirá vía programación configurar los servicios que se dispondrán y el mecanismo para activar o desactivar cada uno de ellos considerando que en ciertos servicios se debe manipular o graduar las intensidades de funcionamiento de dicho servicio, por ejemplo, subir o bajar el volumen del estéreo, la intensidad de las luces, la temperatura del AC o la velocidad del ventilador, por ejemplo.</w:t>
-      </w:r>
-    </w:p>
-    <w:p>
-      <w:pPr>
-        <w:spacing w:after="0" w:line="360" w:lineRule="auto"/>
-        <w:ind w:left="720"/>
-        <w:contextualSpacing/>
-        <w:jc w:val="both"/>
-        <w:rPr>
-          <w:rFonts w:ascii="Arial" w:hAnsi="Arial" w:cs="Arial"/>
-          <w:color w:val="000000"/>
-          <w:sz w:val="22"/>
-          <w:highlight w:val="white"/>
-        </w:rPr>
-      </w:pPr>
-    </w:p>
-    <w:p>
-      <w:pPr>
-        <w:spacing w:after="0" w:line="360" w:lineRule="auto"/>
-        <w:ind w:left="720"/>
-        <w:contextualSpacing/>
-        <w:jc w:val="both"/>
-      </w:pPr>
-      <w:r>
-        <w:rPr>
-          <w:rFonts w:ascii="Arial" w:hAnsi="Arial" w:cs="Arial"/>
-          <w:color w:val="000000"/>
-          <w:sz w:val="22"/>
-          <w:highlight w:val="white"/>
-        </w:rPr>
-        <w:t xml:space="preserve">Proponga la utilización de un patrón adecuado que maneje esta situación, justifique su respuesta, construya el modelo en notación UML 2.0 que soporte esta </w:t>
-      </w:r>
-      <w:proofErr w:type="gramStart"/>
-      <w:r>
-        <w:rPr>
-          <w:rFonts w:ascii="Arial" w:hAnsi="Arial" w:cs="Arial"/>
-          <w:color w:val="000000"/>
-          <w:sz w:val="22"/>
-          <w:highlight w:val="white"/>
-        </w:rPr>
-        <w:t>necesidad  y</w:t>
-      </w:r>
-      <w:proofErr w:type="gramEnd"/>
-      <w:r>
-        <w:rPr>
-          <w:rFonts w:ascii="Arial" w:hAnsi="Arial" w:cs="Arial"/>
-          <w:color w:val="000000"/>
-          <w:sz w:val="22"/>
-          <w:highlight w:val="white"/>
-        </w:rPr>
-        <w:t xml:space="preserve"> programe el funcionamiento de su propuesta de solución en un proyecto usando el lenguaje de programación Java en un paquete llamado </w:t>
-      </w:r>
-      <w:proofErr w:type="spellStart"/>
-      <w:r>
-        <w:rPr>
-          <w:rFonts w:ascii="Arial" w:hAnsi="Arial" w:cs="Arial"/>
-          <w:b/>
-          <w:bCs/>
-          <w:color w:val="000000"/>
-          <w:sz w:val="22"/>
-          <w:highlight w:val="white"/>
-        </w:rPr>
-        <w:t>CasoC_MiGarage_Patron</w:t>
-      </w:r>
-      <w:proofErr w:type="spellEnd"/>
-      <w:r>
-        <w:rPr>
-          <w:rFonts w:ascii="Arial" w:hAnsi="Arial" w:cs="Arial"/>
-          <w:b/>
-          <w:bCs/>
-          <w:color w:val="000000"/>
-          <w:sz w:val="22"/>
-          <w:highlight w:val="white"/>
-        </w:rPr>
-        <w:t xml:space="preserve"> </w:t>
-      </w:r>
-      <w:r>
-        <w:rPr>
-          <w:rFonts w:ascii="Arial" w:hAnsi="Arial" w:cs="Arial"/>
-          <w:color w:val="000000"/>
-          <w:sz w:val="22"/>
-          <w:highlight w:val="white"/>
-        </w:rPr>
-        <w:t xml:space="preserve">(donde </w:t>
-      </w:r>
-      <w:proofErr w:type="spellStart"/>
-      <w:r>
-        <w:rPr>
-          <w:rFonts w:ascii="Arial" w:hAnsi="Arial" w:cs="Arial"/>
-          <w:color w:val="000000"/>
-          <w:sz w:val="22"/>
-          <w:highlight w:val="white"/>
-        </w:rPr>
-        <w:t>Patron</w:t>
-      </w:r>
-      <w:proofErr w:type="spellEnd"/>
-      <w:r>
-        <w:rPr>
-          <w:rFonts w:ascii="Arial" w:hAnsi="Arial" w:cs="Arial"/>
-          <w:color w:val="000000"/>
-          <w:sz w:val="22"/>
-          <w:highlight w:val="white"/>
-        </w:rPr>
-        <w:t xml:space="preserve"> es el nombre del patrón propuesto)   </w:t>
-      </w:r>
-    </w:p>
-    <w:p>
-      <w:pPr>
-        <w:pStyle w:val="ListParagraph"/>
-        <w:spacing w:after="0" w:line="360" w:lineRule="auto"/>
-        <w:ind w:left="1440"/>
-        <w:jc w:val="both"/>
-        <w:rPr>
-          <w:b/>
-          <w:bCs/>
-          <w:color w:val="ED1C24"/>
-        </w:rPr>
-      </w:pPr>
-    </w:p>
-    <w:tbl>
-      <w:tblPr>
-        <w:tblStyle w:val="TableGrid"/>
-        <w:tblW w:w="9736" w:type="dxa"/>
-        <w:tblInd w:w="720" w:type="dxa"/>
-        <w:tblLook w:val="04A0" w:firstRow="1" w:lastRow="0" w:firstColumn="1" w:lastColumn="0" w:noHBand="0" w:noVBand="1"/>
-      </w:tblPr>
-      <w:tblGrid>
-        <w:gridCol w:w="4871"/>
-        <w:gridCol w:w="4865"/>
-      </w:tblGrid>
-      <w:tr>
-        <w:tc>
-          <w:tcPr>
-            <w:tcW w:w="4870" w:type="dxa"/>
-            <w:shd w:val="clear" w:color="auto" w:fill="auto"/>
-          </w:tcPr>
-          <w:p>
-            <w:pPr>
-              <w:pStyle w:val="ListParagraph"/>
-              <w:spacing w:after="0" w:line="360" w:lineRule="auto"/>
-              <w:ind w:left="0"/>
-              <w:rPr>
-                <w:rFonts w:ascii="Arial" w:hAnsi="Arial" w:cs="Arial"/>
-                <w:color w:val="000000"/>
-                <w:sz w:val="22"/>
-              </w:rPr>
-            </w:pPr>
-            <w:r>
-              <w:rPr>
-                <w:rFonts w:ascii="Arial" w:hAnsi="Arial" w:cs="Arial"/>
-                <w:color w:val="000000"/>
-                <w:sz w:val="22"/>
-                <w:highlight w:val="white"/>
-              </w:rPr>
-              <w:t>Patrón seleccionado (1 puntos)</w:t>
-            </w:r>
-          </w:p>
-          <w:p>
-            <w:pPr>
-              <w:pStyle w:val="ListParagraph"/>
-              <w:spacing w:after="0" w:line="360" w:lineRule="auto"/>
-              <w:ind w:left="0"/>
-              <w:rPr>
-                <w:b/>
-                <w:bCs/>
-              </w:rPr>
-            </w:pPr>
-            <w:proofErr w:type="spellStart"/>
-            <w:r>
-              <w:rPr>
-                <w:b/>
-                <w:bCs/>
-              </w:rPr>
-              <w:t>Command</w:t>
-            </w:r>
-            <w:proofErr w:type="spellEnd"/>
-          </w:p>
-        </w:tc>
-        <w:tc>
-          <w:tcPr>
-            <w:tcW w:w="4865" w:type="dxa"/>
-            <w:shd w:val="clear" w:color="auto" w:fill="auto"/>
-          </w:tcPr>
-          <w:p>
-            <w:pPr>
-              <w:pStyle w:val="ListParagraph"/>
-              <w:spacing w:after="0" w:line="360" w:lineRule="auto"/>
-              <w:ind w:left="0"/>
-            </w:pPr>
-            <w:r>
-              <w:rPr>
-                <w:rFonts w:ascii="Arial" w:hAnsi="Arial" w:cs="Arial"/>
-                <w:color w:val="000000"/>
-                <w:sz w:val="22"/>
-                <w:highlight w:val="white"/>
-              </w:rPr>
-              <w:t>Justificación (2 puntos)</w:t>
-            </w:r>
-          </w:p>
-          <w:p>
-            <w:pPr>
-              <w:spacing w:after="0" w:line="360" w:lineRule="auto"/>
-              <w:rPr>
-                <w:rFonts w:ascii="Arial" w:hAnsi="Arial" w:cs="Arial"/>
-                <w:color w:val="000000"/>
-                <w:sz w:val="22"/>
-                <w:highlight w:val="white"/>
-              </w:rPr>
-            </w:pPr>
-            <w:r>
-              <w:rPr>
-                <w:rFonts w:ascii="Arial" w:hAnsi="Arial" w:cs="Arial"/>
-                <w:color w:val="000000"/>
-                <w:sz w:val="22"/>
-                <w:highlight w:val="white"/>
-              </w:rPr>
-              <w:t xml:space="preserve">La razón para utilizar </w:t>
-            </w:r>
-            <w:proofErr w:type="spellStart"/>
-            <w:r>
-              <w:rPr>
-                <w:rFonts w:ascii="Arial" w:hAnsi="Arial" w:cs="Arial"/>
-                <w:color w:val="000000"/>
-                <w:sz w:val="22"/>
-                <w:highlight w:val="white"/>
-              </w:rPr>
-              <w:t>command</w:t>
-            </w:r>
-            <w:proofErr w:type="spellEnd"/>
-            <w:r>
-              <w:rPr>
-                <w:rFonts w:ascii="Arial" w:hAnsi="Arial" w:cs="Arial"/>
-                <w:color w:val="000000"/>
-                <w:sz w:val="22"/>
-                <w:highlight w:val="white"/>
-              </w:rPr>
-              <w:t xml:space="preserve"> es porque se necesita crear una separación de los comandos a realizar con las acciones de quien los realiza. Por ejemplo, “encender” debería ser independiente de si se realiza en el AC, en el ventilador o en el </w:t>
-            </w:r>
-            <w:proofErr w:type="spellStart"/>
-            <w:r>
-              <w:rPr>
-                <w:rFonts w:ascii="Arial" w:hAnsi="Arial" w:cs="Arial"/>
-                <w:color w:val="000000"/>
-                <w:sz w:val="22"/>
-                <w:highlight w:val="white"/>
-              </w:rPr>
-              <w:t>stereo</w:t>
-            </w:r>
-            <w:proofErr w:type="spellEnd"/>
-            <w:r>
-              <w:rPr>
-                <w:rFonts w:ascii="Arial" w:hAnsi="Arial" w:cs="Arial"/>
-                <w:color w:val="000000"/>
-                <w:sz w:val="22"/>
-                <w:highlight w:val="white"/>
-              </w:rPr>
-              <w:t>.</w:t>
-            </w:r>
-          </w:p>
-        </w:tc>
-      </w:tr>
-      <w:tr>
-        <w:tc>
-          <w:tcPr>
-            <w:tcW w:w="9735" w:type="dxa"/>
-            <w:gridSpan w:val="2"/>
-            <w:shd w:val="clear" w:color="auto" w:fill="auto"/>
-          </w:tcPr>
-          <w:p>
-            <w:pPr>
-              <w:pStyle w:val="ListParagraph"/>
-              <w:spacing w:after="0" w:line="360" w:lineRule="auto"/>
-              <w:ind w:left="0"/>
-              <w:jc w:val="both"/>
-            </w:pPr>
-            <w:r>
-              <w:rPr>
-                <w:rFonts w:ascii="Arial" w:hAnsi="Arial" w:cs="Arial"/>
-                <w:color w:val="000000"/>
-                <w:sz w:val="22"/>
-                <w:highlight w:val="white"/>
-              </w:rPr>
-              <w:t>Modelo UML 2.0 de implementación propuesta (3 puntos)</w:t>
-            </w:r>
-          </w:p>
-          <w:p>
-            <w:pPr>
-              <w:pStyle w:val="ListParagraph"/>
-              <w:spacing w:after="0" w:line="360" w:lineRule="auto"/>
-              <w:ind w:left="1440"/>
-              <w:rPr>
-                <w:rFonts w:ascii="Arial" w:hAnsi="Arial" w:cs="Arial"/>
-                <w:color w:val="000000"/>
-                <w:sz w:val="22"/>
-                <w:highlight w:val="white"/>
-              </w:rPr>
-            </w:pPr>
-          </w:p>
-          <w:p>
-            <w:pPr>
-              <w:spacing w:after="0" w:line="360" w:lineRule="auto"/>
               <w:rPr>
                 <w:rFonts w:ascii="Arial" w:hAnsi="Arial" w:cs="Arial"/>
                 <w:color w:val="000000"/>
@@ -5032,10 +4170,10 @@
               </w:rPr>
               <w:lastRenderedPageBreak/>
               <w:drawing>
-                <wp:inline distT="0" distB="0" distL="0" distR="0" wp14:anchorId="69B531DD" wp14:editId="62BDD5CF">
-                  <wp:extent cx="5928087" cy="5600700"/>
-                  <wp:effectExtent l="0" t="0" r="0" b="0"/>
-                  <wp:docPr id="6" name="Picture 6"/>
+                <wp:inline distT="0" distB="0" distL="0" distR="0" wp14:anchorId="0EEC3595" wp14:editId="16D059B1">
+                  <wp:extent cx="6458851" cy="2333951"/>
+                  <wp:effectExtent l="0" t="0" r="0" b="9525"/>
+                  <wp:docPr id="4" name="Picture 4"/>
                   <wp:cNvGraphicFramePr>
                     <a:graphicFrameLocks xmlns:a="http://schemas.openxmlformats.org/drawingml/2006/main" noChangeAspect="1"/>
                   </wp:cNvGraphicFramePr>
@@ -5055,7 +4193,7 @@
                         <pic:spPr>
                           <a:xfrm>
                             <a:off x="0" y="0"/>
-                            <a:ext cx="5931885" cy="5604288"/>
+                            <a:ext cx="6458851" cy="2333951"/>
                           </a:xfrm>
                           <a:prstGeom prst="rect">
                             <a:avLst/>
@@ -5067,96 +4205,17 @@
                 </wp:inline>
               </w:drawing>
             </w:r>
-          </w:p>
-          <w:p>
-            <w:pPr>
-              <w:pStyle w:val="ListParagraph"/>
-              <w:spacing w:after="0" w:line="360" w:lineRule="auto"/>
-              <w:rPr>
-                <w:rFonts w:ascii="Arial" w:hAnsi="Arial" w:cs="Arial"/>
-                <w:color w:val="000000"/>
-                <w:sz w:val="22"/>
-                <w:highlight w:val="white"/>
-              </w:rPr>
-            </w:pPr>
-          </w:p>
-        </w:tc>
-      </w:tr>
-      <w:tr>
-        <w:tc>
-          <w:tcPr>
-            <w:tcW w:w="9735" w:type="dxa"/>
-            <w:gridSpan w:val="2"/>
-            <w:tcBorders>
-              <w:top w:val="nil"/>
-            </w:tcBorders>
-            <w:shd w:val="clear" w:color="auto" w:fill="auto"/>
-          </w:tcPr>
-          <w:p>
-            <w:pPr>
-              <w:pStyle w:val="ListParagraph"/>
-              <w:spacing w:after="0" w:line="360" w:lineRule="auto"/>
-              <w:ind w:left="0"/>
-              <w:jc w:val="both"/>
-            </w:pPr>
-            <w:proofErr w:type="spellStart"/>
-            <w:r>
-              <w:rPr>
-                <w:rFonts w:ascii="Arial" w:hAnsi="Arial" w:cs="Arial"/>
-                <w:color w:val="000000"/>
-                <w:sz w:val="22"/>
-                <w:shd w:val="clear" w:color="auto" w:fill="F6F7F8"/>
-              </w:rPr>
-              <w:lastRenderedPageBreak/>
-              <w:t>Screenshoots</w:t>
-            </w:r>
-            <w:proofErr w:type="spellEnd"/>
-            <w:r>
-              <w:rPr>
-                <w:rFonts w:ascii="Arial" w:hAnsi="Arial" w:cs="Arial"/>
-                <w:color w:val="000000"/>
-                <w:sz w:val="22"/>
-                <w:shd w:val="clear" w:color="auto" w:fill="F6F7F8"/>
-              </w:rPr>
-              <w:t xml:space="preserve"> del código generado y muestras de funcionamiento adecuado del patrón. (5 puntos)</w:t>
-            </w:r>
-          </w:p>
-          <w:p>
-            <w:pPr>
-              <w:pStyle w:val="ListParagraph"/>
-              <w:spacing w:after="0" w:line="360" w:lineRule="auto"/>
-              <w:ind w:left="0"/>
-              <w:jc w:val="both"/>
-              <w:rPr>
-                <w:rFonts w:ascii="Arial" w:hAnsi="Arial" w:cs="Arial"/>
-                <w:color w:val="000000"/>
-                <w:sz w:val="22"/>
-                <w:highlight w:val="white"/>
-              </w:rPr>
-            </w:pPr>
-          </w:p>
-          <w:p>
-            <w:pPr>
-              <w:pStyle w:val="ListParagraph"/>
-              <w:spacing w:after="0" w:line="360" w:lineRule="auto"/>
-              <w:ind w:left="0"/>
-              <w:jc w:val="both"/>
-              <w:rPr>
-                <w:noProof/>
-              </w:rPr>
-            </w:pPr>
-            <w:r>
-              <w:rPr>
-                <w:rFonts w:ascii="Arial" w:hAnsi="Arial" w:cs="Arial"/>
-                <w:color w:val="000000"/>
-                <w:sz w:val="22"/>
-              </w:rPr>
-              <w:lastRenderedPageBreak/>
+            <w:r>
+              <w:rPr>
+                <w:rFonts w:ascii="Arial" w:hAnsi="Arial" w:cs="Arial"/>
+                <w:color w:val="000000"/>
+                <w:sz w:val="22"/>
+              </w:rPr>
               <w:drawing>
-                <wp:inline distT="0" distB="0" distL="0" distR="0" wp14:anchorId="784D5C89" wp14:editId="4AE3F35F">
-                  <wp:extent cx="6030167" cy="7992590"/>
-                  <wp:effectExtent l="0" t="0" r="8890" b="8890"/>
-                  <wp:docPr id="7" name="Picture 7"/>
+                <wp:inline distT="0" distB="0" distL="0" distR="0" wp14:anchorId="0298ECD5" wp14:editId="3FC258AF">
+                  <wp:extent cx="2781688" cy="1971950"/>
+                  <wp:effectExtent l="0" t="0" r="0" b="9525"/>
+                  <wp:docPr id="5" name="Picture 5"/>
                   <wp:cNvGraphicFramePr>
                     <a:graphicFrameLocks xmlns:a="http://schemas.openxmlformats.org/drawingml/2006/main" noChangeAspect="1"/>
                   </wp:cNvGraphicFramePr>
@@ -5176,7 +4235,7 @@
                         <pic:spPr>
                           <a:xfrm>
                             <a:off x="0" y="0"/>
-                            <a:ext cx="6030167" cy="7992590"/>
+                            <a:ext cx="2781688" cy="1971950"/>
                           </a:xfrm>
                           <a:prstGeom prst="rect">
                             <a:avLst/>
@@ -5188,27 +4247,6 @@
                 </wp:inline>
               </w:drawing>
             </w:r>
-          </w:p>
-          <w:p>
-            <w:pPr>
-              <w:pStyle w:val="ListParagraph"/>
-              <w:spacing w:after="0" w:line="360" w:lineRule="auto"/>
-              <w:ind w:left="0"/>
-              <w:jc w:val="both"/>
-              <w:rPr>
-                <w:rFonts w:ascii="Arial" w:hAnsi="Arial" w:cs="Arial"/>
-                <w:color w:val="000000"/>
-                <w:sz w:val="22"/>
-                <w:highlight w:val="white"/>
-              </w:rPr>
-            </w:pPr>
-            <w:r>
-              <w:rPr>
-                <w:noProof/>
-              </w:rPr>
-              <w:lastRenderedPageBreak/>
-              <w:t xml:space="preserve"> </w:t>
-            </w:r>
             <w:r>
               <w:rPr>
                 <w:rFonts w:ascii="Arial" w:hAnsi="Arial" w:cs="Arial"/>
@@ -5216,10 +4254,10 @@
                 <w:sz w:val="22"/>
               </w:rPr>
               <w:drawing>
-                <wp:inline distT="0" distB="0" distL="0" distR="0" wp14:anchorId="25FC6A3E" wp14:editId="5F84811F">
-                  <wp:extent cx="3848637" cy="2981741"/>
-                  <wp:effectExtent l="0" t="0" r="0" b="9525"/>
-                  <wp:docPr id="8" name="Picture 8"/>
+                <wp:inline distT="0" distB="0" distL="0" distR="0" wp14:anchorId="03AFC62E" wp14:editId="09527508">
+                  <wp:extent cx="3524742" cy="990738"/>
+                  <wp:effectExtent l="0" t="0" r="0" b="0"/>
+                  <wp:docPr id="21" name="Picture 21"/>
                   <wp:cNvGraphicFramePr>
                     <a:graphicFrameLocks xmlns:a="http://schemas.openxmlformats.org/drawingml/2006/main" noChangeAspect="1"/>
                   </wp:cNvGraphicFramePr>
@@ -5239,7 +4277,7 @@
                         <pic:spPr>
                           <a:xfrm>
                             <a:off x="0" y="0"/>
-                            <a:ext cx="3848637" cy="2981741"/>
+                            <a:ext cx="3524742" cy="990738"/>
                           </a:xfrm>
                           <a:prstGeom prst="rect">
                             <a:avLst/>
@@ -5253,19 +4291,16 @@
             </w:r>
             <w:r>
               <w:rPr>
-                <w:noProof/>
-              </w:rPr>
-              <w:t xml:space="preserve"> </w:t>
-            </w:r>
-            <w:r>
-              <w:rPr>
-                <w:noProof/>
-              </w:rPr>
+                <w:rFonts w:ascii="Arial" w:hAnsi="Arial" w:cs="Arial"/>
+                <w:color w:val="000000"/>
+                <w:sz w:val="22"/>
+              </w:rPr>
+              <w:lastRenderedPageBreak/>
               <w:drawing>
-                <wp:inline distT="0" distB="0" distL="0" distR="0" wp14:anchorId="795A6FBB" wp14:editId="1D7D413C">
-                  <wp:extent cx="3305636" cy="933580"/>
-                  <wp:effectExtent l="0" t="0" r="9525" b="0"/>
-                  <wp:docPr id="9" name="Picture 9"/>
+                <wp:inline distT="0" distB="0" distL="0" distR="0" wp14:anchorId="07EEB428" wp14:editId="6B820645">
+                  <wp:extent cx="5849166" cy="5515745"/>
+                  <wp:effectExtent l="0" t="0" r="0" b="8890"/>
+                  <wp:docPr id="22" name="Picture 22"/>
                   <wp:cNvGraphicFramePr>
                     <a:graphicFrameLocks xmlns:a="http://schemas.openxmlformats.org/drawingml/2006/main" noChangeAspect="1"/>
                   </wp:cNvGraphicFramePr>
@@ -5285,7 +4320,7 @@
                         <pic:spPr>
                           <a:xfrm>
                             <a:off x="0" y="0"/>
-                            <a:ext cx="3305636" cy="933580"/>
+                            <a:ext cx="5849166" cy="5515745"/>
                           </a:xfrm>
                           <a:prstGeom prst="rect">
                             <a:avLst/>
@@ -5299,19 +4334,16 @@
             </w:r>
             <w:r>
               <w:rPr>
-                <w:noProof/>
-              </w:rPr>
-              <w:t xml:space="preserve"> </w:t>
-            </w:r>
-            <w:r>
-              <w:rPr>
-                <w:noProof/>
-              </w:rPr>
+                <w:rFonts w:ascii="Arial" w:hAnsi="Arial" w:cs="Arial"/>
+                <w:color w:val="000000"/>
+                <w:sz w:val="22"/>
+              </w:rPr>
+              <w:lastRenderedPageBreak/>
               <w:drawing>
-                <wp:inline distT="0" distB="0" distL="0" distR="0" wp14:anchorId="693C6EA4" wp14:editId="4E6D6D3B">
-                  <wp:extent cx="4610743" cy="2743583"/>
+                <wp:inline distT="0" distB="0" distL="0" distR="0" wp14:anchorId="7E500D1E" wp14:editId="601427D7">
+                  <wp:extent cx="5753903" cy="5772956"/>
                   <wp:effectExtent l="0" t="0" r="0" b="0"/>
-                  <wp:docPr id="10" name="Picture 10"/>
+                  <wp:docPr id="23" name="Picture 23"/>
                   <wp:cNvGraphicFramePr>
                     <a:graphicFrameLocks xmlns:a="http://schemas.openxmlformats.org/drawingml/2006/main" noChangeAspect="1"/>
                   </wp:cNvGraphicFramePr>
@@ -5331,7 +4363,7 @@
                         <pic:spPr>
                           <a:xfrm>
                             <a:off x="0" y="0"/>
-                            <a:ext cx="4610743" cy="2743583"/>
+                            <a:ext cx="5753903" cy="5772956"/>
                           </a:xfrm>
                           <a:prstGeom prst="rect">
                             <a:avLst/>
@@ -5343,22 +4375,30 @@
                 </wp:inline>
               </w:drawing>
             </w:r>
-            <w:r>
-              <w:rPr>
-                <w:noProof/>
-              </w:rPr>
-              <w:t xml:space="preserve"> </w:t>
-            </w:r>
-            <w:r>
-              <w:rPr>
-                <w:noProof/>
-              </w:rPr>
-              <w:lastRenderedPageBreak/>
+          </w:p>
+          <w:p>
+            <w:pPr>
+              <w:pStyle w:val="ListParagraph"/>
+              <w:spacing w:after="0" w:line="360" w:lineRule="auto"/>
+              <w:jc w:val="both"/>
+              <w:rPr>
+                <w:rFonts w:ascii="Arial" w:hAnsi="Arial" w:cs="Arial"/>
+                <w:color w:val="000000"/>
+                <w:sz w:val="22"/>
+                <w:highlight w:val="white"/>
+              </w:rPr>
+            </w:pPr>
+            <w:r>
+              <w:rPr>
+                <w:rFonts w:ascii="Arial" w:hAnsi="Arial" w:cs="Arial"/>
+                <w:color w:val="000000"/>
+                <w:sz w:val="22"/>
+              </w:rPr>
               <w:drawing>
-                <wp:inline distT="0" distB="0" distL="0" distR="0" wp14:anchorId="5704609A" wp14:editId="5DFACA90">
-                  <wp:extent cx="4105848" cy="2152950"/>
-                  <wp:effectExtent l="0" t="0" r="9525" b="0"/>
-                  <wp:docPr id="11" name="Picture 11"/>
+                <wp:inline distT="0" distB="0" distL="0" distR="0" wp14:anchorId="530D77F8" wp14:editId="46C0532A">
+                  <wp:extent cx="1428949" cy="1638529"/>
+                  <wp:effectExtent l="0" t="0" r="0" b="0"/>
+                  <wp:docPr id="24" name="Picture 24"/>
                   <wp:cNvGraphicFramePr>
                     <a:graphicFrameLocks xmlns:a="http://schemas.openxmlformats.org/drawingml/2006/main" noChangeAspect="1"/>
                   </wp:cNvGraphicFramePr>
@@ -5378,7 +4418,7 @@
                         <pic:spPr>
                           <a:xfrm>
                             <a:off x="0" y="0"/>
-                            <a:ext cx="4105848" cy="2152950"/>
+                            <a:ext cx="1428949" cy="1638529"/>
                           </a:xfrm>
                           <a:prstGeom prst="rect">
                             <a:avLst/>
@@ -5390,21 +4430,358 @@
                 </wp:inline>
               </w:drawing>
             </w:r>
-            <w:r>
-              <w:rPr>
+            <w:bookmarkStart w:id="2" w:name="_GoBack"/>
+            <w:bookmarkEnd w:id="2"/>
+          </w:p>
+        </w:tc>
+      </w:tr>
+    </w:tbl>
+    <w:p>
+      <w:pPr>
+        <w:numPr>
+          <w:ilvl w:val="0"/>
+          <w:numId w:val="5"/>
+        </w:numPr>
+        <w:spacing w:after="0" w:line="360" w:lineRule="auto"/>
+        <w:contextualSpacing/>
+        <w:jc w:val="both"/>
+      </w:pPr>
+      <w:r>
+        <w:rPr>
+          <w:rFonts w:ascii="Arial" w:hAnsi="Arial" w:cs="Arial"/>
+          <w:color w:val="000000"/>
+          <w:sz w:val="22"/>
+          <w:shd w:val="clear" w:color="auto" w:fill="F6F7F8"/>
+        </w:rPr>
+        <w:lastRenderedPageBreak/>
+        <w:t xml:space="preserve">Dentro de sus metas a corto plazo está volverse ingeniero en computación en un plazo </w:t>
+      </w:r>
+      <w:r>
+        <w:rPr>
+          <w:rFonts w:ascii="Arial" w:hAnsi="Arial" w:cs="Arial"/>
+          <w:b/>
+          <w:bCs/>
+          <w:color w:val="000000"/>
+          <w:sz w:val="22"/>
+          <w:shd w:val="clear" w:color="auto" w:fill="F6F7F8"/>
+        </w:rPr>
+        <w:t>no mayor</w:t>
+      </w:r>
+      <w:r>
+        <w:rPr>
+          <w:rFonts w:ascii="Arial" w:hAnsi="Arial" w:cs="Arial"/>
+          <w:color w:val="000000"/>
+          <w:sz w:val="22"/>
+          <w:shd w:val="clear" w:color="auto" w:fill="F6F7F8"/>
+        </w:rPr>
+        <w:t xml:space="preserve"> a dos años, por lo cual, usted ya tiene planes de comprar un automóvil en el primer año de graduado y debe acondicionar su casa de habitación (o negociar con sus familiares) para hacer la remodelación necesaria y contar con un nuevo garaje en el que pueda guardar su vehículo. Como parte del plan, </w:t>
+      </w:r>
+      <w:r>
+        <w:rPr>
+          <w:rFonts w:ascii="Arial" w:hAnsi="Arial" w:cs="Arial"/>
+          <w:color w:val="000000"/>
+          <w:sz w:val="22"/>
+          <w:shd w:val="clear" w:color="auto" w:fill="F6F7F8"/>
+        </w:rPr>
+        <w:lastRenderedPageBreak/>
+        <w:t xml:space="preserve">ha decidido poner en práctica </w:t>
+      </w:r>
+      <w:proofErr w:type="gramStart"/>
+      <w:r>
+        <w:rPr>
+          <w:rFonts w:ascii="Arial" w:hAnsi="Arial" w:cs="Arial"/>
+          <w:color w:val="000000"/>
+          <w:sz w:val="22"/>
+          <w:shd w:val="clear" w:color="auto" w:fill="F6F7F8"/>
+        </w:rPr>
+        <w:t>todos su conocimientos</w:t>
+      </w:r>
+      <w:proofErr w:type="gramEnd"/>
+      <w:r>
+        <w:rPr>
+          <w:rFonts w:ascii="Arial" w:hAnsi="Arial" w:cs="Arial"/>
+          <w:color w:val="000000"/>
+          <w:sz w:val="22"/>
+          <w:shd w:val="clear" w:color="auto" w:fill="F6F7F8"/>
+        </w:rPr>
+        <w:t xml:space="preserve"> e implementar un dispositivo que le permita tener acceso a este sitio, y aprovechando, desarrollar otras características que le ofrezcan una serie de beneficios, pues es un hecho que va a pasar bastante tiempo admirando y cuidando su próxima adquisición.</w:t>
+      </w:r>
+    </w:p>
+    <w:p>
+      <w:pPr>
+        <w:spacing w:after="0" w:line="360" w:lineRule="auto"/>
+        <w:ind w:left="720"/>
+        <w:contextualSpacing/>
+        <w:jc w:val="both"/>
+        <w:rPr>
+          <w:rFonts w:ascii="Arial" w:hAnsi="Arial" w:cs="Arial"/>
+          <w:color w:val="000000"/>
+          <w:sz w:val="22"/>
+          <w:highlight w:val="white"/>
+        </w:rPr>
+      </w:pPr>
+    </w:p>
+    <w:p>
+      <w:pPr>
+        <w:spacing w:after="0" w:line="360" w:lineRule="auto"/>
+        <w:ind w:left="720"/>
+        <w:contextualSpacing/>
+        <w:jc w:val="both"/>
+      </w:pPr>
+      <w:r>
+        <w:rPr>
+          <w:rFonts w:ascii="Arial" w:hAnsi="Arial" w:cs="Arial"/>
+          <w:color w:val="000000"/>
+          <w:sz w:val="22"/>
+          <w:shd w:val="clear" w:color="auto" w:fill="F6F7F8"/>
+        </w:rPr>
+        <w:t>Por lo que ha incluirá en el nuevo garaje un sistema de ventilación (podría ser unos ventiladores o talvez un sistema de AC, talvez ambos), juegos de luces adicionales a la estándar por si debe revisar algo del vehículo con detenimiento por ejemplo en la parte inferior del vehículo, un estéreo que pueda hacer sonar la música que esté sonando en el radio interno del vehículo o bien habilitar otro dispositivo para escuchar  música, entre otros y por supuesto, el sistema de manejo de la puerta del garaje que le permita ingresar a él o salir sin abandonar su vehículo. Ya ha hecho los contactos con quien se requiera para el diseño físico de este dispositivo que le permitirá vía programación configurar los servicios que se dispondrán y el mecanismo para activar o desactivar cada uno de ellos considerando que en ciertos servicios se debe manipular o graduar las intensidades de funcionamiento de dicho servicio, por ejemplo, subir o bajar el volumen del estéreo, la intensidad de las luces, la temperatura del AC o la velocidad del ventilador, por ejemplo.</w:t>
+      </w:r>
+    </w:p>
+    <w:p>
+      <w:pPr>
+        <w:spacing w:after="0" w:line="360" w:lineRule="auto"/>
+        <w:ind w:left="720"/>
+        <w:contextualSpacing/>
+        <w:jc w:val="both"/>
+        <w:rPr>
+          <w:rFonts w:ascii="Arial" w:hAnsi="Arial" w:cs="Arial"/>
+          <w:color w:val="000000"/>
+          <w:sz w:val="22"/>
+          <w:highlight w:val="white"/>
+        </w:rPr>
+      </w:pPr>
+    </w:p>
+    <w:p>
+      <w:pPr>
+        <w:spacing w:after="0" w:line="360" w:lineRule="auto"/>
+        <w:ind w:left="720"/>
+        <w:contextualSpacing/>
+        <w:jc w:val="both"/>
+      </w:pPr>
+      <w:r>
+        <w:rPr>
+          <w:rFonts w:ascii="Arial" w:hAnsi="Arial" w:cs="Arial"/>
+          <w:color w:val="000000"/>
+          <w:sz w:val="22"/>
+          <w:highlight w:val="white"/>
+        </w:rPr>
+        <w:t xml:space="preserve">Proponga la utilización de un patrón adecuado que maneje esta situación, justifique su respuesta, construya el modelo en notación UML 2.0 que soporte esta </w:t>
+      </w:r>
+      <w:proofErr w:type="gramStart"/>
+      <w:r>
+        <w:rPr>
+          <w:rFonts w:ascii="Arial" w:hAnsi="Arial" w:cs="Arial"/>
+          <w:color w:val="000000"/>
+          <w:sz w:val="22"/>
+          <w:highlight w:val="white"/>
+        </w:rPr>
+        <w:t>necesidad  y</w:t>
+      </w:r>
+      <w:proofErr w:type="gramEnd"/>
+      <w:r>
+        <w:rPr>
+          <w:rFonts w:ascii="Arial" w:hAnsi="Arial" w:cs="Arial"/>
+          <w:color w:val="000000"/>
+          <w:sz w:val="22"/>
+          <w:highlight w:val="white"/>
+        </w:rPr>
+        <w:t xml:space="preserve"> programe el funcionamiento de su propuesta de solución en un proyecto usando el lenguaje de programación Java en un paquete llamado </w:t>
+      </w:r>
+      <w:r>
+        <w:rPr>
+          <w:rFonts w:ascii="Arial" w:hAnsi="Arial" w:cs="Arial"/>
+          <w:b/>
+          <w:bCs/>
+          <w:color w:val="000000"/>
+          <w:sz w:val="22"/>
+          <w:highlight w:val="white"/>
+        </w:rPr>
+        <w:t xml:space="preserve">CasoC_MiGarage_Patron </w:t>
+      </w:r>
+      <w:r>
+        <w:rPr>
+          <w:rFonts w:ascii="Arial" w:hAnsi="Arial" w:cs="Arial"/>
+          <w:color w:val="000000"/>
+          <w:sz w:val="22"/>
+          <w:highlight w:val="white"/>
+        </w:rPr>
+        <w:t xml:space="preserve">(donde Patron es el nombre del patrón propuesto)   </w:t>
+      </w:r>
+    </w:p>
+    <w:p>
+      <w:pPr>
+        <w:pStyle w:val="ListParagraph"/>
+        <w:spacing w:after="0" w:line="360" w:lineRule="auto"/>
+        <w:ind w:left="1440"/>
+        <w:jc w:val="both"/>
+        <w:rPr>
+          <w:b/>
+          <w:bCs/>
+          <w:color w:val="ED1C24"/>
+        </w:rPr>
+      </w:pPr>
+    </w:p>
+    <w:tbl>
+      <w:tblPr>
+        <w:tblStyle w:val="TableGrid"/>
+        <w:tblW w:w="9736" w:type="dxa"/>
+        <w:tblInd w:w="720" w:type="dxa"/>
+        <w:tblLook w:val="04A0" w:firstRow="1" w:lastRow="0" w:firstColumn="1" w:lastColumn="0" w:noHBand="0" w:noVBand="1"/>
+      </w:tblPr>
+      <w:tblGrid>
+        <w:gridCol w:w="4871"/>
+        <w:gridCol w:w="4865"/>
+      </w:tblGrid>
+      <w:tr>
+        <w:tc>
+          <w:tcPr>
+            <w:tcW w:w="4870" w:type="dxa"/>
+            <w:shd w:val="clear" w:color="auto" w:fill="auto"/>
+          </w:tcPr>
+          <w:p>
+            <w:pPr>
+              <w:pStyle w:val="ListParagraph"/>
+              <w:spacing w:after="0" w:line="360" w:lineRule="auto"/>
+              <w:ind w:left="0"/>
+              <w:rPr>
+                <w:rFonts w:ascii="Arial" w:hAnsi="Arial" w:cs="Arial"/>
+                <w:color w:val="000000"/>
+                <w:sz w:val="22"/>
+              </w:rPr>
+            </w:pPr>
+            <w:r>
+              <w:rPr>
+                <w:rFonts w:ascii="Arial" w:hAnsi="Arial" w:cs="Arial"/>
+                <w:color w:val="000000"/>
+                <w:sz w:val="22"/>
+                <w:highlight w:val="white"/>
+              </w:rPr>
+              <w:t>Patrón seleccionado (1 puntos)</w:t>
+            </w:r>
+          </w:p>
+          <w:p>
+            <w:pPr>
+              <w:pStyle w:val="ListParagraph"/>
+              <w:spacing w:after="0" w:line="360" w:lineRule="auto"/>
+              <w:ind w:left="0"/>
+              <w:rPr>
+                <w:b/>
+                <w:bCs/>
+              </w:rPr>
+            </w:pPr>
+            <w:r>
+              <w:rPr>
+                <w:b/>
+                <w:bCs/>
+              </w:rPr>
+              <w:t>Command</w:t>
+            </w:r>
+          </w:p>
+        </w:tc>
+        <w:tc>
+          <w:tcPr>
+            <w:tcW w:w="4865" w:type="dxa"/>
+            <w:shd w:val="clear" w:color="auto" w:fill="auto"/>
+          </w:tcPr>
+          <w:p>
+            <w:pPr>
+              <w:pStyle w:val="ListParagraph"/>
+              <w:spacing w:after="0" w:line="360" w:lineRule="auto"/>
+              <w:ind w:left="0"/>
+            </w:pPr>
+            <w:r>
+              <w:rPr>
+                <w:rFonts w:ascii="Arial" w:hAnsi="Arial" w:cs="Arial"/>
+                <w:color w:val="000000"/>
+                <w:sz w:val="22"/>
+                <w:highlight w:val="white"/>
+              </w:rPr>
+              <w:t>Justificación (2 puntos)</w:t>
+            </w:r>
+          </w:p>
+          <w:p>
+            <w:pPr>
+              <w:spacing w:after="0" w:line="360" w:lineRule="auto"/>
+              <w:rPr>
+                <w:rFonts w:ascii="Arial" w:hAnsi="Arial" w:cs="Arial"/>
+                <w:color w:val="000000"/>
+                <w:sz w:val="22"/>
+                <w:highlight w:val="white"/>
+              </w:rPr>
+            </w:pPr>
+            <w:r>
+              <w:rPr>
+                <w:rFonts w:ascii="Arial" w:hAnsi="Arial" w:cs="Arial"/>
+                <w:color w:val="000000"/>
+                <w:sz w:val="22"/>
+                <w:highlight w:val="white"/>
+              </w:rPr>
+              <w:t>La razón para utilizar command es porque se necesita crear una separación de los comandos a realizar con las acciones de quien los realiza. Por ejemplo, “encender” debería ser independiente de si se realiza en el AC, en el ventilador o en el stereo.</w:t>
+            </w:r>
+          </w:p>
+        </w:tc>
+      </w:tr>
+      <w:tr>
+        <w:tc>
+          <w:tcPr>
+            <w:tcW w:w="9735" w:type="dxa"/>
+            <w:gridSpan w:val="2"/>
+            <w:shd w:val="clear" w:color="auto" w:fill="auto"/>
+          </w:tcPr>
+          <w:p>
+            <w:pPr>
+              <w:pStyle w:val="ListParagraph"/>
+              <w:spacing w:after="0" w:line="360" w:lineRule="auto"/>
+              <w:ind w:left="0"/>
+              <w:jc w:val="both"/>
+            </w:pPr>
+            <w:r>
+              <w:rPr>
+                <w:rFonts w:ascii="Arial" w:hAnsi="Arial" w:cs="Arial"/>
+                <w:color w:val="000000"/>
+                <w:sz w:val="22"/>
+                <w:highlight w:val="white"/>
+              </w:rPr>
+              <w:t>Modelo UML 2.0 de implementación propuesta (3 puntos)</w:t>
+            </w:r>
+          </w:p>
+          <w:p>
+            <w:pPr>
+              <w:pStyle w:val="ListParagraph"/>
+              <w:spacing w:after="0" w:line="360" w:lineRule="auto"/>
+              <w:ind w:left="1440"/>
+              <w:rPr>
+                <w:rFonts w:ascii="Arial" w:hAnsi="Arial" w:cs="Arial"/>
+                <w:color w:val="000000"/>
+                <w:sz w:val="22"/>
+                <w:highlight w:val="white"/>
+              </w:rPr>
+            </w:pPr>
+          </w:p>
+          <w:p>
+            <w:pPr>
+              <w:spacing w:after="0" w:line="360" w:lineRule="auto"/>
+              <w:rPr>
+                <w:rFonts w:ascii="Arial" w:hAnsi="Arial" w:cs="Arial"/>
+                <w:color w:val="000000"/>
+                <w:sz w:val="22"/>
+                <w:highlight w:val="white"/>
+              </w:rPr>
+            </w:pPr>
+            <w:r>
+              <w:rPr>
+                <w:rFonts w:ascii="Arial" w:hAnsi="Arial" w:cs="Arial"/>
                 <w:noProof/>
-              </w:rPr>
-              <w:t xml:space="preserve"> </w:t>
-            </w:r>
-            <w:r>
-              <w:rPr>
-                <w:noProof/>
-              </w:rPr>
+                <w:color w:val="000000"/>
+                <w:sz w:val="22"/>
+              </w:rPr>
+              <w:lastRenderedPageBreak/>
               <w:drawing>
-                <wp:inline distT="0" distB="0" distL="0" distR="0" wp14:anchorId="7939CF40" wp14:editId="39D0BB64">
-                  <wp:extent cx="4286848" cy="2124371"/>
-                  <wp:effectExtent l="0" t="0" r="0" b="9525"/>
-                  <wp:docPr id="12" name="Picture 12"/>
+                <wp:inline distT="0" distB="0" distL="0" distR="0" wp14:anchorId="69B531DD" wp14:editId="62BDD5CF">
+                  <wp:extent cx="5928087" cy="5600700"/>
+                  <wp:effectExtent l="0" t="0" r="0" b="0"/>
+                  <wp:docPr id="6" name="Picture 6"/>
                   <wp:cNvGraphicFramePr>
                     <a:graphicFrameLocks xmlns:a="http://schemas.openxmlformats.org/drawingml/2006/main" noChangeAspect="1"/>
                   </wp:cNvGraphicFramePr>
@@ -5424,7 +4801,7 @@
                         <pic:spPr>
                           <a:xfrm>
                             <a:off x="0" y="0"/>
-                            <a:ext cx="4286848" cy="2124371"/>
+                            <a:ext cx="5931885" cy="5604288"/>
                           </a:xfrm>
                           <a:prstGeom prst="rect">
                             <a:avLst/>
@@ -5436,21 +4813,86 @@
                 </wp:inline>
               </w:drawing>
             </w:r>
-            <w:r>
+          </w:p>
+          <w:p>
+            <w:pPr>
+              <w:pStyle w:val="ListParagraph"/>
+              <w:spacing w:after="0" w:line="360" w:lineRule="auto"/>
+              <w:rPr>
+                <w:rFonts w:ascii="Arial" w:hAnsi="Arial" w:cs="Arial"/>
+                <w:color w:val="000000"/>
+                <w:sz w:val="22"/>
+                <w:highlight w:val="white"/>
+              </w:rPr>
+            </w:pPr>
+          </w:p>
+        </w:tc>
+      </w:tr>
+      <w:tr>
+        <w:tc>
+          <w:tcPr>
+            <w:tcW w:w="9735" w:type="dxa"/>
+            <w:gridSpan w:val="2"/>
+            <w:tcBorders>
+              <w:top w:val="nil"/>
+            </w:tcBorders>
+            <w:shd w:val="clear" w:color="auto" w:fill="auto"/>
+          </w:tcPr>
+          <w:p>
+            <w:pPr>
+              <w:pStyle w:val="ListParagraph"/>
+              <w:spacing w:after="0" w:line="360" w:lineRule="auto"/>
+              <w:ind w:left="0"/>
+              <w:jc w:val="both"/>
+            </w:pPr>
+            <w:r>
+              <w:rPr>
+                <w:rFonts w:ascii="Arial" w:hAnsi="Arial" w:cs="Arial"/>
+                <w:color w:val="000000"/>
+                <w:sz w:val="22"/>
+                <w:shd w:val="clear" w:color="auto" w:fill="F6F7F8"/>
+              </w:rPr>
+              <w:lastRenderedPageBreak/>
+              <w:t>Screenshoots del código generado y muestras de funcionamiento adecuado del patrón. (5 puntos)</w:t>
+            </w:r>
+          </w:p>
+          <w:p>
+            <w:pPr>
+              <w:pStyle w:val="ListParagraph"/>
+              <w:spacing w:after="0" w:line="360" w:lineRule="auto"/>
+              <w:ind w:left="0"/>
+              <w:jc w:val="both"/>
+              <w:rPr>
+                <w:rFonts w:ascii="Arial" w:hAnsi="Arial" w:cs="Arial"/>
+                <w:color w:val="000000"/>
+                <w:sz w:val="22"/>
+                <w:highlight w:val="white"/>
+              </w:rPr>
+            </w:pPr>
+          </w:p>
+          <w:p>
+            <w:pPr>
+              <w:pStyle w:val="ListParagraph"/>
+              <w:spacing w:after="0" w:line="360" w:lineRule="auto"/>
+              <w:ind w:left="0"/>
+              <w:jc w:val="both"/>
               <w:rPr>
                 <w:noProof/>
               </w:rPr>
-              <w:t xml:space="preserve"> </w:t>
-            </w:r>
-            <w:r>
-              <w:rPr>
+            </w:pPr>
+            <w:r>
+              <w:rPr>
+                <w:rFonts w:ascii="Arial" w:hAnsi="Arial" w:cs="Arial"/>
                 <w:noProof/>
-              </w:rPr>
+                <w:color w:val="000000"/>
+                <w:sz w:val="22"/>
+              </w:rPr>
+              <w:lastRenderedPageBreak/>
               <w:drawing>
-                <wp:inline distT="0" distB="0" distL="0" distR="0" wp14:anchorId="17B1CFF6" wp14:editId="1B83C1AC">
-                  <wp:extent cx="4163006" cy="2133898"/>
-                  <wp:effectExtent l="0" t="0" r="9525" b="0"/>
-                  <wp:docPr id="13" name="Picture 13"/>
+                <wp:inline distT="0" distB="0" distL="0" distR="0" wp14:anchorId="784D5C89" wp14:editId="4AE3F35F">
+                  <wp:extent cx="6030167" cy="7992590"/>
+                  <wp:effectExtent l="0" t="0" r="8890" b="8890"/>
+                  <wp:docPr id="7" name="Picture 7"/>
                   <wp:cNvGraphicFramePr>
                     <a:graphicFrameLocks xmlns:a="http://schemas.openxmlformats.org/drawingml/2006/main" noChangeAspect="1"/>
                   </wp:cNvGraphicFramePr>
@@ -5470,7 +4912,7 @@
                         <pic:spPr>
                           <a:xfrm>
                             <a:off x="0" y="0"/>
-                            <a:ext cx="4163006" cy="2133898"/>
+                            <a:ext cx="6030167" cy="7992590"/>
                           </a:xfrm>
                           <a:prstGeom prst="rect">
                             <a:avLst/>
@@ -5482,22 +4924,39 @@
                 </wp:inline>
               </w:drawing>
             </w:r>
+          </w:p>
+          <w:p>
+            <w:pPr>
+              <w:pStyle w:val="ListParagraph"/>
+              <w:spacing w:after="0" w:line="360" w:lineRule="auto"/>
+              <w:ind w:left="0"/>
+              <w:jc w:val="both"/>
+              <w:rPr>
+                <w:rFonts w:ascii="Arial" w:hAnsi="Arial" w:cs="Arial"/>
+                <w:color w:val="000000"/>
+                <w:sz w:val="22"/>
+                <w:highlight w:val="white"/>
+              </w:rPr>
+            </w:pPr>
             <w:r>
               <w:rPr>
                 <w:noProof/>
               </w:rPr>
+              <w:lastRenderedPageBreak/>
               <w:t xml:space="preserve"> </w:t>
             </w:r>
             <w:r>
               <w:rPr>
+                <w:rFonts w:ascii="Arial" w:hAnsi="Arial" w:cs="Arial"/>
                 <w:noProof/>
-              </w:rPr>
-              <w:lastRenderedPageBreak/>
+                <w:color w:val="000000"/>
+                <w:sz w:val="22"/>
+              </w:rPr>
               <w:drawing>
-                <wp:inline distT="0" distB="0" distL="0" distR="0" wp14:anchorId="28A9AAE5" wp14:editId="100DCAA4">
-                  <wp:extent cx="3924848" cy="2333951"/>
+                <wp:inline distT="0" distB="0" distL="0" distR="0" wp14:anchorId="25FC6A3E" wp14:editId="5F84811F">
+                  <wp:extent cx="3848637" cy="2981741"/>
                   <wp:effectExtent l="0" t="0" r="0" b="9525"/>
-                  <wp:docPr id="14" name="Picture 14"/>
+                  <wp:docPr id="8" name="Picture 8"/>
                   <wp:cNvGraphicFramePr>
                     <a:graphicFrameLocks xmlns:a="http://schemas.openxmlformats.org/drawingml/2006/main" noChangeAspect="1"/>
                   </wp:cNvGraphicFramePr>
@@ -5517,7 +4976,7 @@
                         <pic:spPr>
                           <a:xfrm>
                             <a:off x="0" y="0"/>
-                            <a:ext cx="3924848" cy="2333951"/>
+                            <a:ext cx="3848637" cy="2981741"/>
                           </a:xfrm>
                           <a:prstGeom prst="rect">
                             <a:avLst/>
@@ -5540,10 +4999,10 @@
                 <w:noProof/>
               </w:rPr>
               <w:drawing>
-                <wp:inline distT="0" distB="0" distL="0" distR="0" wp14:anchorId="7C23B8EF" wp14:editId="017AB458">
-                  <wp:extent cx="4820323" cy="5582429"/>
-                  <wp:effectExtent l="0" t="0" r="0" b="0"/>
-                  <wp:docPr id="15" name="Picture 15"/>
+                <wp:inline distT="0" distB="0" distL="0" distR="0" wp14:anchorId="795A6FBB" wp14:editId="1D7D413C">
+                  <wp:extent cx="3305636" cy="933580"/>
+                  <wp:effectExtent l="0" t="0" r="9525" b="0"/>
+                  <wp:docPr id="9" name="Picture 9"/>
                   <wp:cNvGraphicFramePr>
                     <a:graphicFrameLocks xmlns:a="http://schemas.openxmlformats.org/drawingml/2006/main" noChangeAspect="1"/>
                   </wp:cNvGraphicFramePr>
@@ -5563,7 +5022,7 @@
                         <pic:spPr>
                           <a:xfrm>
                             <a:off x="0" y="0"/>
-                            <a:ext cx="4820323" cy="5582429"/>
+                            <a:ext cx="3305636" cy="933580"/>
                           </a:xfrm>
                           <a:prstGeom prst="rect">
                             <a:avLst/>
@@ -5585,12 +5044,11 @@
               <w:rPr>
                 <w:noProof/>
               </w:rPr>
-              <w:lastRenderedPageBreak/>
               <w:drawing>
-                <wp:inline distT="0" distB="0" distL="0" distR="0" wp14:anchorId="5B654FD6" wp14:editId="58B4A39A">
-                  <wp:extent cx="5268060" cy="5582429"/>
-                  <wp:effectExtent l="0" t="0" r="8890" b="0"/>
-                  <wp:docPr id="16" name="Picture 16"/>
+                <wp:inline distT="0" distB="0" distL="0" distR="0" wp14:anchorId="693C6EA4" wp14:editId="4E6D6D3B">
+                  <wp:extent cx="4610743" cy="2743583"/>
+                  <wp:effectExtent l="0" t="0" r="0" b="0"/>
+                  <wp:docPr id="10" name="Picture 10"/>
                   <wp:cNvGraphicFramePr>
                     <a:graphicFrameLocks xmlns:a="http://schemas.openxmlformats.org/drawingml/2006/main" noChangeAspect="1"/>
                   </wp:cNvGraphicFramePr>
@@ -5610,7 +5068,7 @@
                         <pic:spPr>
                           <a:xfrm>
                             <a:off x="0" y="0"/>
-                            <a:ext cx="5268060" cy="5582429"/>
+                            <a:ext cx="4610743" cy="2743583"/>
                           </a:xfrm>
                           <a:prstGeom prst="rect">
                             <a:avLst/>
@@ -5634,10 +5092,10 @@
               </w:rPr>
               <w:lastRenderedPageBreak/>
               <w:drawing>
-                <wp:inline distT="0" distB="0" distL="0" distR="0" wp14:anchorId="24F52E9A" wp14:editId="6D0993BF">
-                  <wp:extent cx="5039428" cy="6944694"/>
-                  <wp:effectExtent l="0" t="0" r="8890" b="8890"/>
-                  <wp:docPr id="17" name="Picture 17"/>
+                <wp:inline distT="0" distB="0" distL="0" distR="0" wp14:anchorId="5704609A" wp14:editId="5DFACA90">
+                  <wp:extent cx="4105848" cy="2152950"/>
+                  <wp:effectExtent l="0" t="0" r="9525" b="0"/>
+                  <wp:docPr id="11" name="Picture 11"/>
                   <wp:cNvGraphicFramePr>
                     <a:graphicFrameLocks xmlns:a="http://schemas.openxmlformats.org/drawingml/2006/main" noChangeAspect="1"/>
                   </wp:cNvGraphicFramePr>
@@ -5657,7 +5115,7 @@
                         <pic:spPr>
                           <a:xfrm>
                             <a:off x="0" y="0"/>
-                            <a:ext cx="5039428" cy="6944694"/>
+                            <a:ext cx="4105848" cy="2152950"/>
                           </a:xfrm>
                           <a:prstGeom prst="rect">
                             <a:avLst/>
@@ -5679,12 +5137,11 @@
               <w:rPr>
                 <w:noProof/>
               </w:rPr>
-              <w:lastRenderedPageBreak/>
               <w:drawing>
-                <wp:inline distT="0" distB="0" distL="0" distR="0" wp14:anchorId="2376035F" wp14:editId="016C0618">
-                  <wp:extent cx="5163271" cy="5515745"/>
-                  <wp:effectExtent l="0" t="0" r="0" b="8890"/>
-                  <wp:docPr id="18" name="Picture 18"/>
+                <wp:inline distT="0" distB="0" distL="0" distR="0" wp14:anchorId="7939CF40" wp14:editId="39D0BB64">
+                  <wp:extent cx="4286848" cy="2124371"/>
+                  <wp:effectExtent l="0" t="0" r="0" b="9525"/>
+                  <wp:docPr id="12" name="Picture 12"/>
                   <wp:cNvGraphicFramePr>
                     <a:graphicFrameLocks xmlns:a="http://schemas.openxmlformats.org/drawingml/2006/main" noChangeAspect="1"/>
                   </wp:cNvGraphicFramePr>
@@ -5704,7 +5161,7 @@
                         <pic:spPr>
                           <a:xfrm>
                             <a:off x="0" y="0"/>
-                            <a:ext cx="5163271" cy="5515745"/>
+                            <a:ext cx="4286848" cy="2124371"/>
                           </a:xfrm>
                           <a:prstGeom prst="rect">
                             <a:avLst/>
@@ -5726,12 +5183,11 @@
               <w:rPr>
                 <w:noProof/>
               </w:rPr>
-              <w:lastRenderedPageBreak/>
               <w:drawing>
-                <wp:inline distT="0" distB="0" distL="0" distR="0" wp14:anchorId="28326B23" wp14:editId="3144DBD5">
-                  <wp:extent cx="5477639" cy="5563376"/>
-                  <wp:effectExtent l="0" t="0" r="8890" b="0"/>
-                  <wp:docPr id="19" name="Picture 19"/>
+                <wp:inline distT="0" distB="0" distL="0" distR="0" wp14:anchorId="17B1CFF6" wp14:editId="1B83C1AC">
+                  <wp:extent cx="4163006" cy="2133898"/>
+                  <wp:effectExtent l="0" t="0" r="9525" b="0"/>
+                  <wp:docPr id="13" name="Picture 13"/>
                   <wp:cNvGraphicFramePr>
                     <a:graphicFrameLocks xmlns:a="http://schemas.openxmlformats.org/drawingml/2006/main" noChangeAspect="1"/>
                   </wp:cNvGraphicFramePr>
@@ -5751,7 +5207,7 @@
                         <pic:spPr>
                           <a:xfrm>
                             <a:off x="0" y="0"/>
-                            <a:ext cx="5477639" cy="5563376"/>
+                            <a:ext cx="4163006" cy="2133898"/>
                           </a:xfrm>
                           <a:prstGeom prst="rect">
                             <a:avLst/>
@@ -5775,10 +5231,10 @@
               </w:rPr>
               <w:lastRenderedPageBreak/>
               <w:drawing>
-                <wp:inline distT="0" distB="0" distL="0" distR="0" wp14:anchorId="39B24F9C" wp14:editId="08A4F1F9">
-                  <wp:extent cx="2648320" cy="6230219"/>
-                  <wp:effectExtent l="0" t="0" r="0" b="0"/>
-                  <wp:docPr id="20" name="Picture 20"/>
+                <wp:inline distT="0" distB="0" distL="0" distR="0" wp14:anchorId="28A9AAE5" wp14:editId="100DCAA4">
+                  <wp:extent cx="3924848" cy="2333951"/>
+                  <wp:effectExtent l="0" t="0" r="0" b="9525"/>
+                  <wp:docPr id="14" name="Picture 14"/>
                   <wp:cNvGraphicFramePr>
                     <a:graphicFrameLocks xmlns:a="http://schemas.openxmlformats.org/drawingml/2006/main" noChangeAspect="1"/>
                   </wp:cNvGraphicFramePr>
@@ -5798,6 +5254,287 @@
                         <pic:spPr>
                           <a:xfrm>
                             <a:off x="0" y="0"/>
+                            <a:ext cx="3924848" cy="2333951"/>
+                          </a:xfrm>
+                          <a:prstGeom prst="rect">
+                            <a:avLst/>
+                          </a:prstGeom>
+                        </pic:spPr>
+                      </pic:pic>
+                    </a:graphicData>
+                  </a:graphic>
+                </wp:inline>
+              </w:drawing>
+            </w:r>
+            <w:r>
+              <w:rPr>
+                <w:noProof/>
+              </w:rPr>
+              <w:t xml:space="preserve"> </w:t>
+            </w:r>
+            <w:r>
+              <w:rPr>
+                <w:noProof/>
+              </w:rPr>
+              <w:drawing>
+                <wp:inline distT="0" distB="0" distL="0" distR="0" wp14:anchorId="7C23B8EF" wp14:editId="017AB458">
+                  <wp:extent cx="4820323" cy="5582429"/>
+                  <wp:effectExtent l="0" t="0" r="0" b="0"/>
+                  <wp:docPr id="15" name="Picture 15"/>
+                  <wp:cNvGraphicFramePr>
+                    <a:graphicFrameLocks xmlns:a="http://schemas.openxmlformats.org/drawingml/2006/main" noChangeAspect="1"/>
+                  </wp:cNvGraphicFramePr>
+                  <a:graphic xmlns:a="http://schemas.openxmlformats.org/drawingml/2006/main">
+                    <a:graphicData uri="http://schemas.openxmlformats.org/drawingml/2006/picture">
+                      <pic:pic xmlns:pic="http://schemas.openxmlformats.org/drawingml/2006/picture">
+                        <pic:nvPicPr>
+                          <pic:cNvPr id="1" name=""/>
+                          <pic:cNvPicPr/>
+                        </pic:nvPicPr>
+                        <pic:blipFill>
+                          <a:blip r:embed="rId25"/>
+                          <a:stretch>
+                            <a:fillRect/>
+                          </a:stretch>
+                        </pic:blipFill>
+                        <pic:spPr>
+                          <a:xfrm>
+                            <a:off x="0" y="0"/>
+                            <a:ext cx="4820323" cy="5582429"/>
+                          </a:xfrm>
+                          <a:prstGeom prst="rect">
+                            <a:avLst/>
+                          </a:prstGeom>
+                        </pic:spPr>
+                      </pic:pic>
+                    </a:graphicData>
+                  </a:graphic>
+                </wp:inline>
+              </w:drawing>
+            </w:r>
+            <w:r>
+              <w:rPr>
+                <w:noProof/>
+              </w:rPr>
+              <w:t xml:space="preserve"> </w:t>
+            </w:r>
+            <w:r>
+              <w:rPr>
+                <w:noProof/>
+              </w:rPr>
+              <w:lastRenderedPageBreak/>
+              <w:drawing>
+                <wp:inline distT="0" distB="0" distL="0" distR="0" wp14:anchorId="5B654FD6" wp14:editId="58B4A39A">
+                  <wp:extent cx="5268060" cy="5582429"/>
+                  <wp:effectExtent l="0" t="0" r="8890" b="0"/>
+                  <wp:docPr id="16" name="Picture 16"/>
+                  <wp:cNvGraphicFramePr>
+                    <a:graphicFrameLocks xmlns:a="http://schemas.openxmlformats.org/drawingml/2006/main" noChangeAspect="1"/>
+                  </wp:cNvGraphicFramePr>
+                  <a:graphic xmlns:a="http://schemas.openxmlformats.org/drawingml/2006/main">
+                    <a:graphicData uri="http://schemas.openxmlformats.org/drawingml/2006/picture">
+                      <pic:pic xmlns:pic="http://schemas.openxmlformats.org/drawingml/2006/picture">
+                        <pic:nvPicPr>
+                          <pic:cNvPr id="1" name=""/>
+                          <pic:cNvPicPr/>
+                        </pic:nvPicPr>
+                        <pic:blipFill>
+                          <a:blip r:embed="rId26"/>
+                          <a:stretch>
+                            <a:fillRect/>
+                          </a:stretch>
+                        </pic:blipFill>
+                        <pic:spPr>
+                          <a:xfrm>
+                            <a:off x="0" y="0"/>
+                            <a:ext cx="5268060" cy="5582429"/>
+                          </a:xfrm>
+                          <a:prstGeom prst="rect">
+                            <a:avLst/>
+                          </a:prstGeom>
+                        </pic:spPr>
+                      </pic:pic>
+                    </a:graphicData>
+                  </a:graphic>
+                </wp:inline>
+              </w:drawing>
+            </w:r>
+            <w:r>
+              <w:rPr>
+                <w:noProof/>
+              </w:rPr>
+              <w:t xml:space="preserve"> </w:t>
+            </w:r>
+            <w:r>
+              <w:rPr>
+                <w:noProof/>
+              </w:rPr>
+              <w:lastRenderedPageBreak/>
+              <w:drawing>
+                <wp:inline distT="0" distB="0" distL="0" distR="0" wp14:anchorId="24F52E9A" wp14:editId="6D0993BF">
+                  <wp:extent cx="5039428" cy="6944694"/>
+                  <wp:effectExtent l="0" t="0" r="8890" b="8890"/>
+                  <wp:docPr id="17" name="Picture 17"/>
+                  <wp:cNvGraphicFramePr>
+                    <a:graphicFrameLocks xmlns:a="http://schemas.openxmlformats.org/drawingml/2006/main" noChangeAspect="1"/>
+                  </wp:cNvGraphicFramePr>
+                  <a:graphic xmlns:a="http://schemas.openxmlformats.org/drawingml/2006/main">
+                    <a:graphicData uri="http://schemas.openxmlformats.org/drawingml/2006/picture">
+                      <pic:pic xmlns:pic="http://schemas.openxmlformats.org/drawingml/2006/picture">
+                        <pic:nvPicPr>
+                          <pic:cNvPr id="1" name=""/>
+                          <pic:cNvPicPr/>
+                        </pic:nvPicPr>
+                        <pic:blipFill>
+                          <a:blip r:embed="rId27"/>
+                          <a:stretch>
+                            <a:fillRect/>
+                          </a:stretch>
+                        </pic:blipFill>
+                        <pic:spPr>
+                          <a:xfrm>
+                            <a:off x="0" y="0"/>
+                            <a:ext cx="5039428" cy="6944694"/>
+                          </a:xfrm>
+                          <a:prstGeom prst="rect">
+                            <a:avLst/>
+                          </a:prstGeom>
+                        </pic:spPr>
+                      </pic:pic>
+                    </a:graphicData>
+                  </a:graphic>
+                </wp:inline>
+              </w:drawing>
+            </w:r>
+            <w:r>
+              <w:rPr>
+                <w:noProof/>
+              </w:rPr>
+              <w:t xml:space="preserve"> </w:t>
+            </w:r>
+            <w:r>
+              <w:rPr>
+                <w:noProof/>
+              </w:rPr>
+              <w:lastRenderedPageBreak/>
+              <w:drawing>
+                <wp:inline distT="0" distB="0" distL="0" distR="0" wp14:anchorId="2376035F" wp14:editId="016C0618">
+                  <wp:extent cx="5163271" cy="5515745"/>
+                  <wp:effectExtent l="0" t="0" r="0" b="8890"/>
+                  <wp:docPr id="18" name="Picture 18"/>
+                  <wp:cNvGraphicFramePr>
+                    <a:graphicFrameLocks xmlns:a="http://schemas.openxmlformats.org/drawingml/2006/main" noChangeAspect="1"/>
+                  </wp:cNvGraphicFramePr>
+                  <a:graphic xmlns:a="http://schemas.openxmlformats.org/drawingml/2006/main">
+                    <a:graphicData uri="http://schemas.openxmlformats.org/drawingml/2006/picture">
+                      <pic:pic xmlns:pic="http://schemas.openxmlformats.org/drawingml/2006/picture">
+                        <pic:nvPicPr>
+                          <pic:cNvPr id="1" name=""/>
+                          <pic:cNvPicPr/>
+                        </pic:nvPicPr>
+                        <pic:blipFill>
+                          <a:blip r:embed="rId28"/>
+                          <a:stretch>
+                            <a:fillRect/>
+                          </a:stretch>
+                        </pic:blipFill>
+                        <pic:spPr>
+                          <a:xfrm>
+                            <a:off x="0" y="0"/>
+                            <a:ext cx="5163271" cy="5515745"/>
+                          </a:xfrm>
+                          <a:prstGeom prst="rect">
+                            <a:avLst/>
+                          </a:prstGeom>
+                        </pic:spPr>
+                      </pic:pic>
+                    </a:graphicData>
+                  </a:graphic>
+                </wp:inline>
+              </w:drawing>
+            </w:r>
+            <w:r>
+              <w:rPr>
+                <w:noProof/>
+              </w:rPr>
+              <w:t xml:space="preserve"> </w:t>
+            </w:r>
+            <w:r>
+              <w:rPr>
+                <w:noProof/>
+              </w:rPr>
+              <w:lastRenderedPageBreak/>
+              <w:drawing>
+                <wp:inline distT="0" distB="0" distL="0" distR="0" wp14:anchorId="28326B23" wp14:editId="3144DBD5">
+                  <wp:extent cx="5477639" cy="5563376"/>
+                  <wp:effectExtent l="0" t="0" r="8890" b="0"/>
+                  <wp:docPr id="19" name="Picture 19"/>
+                  <wp:cNvGraphicFramePr>
+                    <a:graphicFrameLocks xmlns:a="http://schemas.openxmlformats.org/drawingml/2006/main" noChangeAspect="1"/>
+                  </wp:cNvGraphicFramePr>
+                  <a:graphic xmlns:a="http://schemas.openxmlformats.org/drawingml/2006/main">
+                    <a:graphicData uri="http://schemas.openxmlformats.org/drawingml/2006/picture">
+                      <pic:pic xmlns:pic="http://schemas.openxmlformats.org/drawingml/2006/picture">
+                        <pic:nvPicPr>
+                          <pic:cNvPr id="1" name=""/>
+                          <pic:cNvPicPr/>
+                        </pic:nvPicPr>
+                        <pic:blipFill>
+                          <a:blip r:embed="rId29"/>
+                          <a:stretch>
+                            <a:fillRect/>
+                          </a:stretch>
+                        </pic:blipFill>
+                        <pic:spPr>
+                          <a:xfrm>
+                            <a:off x="0" y="0"/>
+                            <a:ext cx="5477639" cy="5563376"/>
+                          </a:xfrm>
+                          <a:prstGeom prst="rect">
+                            <a:avLst/>
+                          </a:prstGeom>
+                        </pic:spPr>
+                      </pic:pic>
+                    </a:graphicData>
+                  </a:graphic>
+                </wp:inline>
+              </w:drawing>
+            </w:r>
+            <w:r>
+              <w:rPr>
+                <w:noProof/>
+              </w:rPr>
+              <w:t xml:space="preserve"> </w:t>
+            </w:r>
+            <w:r>
+              <w:rPr>
+                <w:noProof/>
+              </w:rPr>
+              <w:lastRenderedPageBreak/>
+              <w:drawing>
+                <wp:inline distT="0" distB="0" distL="0" distR="0" wp14:anchorId="39B24F9C" wp14:editId="08A4F1F9">
+                  <wp:extent cx="2648320" cy="6230219"/>
+                  <wp:effectExtent l="0" t="0" r="0" b="0"/>
+                  <wp:docPr id="20" name="Picture 20"/>
+                  <wp:cNvGraphicFramePr>
+                    <a:graphicFrameLocks xmlns:a="http://schemas.openxmlformats.org/drawingml/2006/main" noChangeAspect="1"/>
+                  </wp:cNvGraphicFramePr>
+                  <a:graphic xmlns:a="http://schemas.openxmlformats.org/drawingml/2006/main">
+                    <a:graphicData uri="http://schemas.openxmlformats.org/drawingml/2006/picture">
+                      <pic:pic xmlns:pic="http://schemas.openxmlformats.org/drawingml/2006/picture">
+                        <pic:nvPicPr>
+                          <pic:cNvPr id="1" name=""/>
+                          <pic:cNvPicPr/>
+                        </pic:nvPicPr>
+                        <pic:blipFill>
+                          <a:blip r:embed="rId30"/>
+                          <a:stretch>
+                            <a:fillRect/>
+                          </a:stretch>
+                        </pic:blipFill>
+                        <pic:spPr>
+                          <a:xfrm>
+                            <a:off x="0" y="0"/>
                             <a:ext cx="2648320" cy="6230219"/>
                           </a:xfrm>
                           <a:prstGeom prst="rect">
@@ -5838,14 +5575,12 @@
             </w:pPr>
           </w:p>
         </w:tc>
-        <w:bookmarkStart w:id="2" w:name="_GoBack"/>
-        <w:bookmarkEnd w:id="2"/>
       </w:tr>
     </w:tbl>
     <w:p>
       <w:pPr>
         <w:sectPr>
-          <w:headerReference w:type="default" r:id="rId25"/>
+          <w:headerReference w:type="default" r:id="rId31"/>
           <w:pgSz w:w="11906" w:h="16838"/>
           <w:pgMar w:top="1940" w:right="900" w:bottom="1417" w:left="540" w:header="1417" w:footer="0" w:gutter="0"/>
           <w:cols w:space="720"/>
@@ -5856,7 +5591,7 @@
     </w:p>
     <w:p/>
     <w:sectPr>
-      <w:headerReference w:type="default" r:id="rId26"/>
+      <w:headerReference w:type="default" r:id="rId32"/>
       <w:pgSz w:w="11906" w:h="16838"/>
       <w:pgMar w:top="1417" w:right="900" w:bottom="1417" w:left="540" w:header="0" w:footer="0" w:gutter="0"/>
       <w:cols w:space="720"/>
@@ -6986,6 +6721,7 @@
   <w:style w:type="character" w:default="1" w:styleId="DefaultParagraphFont">
     <w:name w:val="Default Paragraph Font"/>
     <w:uiPriority w:val="1"/>
+    <w:semiHidden/>
     <w:unhideWhenUsed/>
   </w:style>
   <w:style w:type="table" w:default="1" w:styleId="TableNormal">

</xml_diff>